<commit_message>
Corrected some spelling mistakes in DeveloperGuide.docx
</commit_message>
<xml_diff>
--- a/docs/DeveloperGuide.docx
+++ b/docs/DeveloperGuide.docx
@@ -12,9 +12,9 @@
         <w:t>Developer Guide</w:t>
       </w:r>
     </w:p>
-    <w:bookmarkStart w:id="1" w:name="table-of-content" w:displacedByCustomXml="next"/>
+    <w:bookmarkStart w:id="1" w:name="introduction" w:displacedByCustomXml="next"/>
     <w:bookmarkEnd w:id="1" w:displacedByCustomXml="next"/>
-    <w:bookmarkStart w:id="2" w:name="introduction" w:displacedByCustomXml="next"/>
+    <w:bookmarkStart w:id="2" w:name="table-of-content" w:displacedByCustomXml="next"/>
     <w:bookmarkEnd w:id="2" w:displacedByCustomXml="next"/>
     <w:sdt>
       <w:sdtPr>
@@ -1800,8 +1800,6 @@
             <w:fldChar w:fldCharType="end"/>
           </w:r>
         </w:p>
-        <w:bookmarkStart w:id="3" w:name="_GoBack" w:displacedByCustomXml="next"/>
-        <w:bookmarkEnd w:id="3" w:displacedByCustomXml="next"/>
       </w:sdtContent>
     </w:sdt>
     <w:p>
@@ -1826,7 +1824,7 @@
           <w:rFonts w:asciiTheme="minorHAnsi" w:hAnsiTheme="minorHAnsi"/>
         </w:rPr>
       </w:pPr>
-      <w:bookmarkStart w:id="4" w:name="_Toc464424196"/>
+      <w:bookmarkStart w:id="3" w:name="_Toc464424196"/>
       <w:r>
         <w:rPr>
           <w:rFonts w:asciiTheme="minorHAnsi" w:hAnsiTheme="minorHAnsi"/>
@@ -1834,43 +1832,52 @@
         <w:lastRenderedPageBreak/>
         <w:t>1. Introduction</w:t>
       </w:r>
+      <w:bookmarkEnd w:id="3"/>
+    </w:p>
+    <w:p>
+      <w:pPr>
+        <w:pStyle w:val="FirstParagraph"/>
+      </w:pPr>
+      <w:r>
+        <w:t xml:space="preserve">Welcome to the developer guide for SmartyDo. This guide is meant to enable budding developers like yourself to better understand the implementation of our program. Through this guide, we hope that you will be able to learn not only about how SmartyDo is </w:t>
+      </w:r>
+      <w:r>
+        <w:rPr>
+          <w:noProof/>
+        </w:rPr>
+        <w:t>implemented,</w:t>
+      </w:r>
+      <w:r>
+        <w:t xml:space="preserve"> but about different parts of the application that you are able to improve yourself.</w:t>
+      </w:r>
+    </w:p>
+    <w:p>
+      <w:pPr>
+        <w:pStyle w:val="Heading2"/>
+        <w:rPr>
+          <w:rFonts w:asciiTheme="minorHAnsi" w:hAnsiTheme="minorHAnsi"/>
+        </w:rPr>
+      </w:pPr>
+      <w:bookmarkStart w:id="4" w:name="setting-up"/>
+      <w:bookmarkStart w:id="5" w:name="_Toc464424197"/>
       <w:bookmarkEnd w:id="4"/>
-    </w:p>
-    <w:p>
-      <w:pPr>
-        <w:pStyle w:val="FirstParagraph"/>
-      </w:pPr>
-      <w:r>
-        <w:t>Welcome to the developer guide for SmartyDo. This guide is meant to enable budding developers like yourself to better understand the implementation of our program. Through this guide, we hope that you will be able to learn not only about how SmartyDo is implemented, but about different parts of the application that you are able to improve yourself.</w:t>
-      </w:r>
-    </w:p>
-    <w:p>
-      <w:pPr>
-        <w:pStyle w:val="Heading2"/>
-        <w:rPr>
-          <w:rFonts w:asciiTheme="minorHAnsi" w:hAnsiTheme="minorHAnsi"/>
-        </w:rPr>
-      </w:pPr>
-      <w:bookmarkStart w:id="5" w:name="setting-up"/>
-      <w:bookmarkStart w:id="6" w:name="_Toc464424197"/>
+      <w:r>
+        <w:rPr>
+          <w:rFonts w:asciiTheme="minorHAnsi" w:hAnsiTheme="minorHAnsi"/>
+        </w:rPr>
+        <w:t>2. Setting up</w:t>
+      </w:r>
       <w:bookmarkEnd w:id="5"/>
-      <w:r>
-        <w:rPr>
-          <w:rFonts w:asciiTheme="minorHAnsi" w:hAnsiTheme="minorHAnsi"/>
-        </w:rPr>
-        <w:t>2. Setting up</w:t>
-      </w:r>
+    </w:p>
+    <w:p>
+      <w:pPr>
+        <w:pStyle w:val="Heading4"/>
+        <w:rPr>
+          <w:rFonts w:asciiTheme="minorHAnsi" w:hAnsiTheme="minorHAnsi"/>
+        </w:rPr>
+      </w:pPr>
+      <w:bookmarkStart w:id="6" w:name="prerequisites"/>
       <w:bookmarkEnd w:id="6"/>
-    </w:p>
-    <w:p>
-      <w:pPr>
-        <w:pStyle w:val="Heading4"/>
-        <w:rPr>
-          <w:rFonts w:asciiTheme="minorHAnsi" w:hAnsiTheme="minorHAnsi"/>
-        </w:rPr>
-      </w:pPr>
-      <w:bookmarkStart w:id="7" w:name="prerequisites"/>
-      <w:bookmarkEnd w:id="7"/>
       <w:r>
         <w:rPr>
           <w:rFonts w:asciiTheme="minorHAnsi" w:hAnsiTheme="minorHAnsi"/>
@@ -1978,19 +1985,11 @@
       <w:r>
         <w:t xml:space="preserve">Installed </w:t>
       </w:r>
-      <w:proofErr w:type="gramStart"/>
       <w:r>
         <w:rPr>
           <w:b/>
         </w:rPr>
-        <w:t>e(</w:t>
-      </w:r>
-      <w:proofErr w:type="gramEnd"/>
-      <w:r>
-        <w:rPr>
-          <w:b/>
-        </w:rPr>
-        <w:t>fx)clipse</w:t>
+        <w:t>e(fx)clipse</w:t>
       </w:r>
       <w:r>
         <w:t xml:space="preserve"> plugin for </w:t>
@@ -2034,8 +2033,15 @@
       <w:r>
         <w:rPr>
           <w:b/>
-        </w:rPr>
-        <w:t>Buildship Gradle Integration</w:t>
+          <w:noProof/>
+        </w:rPr>
+        <w:t>Buildship</w:t>
+      </w:r>
+      <w:r>
+        <w:rPr>
+          <w:b/>
+        </w:rPr>
+        <w:t xml:space="preserve"> Gradle Integration</w:t>
       </w:r>
       <w:r>
         <w:t xml:space="preserve"> plugin from the Eclipse Marketplace</w:t>
@@ -2051,8 +2057,8 @@
           <w:rFonts w:asciiTheme="minorHAnsi" w:hAnsiTheme="minorHAnsi"/>
         </w:rPr>
       </w:pPr>
-      <w:bookmarkStart w:id="8" w:name="importing-the-project-into-eclipse"/>
-      <w:bookmarkEnd w:id="8"/>
+      <w:bookmarkStart w:id="7" w:name="importing-the-project-into-eclipse"/>
+      <w:bookmarkEnd w:id="7"/>
       <w:r>
         <w:rPr>
           <w:rFonts w:asciiTheme="minorHAnsi" w:hAnsiTheme="minorHAnsi"/>
@@ -2095,13 +2101,33 @@
         </w:numPr>
       </w:pPr>
       <w:r>
-        <w:t xml:space="preserve">Open Eclipse (Note: Ensure you have installed the </w:t>
+        <w:t xml:space="preserve">Open Eclipse (Note: Ensure you have installed </w:t>
+      </w:r>
+      <w:r>
+        <w:rPr>
+          <w:noProof/>
+        </w:rPr>
+        <w:t xml:space="preserve">the </w:t>
       </w:r>
       <w:r>
         <w:rPr>
           <w:b/>
-        </w:rPr>
-        <w:t>e(fx)clipse</w:t>
+          <w:noProof/>
+        </w:rPr>
+        <w:t>e</w:t>
+      </w:r>
+      <w:r>
+        <w:rPr>
+          <w:b/>
+        </w:rPr>
+        <w:t>(fx)</w:t>
+      </w:r>
+      <w:r>
+        <w:rPr>
+          <w:b/>
+          <w:noProof/>
+        </w:rPr>
+        <w:t>clipse</w:t>
       </w:r>
       <w:r>
         <w:t xml:space="preserve"> and </w:t>
@@ -2109,12 +2135,14 @@
       <w:r>
         <w:rPr>
           <w:b/>
+          <w:noProof/>
         </w:rPr>
         <w:t>Bu</w:t>
       </w:r>
       <w:r>
         <w:rPr>
           <w:b/>
+          <w:noProof/>
         </w:rPr>
         <w:t>ildship</w:t>
       </w:r>
@@ -2290,7 +2318,24 @@
           <w:sz w:val="24"/>
           <w:szCs w:val="24"/>
         </w:rPr>
-        <w:t>Depending on your connection speed and server load, it can even take up to 30 minutes for the set up to finish (This is because Gradle downloads library files from servers during the project set up process)</w:t>
+        <w:t xml:space="preserve">Depending on your connection speed and server load, it can even take up to 30 minutes for the set up to finish (This is because Gradle downloads library files from servers during the project </w:t>
+      </w:r>
+      <w:r>
+        <w:rPr>
+          <w:rFonts w:asciiTheme="minorHAnsi" w:hAnsiTheme="minorHAnsi"/>
+          <w:noProof/>
+          <w:sz w:val="24"/>
+          <w:szCs w:val="24"/>
+        </w:rPr>
+        <w:t>set up</w:t>
+      </w:r>
+      <w:r>
+        <w:rPr>
+          <w:rFonts w:asciiTheme="minorHAnsi" w:hAnsiTheme="minorHAnsi"/>
+          <w:sz w:val="24"/>
+          <w:szCs w:val="24"/>
+        </w:rPr>
+        <w:t xml:space="preserve"> process)</w:t>
       </w:r>
       <w:r>
         <w:rPr>
@@ -2330,9 +2375,9 @@
           <w:rFonts w:asciiTheme="minorHAnsi" w:hAnsiTheme="minorHAnsi"/>
         </w:rPr>
       </w:pPr>
-      <w:bookmarkStart w:id="9" w:name="design"/>
-      <w:bookmarkStart w:id="10" w:name="_Toc464424198"/>
-      <w:bookmarkEnd w:id="9"/>
+      <w:bookmarkStart w:id="8" w:name="design"/>
+      <w:bookmarkStart w:id="9" w:name="_Toc464424198"/>
+      <w:bookmarkEnd w:id="8"/>
       <w:r>
         <w:rPr>
           <w:rFonts w:asciiTheme="minorHAnsi" w:hAnsiTheme="minorHAnsi"/>
@@ -2340,25 +2385,25 @@
         <w:lastRenderedPageBreak/>
         <w:t>3. Design</w:t>
       </w:r>
+      <w:bookmarkEnd w:id="9"/>
+    </w:p>
+    <w:p>
+      <w:pPr>
+        <w:pStyle w:val="Heading3"/>
+        <w:rPr>
+          <w:rFonts w:asciiTheme="minorHAnsi" w:hAnsiTheme="minorHAnsi"/>
+        </w:rPr>
+      </w:pPr>
+      <w:bookmarkStart w:id="10" w:name="architecture"/>
+      <w:bookmarkStart w:id="11" w:name="_Toc464424199"/>
       <w:bookmarkEnd w:id="10"/>
-    </w:p>
-    <w:p>
-      <w:pPr>
-        <w:pStyle w:val="Heading3"/>
-        <w:rPr>
-          <w:rFonts w:asciiTheme="minorHAnsi" w:hAnsiTheme="minorHAnsi"/>
-        </w:rPr>
-      </w:pPr>
-      <w:bookmarkStart w:id="11" w:name="architecture"/>
-      <w:bookmarkStart w:id="12" w:name="_Toc464424199"/>
+      <w:r>
+        <w:rPr>
+          <w:rFonts w:asciiTheme="minorHAnsi" w:hAnsiTheme="minorHAnsi"/>
+        </w:rPr>
+        <w:t>3.1 Architecture</w:t>
+      </w:r>
       <w:bookmarkEnd w:id="11"/>
-      <w:r>
-        <w:rPr>
-          <w:rFonts w:asciiTheme="minorHAnsi" w:hAnsiTheme="minorHAnsi"/>
-        </w:rPr>
-        <w:t>3.1 Architecture</w:t>
-      </w:r>
-      <w:bookmarkEnd w:id="12"/>
     </w:p>
     <w:p>
       <w:pPr>
@@ -2367,10 +2412,10 @@
       <w:r>
         <w:rPr>
           <w:noProof/>
-          <w:lang w:val="en-SG" w:eastAsia="zh-CN"/>
+          <w:lang w:val="en-GB" w:eastAsia="zh-CN"/>
         </w:rPr>
         <w:drawing>
-          <wp:inline distT="0" distB="0" distL="0" distR="0" wp14:anchorId="18F405E0" wp14:editId="64923398">
+          <wp:inline distT="0" distB="0" distL="0" distR="0" wp14:anchorId="26863870" wp14:editId="062FF330">
             <wp:extent cx="5715000" cy="2697480"/>
             <wp:effectExtent l="0" t="0" r="0" b="0"/>
             <wp:docPr id="1" name="Picture 1" descr="https://github.com/CS2103AUG2016-W10-C3/main/raw/master/docs/images/Architecture.png"/>
@@ -2453,14 +2498,12 @@
         <w:t xml:space="preserve"> has only one class called </w:t>
       </w:r>
       <w:hyperlink r:id="rId9">
-        <w:proofErr w:type="spellStart"/>
         <w:r>
           <w:rPr>
             <w:rStyle w:val="Hyperlink"/>
           </w:rPr>
           <w:t>MainApp</w:t>
         </w:r>
-        <w:proofErr w:type="spellEnd"/>
       </w:hyperlink>
       <w:r>
         <w:t xml:space="preserve">. It is responsible for, </w:t>
@@ -2540,7 +2583,6 @@
           <w:numId w:val="20"/>
         </w:numPr>
       </w:pPr>
-      <w:proofErr w:type="spellStart"/>
       <w:r>
         <w:rPr>
           <w:rStyle w:val="VerbatimChar"/>
@@ -2550,7 +2592,6 @@
         </w:rPr>
         <w:t>EventsCentre</w:t>
       </w:r>
-      <w:proofErr w:type="spellEnd"/>
       <w:r>
         <w:t xml:space="preserve">: This class (written using </w:t>
       </w:r>
@@ -2583,7 +2624,6 @@
           <w:numId w:val="20"/>
         </w:numPr>
       </w:pPr>
-      <w:proofErr w:type="spellStart"/>
       <w:r>
         <w:rPr>
           <w:rStyle w:val="VerbatimChar"/>
@@ -2593,7 +2633,6 @@
         </w:rPr>
         <w:t>LogsCenter</w:t>
       </w:r>
-      <w:proofErr w:type="spellEnd"/>
       <w:r>
         <w:rPr>
           <w:rStyle w:val="VerbatimChar"/>
@@ -2786,20 +2825,57 @@
           <w:rFonts w:ascii="Courier New" w:hAnsi="Courier New" w:cs="Courier New"/>
           <w:sz w:val="24"/>
         </w:rPr>
-        <w:t>{Component Name</w:t>
-      </w:r>
-      <w:proofErr w:type="gramStart"/>
+        <w:t>{Component Name}Manager</w:t>
+      </w:r>
+      <w:r>
+        <w:t xml:space="preserve"> class.</w:t>
+      </w:r>
+    </w:p>
+    <w:p>
+      <w:pPr>
+        <w:pStyle w:val="BodyText"/>
+      </w:pPr>
+      <w:r>
+        <w:t xml:space="preserve">For example, the </w:t>
+      </w:r>
       <w:r>
         <w:rPr>
           <w:rStyle w:val="VerbatimChar"/>
-          <w:rFonts w:ascii="Courier New" w:hAnsi="Courier New" w:cs="Courier New"/>
+          <w:rFonts w:asciiTheme="minorHAnsi" w:hAnsiTheme="minorHAnsi"/>
           <w:sz w:val="24"/>
         </w:rPr>
-        <w:t>}Manager</w:t>
-      </w:r>
-      <w:proofErr w:type="gramEnd"/>
-      <w:r>
-        <w:t xml:space="preserve"> class.</w:t>
+        <w:t>Logic</w:t>
+      </w:r>
+      <w:r>
+        <w:t xml:space="preserve"> component (see the class diagram given below) defines </w:t>
+      </w:r>
+      <w:r>
+        <w:t>its</w:t>
+      </w:r>
+      <w:r>
+        <w:t xml:space="preserve"> API in the </w:t>
+      </w:r>
+      <w:r>
+        <w:rPr>
+          <w:rStyle w:val="VerbatimChar"/>
+          <w:rFonts w:asciiTheme="minorHAnsi" w:hAnsiTheme="minorHAnsi"/>
+          <w:sz w:val="24"/>
+        </w:rPr>
+        <w:t>Logic.java</w:t>
+      </w:r>
+      <w:r>
+        <w:t xml:space="preserve"> interface and exposes its functionality using the </w:t>
+      </w:r>
+      <w:r>
+        <w:rPr>
+          <w:rStyle w:val="VerbatimChar"/>
+          <w:rFonts w:asciiTheme="minorHAnsi" w:hAnsiTheme="minorHAnsi"/>
+          <w:sz w:val="24"/>
+        </w:rPr>
+        <w:t>LogicManager.java</w:t>
+      </w:r>
+      <w:r>
+        <w:t xml:space="preserve"> class. </w:t>
       </w:r>
     </w:p>
     <w:p>
@@ -2807,59 +2883,12 @@
         <w:pStyle w:val="BodyText"/>
       </w:pPr>
       <w:r>
-        <w:t xml:space="preserve">For example, the </w:t>
-      </w:r>
-      <w:r>
-        <w:rPr>
-          <w:rStyle w:val="VerbatimChar"/>
-          <w:rFonts w:asciiTheme="minorHAnsi" w:hAnsiTheme="minorHAnsi"/>
-          <w:sz w:val="24"/>
-        </w:rPr>
-        <w:t>Logic</w:t>
-      </w:r>
-      <w:r>
-        <w:t xml:space="preserve"> component (see the class diagram given below) defines </w:t>
-      </w:r>
-      <w:r>
-        <w:t>its</w:t>
-      </w:r>
-      <w:r>
-        <w:t xml:space="preserve"> API in the </w:t>
-      </w:r>
-      <w:r>
-        <w:rPr>
-          <w:rStyle w:val="VerbatimChar"/>
-          <w:rFonts w:asciiTheme="minorHAnsi" w:hAnsiTheme="minorHAnsi"/>
-          <w:sz w:val="24"/>
-        </w:rPr>
-        <w:t>Logic.java</w:t>
-      </w:r>
-      <w:r>
-        <w:t xml:space="preserve"> interface and exposes its functionality using the </w:t>
-      </w:r>
-      <w:r>
-        <w:rPr>
-          <w:rStyle w:val="VerbatimChar"/>
-          <w:rFonts w:asciiTheme="minorHAnsi" w:hAnsiTheme="minorHAnsi"/>
-          <w:sz w:val="24"/>
-        </w:rPr>
-        <w:t>LogicManager.java</w:t>
-      </w:r>
-      <w:r>
-        <w:t xml:space="preserve"> class. </w:t>
-      </w:r>
-    </w:p>
-    <w:p>
-      <w:pPr>
-        <w:pStyle w:val="BodyText"/>
-      </w:pPr>
-      <w:r>
         <w:rPr>
           <w:noProof/>
-          <w:lang w:val="en-SG" w:eastAsia="zh-CN"/>
+          <w:lang w:val="en-GB" w:eastAsia="zh-CN"/>
         </w:rPr>
         <w:drawing>
-          <wp:inline distT="0" distB="0" distL="0" distR="0" wp14:anchorId="57D24A86" wp14:editId="3981DDA2">
+          <wp:inline distT="0" distB="0" distL="0" distR="0" wp14:anchorId="78912B63" wp14:editId="743A6295">
             <wp:extent cx="5943600" cy="4368546"/>
             <wp:effectExtent l="0" t="0" r="0" b="0"/>
             <wp:docPr id="2" name="Picture 2" descr="https://github.com/CS2103AUG2016-W10-C3/main/raw/master/docs/images/LogicClassDiagram.png"/>
@@ -2979,10 +3008,10 @@
       <w:r>
         <w:rPr>
           <w:noProof/>
-          <w:lang w:val="en-SG" w:eastAsia="zh-CN"/>
+          <w:lang w:val="en-GB" w:eastAsia="zh-CN"/>
         </w:rPr>
         <w:drawing>
-          <wp:inline distT="0" distB="0" distL="0" distR="0" wp14:anchorId="4620595B" wp14:editId="6210D92A">
+          <wp:inline distT="0" distB="0" distL="0" distR="0" wp14:anchorId="7EE4E470" wp14:editId="2E1C95B3">
             <wp:extent cx="5943600" cy="1450238"/>
             <wp:effectExtent l="0" t="0" r="0" b="0"/>
             <wp:docPr id="3" name="Picture 3" descr="https://github.com/CS2103AUG2016-W10-C3/main/raw/master/docs/images/SDforDeletePerson.png"/>
@@ -3068,7 +3097,6 @@
         </w:rPr>
         <w:t xml:space="preserve"> simply raises a </w:t>
       </w:r>
-      <w:proofErr w:type="spellStart"/>
       <w:r>
         <w:rPr>
           <w:rStyle w:val="VerbatimChar"/>
@@ -3079,7 +3107,6 @@
         </w:rPr>
         <w:t>ToDoChangedEvent</w:t>
       </w:r>
-      <w:proofErr w:type="spellEnd"/>
       <w:r>
         <w:rPr>
           <w:rFonts w:asciiTheme="minorHAnsi" w:hAnsiTheme="minorHAnsi"/>
@@ -3113,7 +3140,6 @@
       <w:r>
         <w:t xml:space="preserve">The diagram below will show you how the </w:t>
       </w:r>
-      <w:proofErr w:type="spellStart"/>
       <w:r>
         <w:rPr>
           <w:rStyle w:val="VerbatimChar"/>
@@ -3123,7 +3149,6 @@
         </w:rPr>
         <w:t>EventsCenter</w:t>
       </w:r>
-      <w:proofErr w:type="spellEnd"/>
       <w:r>
         <w:t xml:space="preserve"> reacts to that event, which eventually results in the updates being saved to the hard disk and the status bar of the UI being updated to reflect the 'Last Updated' time.  </w:t>
       </w:r>
@@ -3135,10 +3160,10 @@
       <w:r>
         <w:rPr>
           <w:noProof/>
-          <w:lang w:val="en-SG" w:eastAsia="zh-CN"/>
+          <w:lang w:val="en-GB" w:eastAsia="zh-CN"/>
         </w:rPr>
         <w:drawing>
-          <wp:inline distT="0" distB="0" distL="0" distR="0" wp14:anchorId="3B6809AF" wp14:editId="214847DB">
+          <wp:inline distT="0" distB="0" distL="0" distR="0" wp14:anchorId="19A7B4FE" wp14:editId="51D73A41">
             <wp:extent cx="5943600" cy="1462126"/>
             <wp:effectExtent l="0" t="0" r="0" b="0"/>
             <wp:docPr id="4" name="Picture 4" descr="https://github.com/CS2103AUG2016-W10-C3/main/raw/master/docs/images/SDforDeletePersonEventHandling.png"/>
@@ -3204,7 +3229,6 @@
         </w:rPr>
         <w:t xml:space="preserve">Note how the event is propagated through the </w:t>
       </w:r>
-      <w:proofErr w:type="spellStart"/>
       <w:r>
         <w:rPr>
           <w:rStyle w:val="VerbatimChar"/>
@@ -3214,7 +3238,6 @@
         </w:rPr>
         <w:t>EventsCenter</w:t>
       </w:r>
-      <w:proofErr w:type="spellEnd"/>
       <w:r>
         <w:rPr>
           <w:rFonts w:asciiTheme="minorHAnsi" w:hAnsiTheme="minorHAnsi"/>
@@ -3290,9 +3313,9 @@
           <w:rFonts w:asciiTheme="minorHAnsi" w:hAnsiTheme="minorHAnsi"/>
         </w:rPr>
       </w:pPr>
-      <w:bookmarkStart w:id="13" w:name="ui-component"/>
-      <w:bookmarkStart w:id="14" w:name="_Toc464424200"/>
-      <w:bookmarkEnd w:id="13"/>
+      <w:bookmarkStart w:id="12" w:name="ui-component"/>
+      <w:bookmarkStart w:id="13" w:name="_Toc464424200"/>
+      <w:bookmarkEnd w:id="12"/>
       <w:r>
         <w:rPr>
           <w:rFonts w:asciiTheme="minorHAnsi" w:hAnsiTheme="minorHAnsi"/>
@@ -3300,7 +3323,7 @@
         <w:lastRenderedPageBreak/>
         <w:t>3.2 UI component</w:t>
       </w:r>
-      <w:bookmarkEnd w:id="14"/>
+      <w:bookmarkEnd w:id="13"/>
     </w:p>
     <w:p>
       <w:pPr>
@@ -3309,10 +3332,10 @@
       <w:r>
         <w:rPr>
           <w:noProof/>
-          <w:lang w:val="en-SG" w:eastAsia="zh-CN"/>
+          <w:lang w:val="en-GB" w:eastAsia="zh-CN"/>
         </w:rPr>
         <w:drawing>
-          <wp:inline distT="0" distB="0" distL="0" distR="0" wp14:anchorId="6CF968C2" wp14:editId="3734D044">
+          <wp:inline distT="0" distB="0" distL="0" distR="0" wp14:anchorId="48E2C27A" wp14:editId="3E4BAD9E">
             <wp:extent cx="5943600" cy="4457700"/>
             <wp:effectExtent l="0" t="0" r="0" b="0"/>
             <wp:docPr id="5" name="Picture 5" descr="https://github.com/CS2103AUG2016-W10-C3/main/raw/master/docs/images/UiClassDiagram.png"/>
@@ -3365,7 +3388,6 @@
       <w:pPr>
         <w:pStyle w:val="BodyText"/>
       </w:pPr>
-      <w:proofErr w:type="gramStart"/>
       <w:r>
         <w:rPr>
           <w:b/>
@@ -3373,11 +3395,7 @@
         <w:t>API</w:t>
       </w:r>
       <w:r>
-        <w:t xml:space="preserve"> :</w:t>
-      </w:r>
-      <w:proofErr w:type="gramEnd"/>
-      <w:r>
-        <w:t xml:space="preserve"> </w:t>
+        <w:t xml:space="preserve"> : </w:t>
       </w:r>
       <w:hyperlink r:id="rId15">
         <w:r>
@@ -3395,7 +3413,6 @@
       <w:r>
         <w:t xml:space="preserve">The UI consists of a </w:t>
       </w:r>
-      <w:proofErr w:type="spellStart"/>
       <w:r>
         <w:rPr>
           <w:rStyle w:val="VerbatimChar"/>
@@ -3404,14 +3421,12 @@
         </w:rPr>
         <w:t>MainWindow</w:t>
       </w:r>
-      <w:proofErr w:type="spellEnd"/>
       <w:r>
         <w:t xml:space="preserve"> that is made up of parts e.g.</w:t>
       </w:r>
       <w:r>
         <w:t xml:space="preserve"> </w:t>
       </w:r>
-      <w:proofErr w:type="spellStart"/>
       <w:r>
         <w:rPr>
           <w:rStyle w:val="VerbatimChar"/>
@@ -3421,11 +3436,9 @@
         </w:rPr>
         <w:t>CommandBox</w:t>
       </w:r>
-      <w:proofErr w:type="spellEnd"/>
       <w:r>
         <w:t xml:space="preserve">, </w:t>
       </w:r>
-      <w:proofErr w:type="spellStart"/>
       <w:r>
         <w:rPr>
           <w:rStyle w:val="VerbatimChar"/>
@@ -3435,11 +3448,9 @@
         </w:rPr>
         <w:t>ResultDisplay</w:t>
       </w:r>
-      <w:proofErr w:type="spellEnd"/>
       <w:r>
         <w:t xml:space="preserve">, </w:t>
       </w:r>
-      <w:proofErr w:type="spellStart"/>
       <w:r>
         <w:rPr>
           <w:rStyle w:val="VerbatimChar"/>
@@ -3449,11 +3460,9 @@
         </w:rPr>
         <w:t>TaskListPanel</w:t>
       </w:r>
-      <w:proofErr w:type="spellEnd"/>
       <w:r>
         <w:t xml:space="preserve">, </w:t>
       </w:r>
-      <w:proofErr w:type="spellStart"/>
       <w:r>
         <w:rPr>
           <w:rStyle w:val="VerbatimChar"/>
@@ -3463,11 +3472,9 @@
         </w:rPr>
         <w:t>StatusBarFooter</w:t>
       </w:r>
-      <w:proofErr w:type="spellEnd"/>
       <w:r>
         <w:t xml:space="preserve">, </w:t>
       </w:r>
-      <w:proofErr w:type="spellStart"/>
       <w:r>
         <w:rPr>
           <w:rStyle w:val="VerbatimChar"/>
@@ -3477,11 +3484,9 @@
         </w:rPr>
         <w:t>BrowserPanel</w:t>
       </w:r>
-      <w:proofErr w:type="spellEnd"/>
       <w:r>
         <w:t xml:space="preserve"> etc. All these, including the </w:t>
       </w:r>
-      <w:proofErr w:type="spellStart"/>
       <w:r>
         <w:rPr>
           <w:rStyle w:val="VerbatimChar"/>
@@ -3491,11 +3496,9 @@
         </w:rPr>
         <w:t>MainWindow</w:t>
       </w:r>
-      <w:proofErr w:type="spellEnd"/>
       <w:r>
         <w:t xml:space="preserve">, inherit from the abstract </w:t>
       </w:r>
-      <w:proofErr w:type="spellStart"/>
       <w:r>
         <w:rPr>
           <w:rStyle w:val="VerbatimChar"/>
@@ -3504,11 +3507,9 @@
         </w:rPr>
         <w:t>UiPart</w:t>
       </w:r>
-      <w:proofErr w:type="spellEnd"/>
       <w:r>
         <w:t xml:space="preserve"> class and they can be loaded using the </w:t>
       </w:r>
-      <w:proofErr w:type="spellStart"/>
       <w:r>
         <w:rPr>
           <w:rStyle w:val="VerbatimChar"/>
@@ -3518,7 +3519,6 @@
         </w:rPr>
         <w:t>UiPartLoader</w:t>
       </w:r>
-      <w:proofErr w:type="spellEnd"/>
       <w:r>
         <w:t>.</w:t>
       </w:r>
@@ -3539,15 +3539,16 @@
         <w:t>UI</w:t>
       </w:r>
       <w:r>
-        <w:t xml:space="preserve"> component uses </w:t>
-      </w:r>
-      <w:proofErr w:type="spellStart"/>
-      <w:r>
-        <w:t>JavaFx</w:t>
-      </w:r>
-      <w:proofErr w:type="spellEnd"/>
-      <w:r>
-        <w:t xml:space="preserve"> UI framework. The layout of these UI parts are defined in matching </w:t>
+        <w:t xml:space="preserve"> component uses JavaFx UI framework. The layout of these UI parts </w:t>
+      </w:r>
+      <w:r>
+        <w:rPr>
+          <w:noProof/>
+        </w:rPr>
+        <w:t>are</w:t>
+      </w:r>
+      <w:r>
+        <w:t xml:space="preserve"> defined in matching </w:t>
       </w:r>
       <w:r>
         <w:rPr>
@@ -3555,64 +3556,40 @@
           <w:rFonts w:asciiTheme="minorHAnsi" w:hAnsiTheme="minorHAnsi"/>
           <w:sz w:val="24"/>
         </w:rPr>
-        <w:t>.</w:t>
-      </w:r>
-      <w:proofErr w:type="spellStart"/>
+        <w:t>.fxml</w:t>
+      </w:r>
+      <w:r>
+        <w:t xml:space="preserve"> files that are in the </w:t>
+      </w:r>
       <w:r>
         <w:rPr>
           <w:rStyle w:val="VerbatimChar"/>
           <w:rFonts w:asciiTheme="minorHAnsi" w:hAnsiTheme="minorHAnsi"/>
           <w:sz w:val="24"/>
         </w:rPr>
-        <w:t>fxml</w:t>
-      </w:r>
-      <w:proofErr w:type="spellEnd"/>
-      <w:r>
-        <w:t xml:space="preserve"> files that are in the </w:t>
-      </w:r>
-      <w:proofErr w:type="spellStart"/>
-      <w:r>
-        <w:rPr>
-          <w:rStyle w:val="VerbatimChar"/>
-          <w:rFonts w:asciiTheme="minorHAnsi" w:hAnsiTheme="minorHAnsi"/>
-          <w:sz w:val="24"/>
-        </w:rPr>
-        <w:t>src</w:t>
-      </w:r>
-      <w:proofErr w:type="spellEnd"/>
-      <w:r>
-        <w:rPr>
-          <w:rStyle w:val="VerbatimChar"/>
-          <w:rFonts w:asciiTheme="minorHAnsi" w:hAnsiTheme="minorHAnsi"/>
-          <w:sz w:val="24"/>
-        </w:rPr>
-        <w:t>/main/resources/view</w:t>
+        <w:t>src/main/resources/view</w:t>
       </w:r>
       <w:r>
         <w:t xml:space="preserve"> folder. For example, the layout of the </w:t>
       </w:r>
       <w:hyperlink r:id="rId16">
-        <w:proofErr w:type="spellStart"/>
         <w:r>
           <w:rPr>
             <w:rStyle w:val="Hyperlink"/>
           </w:rPr>
           <w:t>MainWindow</w:t>
         </w:r>
-        <w:proofErr w:type="spellEnd"/>
       </w:hyperlink>
       <w:r>
         <w:t xml:space="preserve"> is specified in </w:t>
       </w:r>
       <w:hyperlink r:id="rId17">
-        <w:proofErr w:type="spellStart"/>
         <w:r>
           <w:rPr>
             <w:rStyle w:val="Hyperlink"/>
           </w:rPr>
           <w:t>MainWindow.fxml</w:t>
         </w:r>
-        <w:proofErr w:type="spellEnd"/>
       </w:hyperlink>
     </w:p>
     <w:p>
@@ -3710,9 +3687,9 @@
           <w:rFonts w:asciiTheme="minorHAnsi" w:hAnsiTheme="minorHAnsi"/>
         </w:rPr>
       </w:pPr>
-      <w:bookmarkStart w:id="15" w:name="logic-component"/>
-      <w:bookmarkStart w:id="16" w:name="_Toc464424201"/>
-      <w:bookmarkEnd w:id="15"/>
+      <w:bookmarkStart w:id="14" w:name="logic-component"/>
+      <w:bookmarkStart w:id="15" w:name="_Toc464424201"/>
+      <w:bookmarkEnd w:id="14"/>
       <w:r>
         <w:rPr>
           <w:rFonts w:asciiTheme="minorHAnsi" w:hAnsiTheme="minorHAnsi"/>
@@ -3720,7 +3697,7 @@
         <w:lastRenderedPageBreak/>
         <w:t>3.3 Logic component</w:t>
       </w:r>
-      <w:bookmarkEnd w:id="16"/>
+      <w:bookmarkEnd w:id="15"/>
     </w:p>
     <w:p>
       <w:pPr>
@@ -3730,10 +3707,10 @@
       <w:r>
         <w:rPr>
           <w:noProof/>
-          <w:lang w:val="en-SG" w:eastAsia="zh-CN"/>
+          <w:lang w:val="en-GB" w:eastAsia="zh-CN"/>
         </w:rPr>
         <w:drawing>
-          <wp:inline distT="0" distB="0" distL="0" distR="0" wp14:anchorId="002688DD" wp14:editId="615D36B0">
+          <wp:inline distT="0" distB="0" distL="0" distR="0" wp14:anchorId="7850646E" wp14:editId="3F29CE97">
             <wp:extent cx="4654550" cy="3421093"/>
             <wp:effectExtent l="0" t="0" r="0" b="0"/>
             <wp:docPr id="6" name="Picture 6" descr="https://github.com/CS2103AUG2016-W10-C3/main/raw/master/docs/images/LogicClassDiagram.png"/>
@@ -3786,7 +3763,6 @@
       <w:pPr>
         <w:pStyle w:val="BodyText"/>
       </w:pPr>
-      <w:proofErr w:type="gramStart"/>
       <w:r>
         <w:rPr>
           <w:b/>
@@ -3794,11 +3770,7 @@
         <w:t>API</w:t>
       </w:r>
       <w:r>
-        <w:t xml:space="preserve"> :</w:t>
-      </w:r>
-      <w:proofErr w:type="gramEnd"/>
-      <w:r>
-        <w:t xml:space="preserve"> </w:t>
+        <w:t xml:space="preserve"> : </w:t>
       </w:r>
       <w:hyperlink r:id="rId18">
         <w:r>
@@ -3862,7 +3834,6 @@
       <w:r>
         <w:t xml:space="preserve"> object which is executed by the </w:t>
       </w:r>
-      <w:proofErr w:type="spellStart"/>
       <w:r>
         <w:rPr>
           <w:rStyle w:val="VerbatimChar"/>
@@ -3871,7 +3842,6 @@
         </w:rPr>
         <w:t>LogicManager</w:t>
       </w:r>
-      <w:proofErr w:type="spellEnd"/>
       <w:r>
         <w:t>.</w:t>
       </w:r>
@@ -3910,7 +3880,6 @@
       <w:r>
         <w:t xml:space="preserve">The result of the command execution is encapsulated as a </w:t>
       </w:r>
-      <w:proofErr w:type="spellStart"/>
       <w:r>
         <w:rPr>
           <w:rStyle w:val="VerbatimChar"/>
@@ -3919,20 +3888,27 @@
         </w:rPr>
         <w:t>CommandResult</w:t>
       </w:r>
-      <w:proofErr w:type="spellEnd"/>
       <w:r>
         <w:t xml:space="preserve"> object which is passed back to the </w:t>
       </w:r>
-      <w:proofErr w:type="spellStart"/>
       <w:r>
         <w:rPr>
           <w:rStyle w:val="VerbatimChar"/>
           <w:rFonts w:asciiTheme="minorHAnsi" w:hAnsiTheme="minorHAnsi"/>
+          <w:noProof/>
           <w:sz w:val="24"/>
         </w:rPr>
-        <w:t>Ui</w:t>
-      </w:r>
-      <w:proofErr w:type="spellEnd"/>
+        <w:t>U</w:t>
+      </w:r>
+      <w:r>
+        <w:rPr>
+          <w:rStyle w:val="VerbatimChar"/>
+          <w:rFonts w:asciiTheme="minorHAnsi" w:hAnsiTheme="minorHAnsi"/>
+          <w:noProof/>
+          <w:sz w:val="24"/>
+        </w:rPr>
+        <w:t>I</w:t>
+      </w:r>
       <w:r>
         <w:t>.</w:t>
       </w:r>
@@ -3955,23 +3931,13 @@
       <w:r>
         <w:t xml:space="preserve"> component for the </w:t>
       </w:r>
-      <w:proofErr w:type="gramStart"/>
       <w:r>
         <w:rPr>
           <w:rStyle w:val="VerbatimChar"/>
           <w:rFonts w:ascii="Courier New" w:hAnsi="Courier New" w:cs="Courier New"/>
           <w:sz w:val="24"/>
         </w:rPr>
-        <w:t>execute(</w:t>
-      </w:r>
-      <w:proofErr w:type="gramEnd"/>
-      <w:r>
-        <w:rPr>
-          <w:rStyle w:val="VerbatimChar"/>
-          <w:rFonts w:ascii="Courier New" w:hAnsi="Courier New" w:cs="Courier New"/>
-          <w:sz w:val="24"/>
-        </w:rPr>
-        <w:t>"delete 1")</w:t>
+        <w:t>execute("delete 1")</w:t>
       </w:r>
       <w:r>
         <w:t xml:space="preserve"> API call. </w:t>
@@ -3985,10 +3951,10 @@
       <w:r>
         <w:rPr>
           <w:noProof/>
-          <w:lang w:val="en-SG" w:eastAsia="zh-CN"/>
+          <w:lang w:val="en-GB" w:eastAsia="zh-CN"/>
         </w:rPr>
         <w:drawing>
-          <wp:inline distT="0" distB="0" distL="0" distR="0" wp14:anchorId="5007E4D1" wp14:editId="59E1F6D9">
+          <wp:inline distT="0" distB="0" distL="0" distR="0" wp14:anchorId="41E74FCC" wp14:editId="61ED0FE3">
             <wp:extent cx="5538452" cy="2470150"/>
             <wp:effectExtent l="0" t="0" r="0" b="0"/>
             <wp:docPr id="7" name="Picture 7" descr="https://github.com/CS2103AUG2016-W10-C3/main/raw/master/docs/images/DeletePersonSdForLogic.png"/>
@@ -4044,9 +4010,9 @@
           <w:rFonts w:asciiTheme="minorHAnsi" w:hAnsiTheme="minorHAnsi"/>
         </w:rPr>
       </w:pPr>
-      <w:bookmarkStart w:id="17" w:name="model-component"/>
-      <w:bookmarkStart w:id="18" w:name="_Toc464424202"/>
-      <w:bookmarkEnd w:id="17"/>
+      <w:bookmarkStart w:id="16" w:name="model-component"/>
+      <w:bookmarkStart w:id="17" w:name="_Toc464424202"/>
+      <w:bookmarkEnd w:id="16"/>
       <w:r>
         <w:rPr>
           <w:rFonts w:asciiTheme="minorHAnsi" w:hAnsiTheme="minorHAnsi"/>
@@ -4054,7 +4020,7 @@
         <w:lastRenderedPageBreak/>
         <w:t>3.4 Model component</w:t>
       </w:r>
-      <w:bookmarkEnd w:id="18"/>
+      <w:bookmarkEnd w:id="17"/>
     </w:p>
     <w:p>
       <w:pPr>
@@ -4063,10 +4029,10 @@
       <w:r>
         <w:rPr>
           <w:noProof/>
-          <w:lang w:val="en-SG" w:eastAsia="zh-CN"/>
+          <w:lang w:val="en-GB" w:eastAsia="zh-CN"/>
         </w:rPr>
         <w:drawing>
-          <wp:inline distT="0" distB="0" distL="0" distR="0" wp14:anchorId="4CC7C344" wp14:editId="269AD8C7">
+          <wp:inline distT="0" distB="0" distL="0" distR="0" wp14:anchorId="5E875BF1" wp14:editId="09DF1CA6">
             <wp:extent cx="5943600" cy="3821735"/>
             <wp:effectExtent l="0" t="0" r="0" b="0"/>
             <wp:docPr id="8" name="Picture 8" descr="https://github.com/CS2103AUG2016-W10-C3/main/raw/master/docs/images/ModelClassDiagram.png"/>
@@ -4119,7 +4085,6 @@
       <w:pPr>
         <w:pStyle w:val="BodyText"/>
       </w:pPr>
-      <w:proofErr w:type="gramStart"/>
       <w:r>
         <w:rPr>
           <w:b/>
@@ -4127,11 +4092,7 @@
         <w:t>API</w:t>
       </w:r>
       <w:r>
-        <w:t xml:space="preserve"> :</w:t>
-      </w:r>
-      <w:proofErr w:type="gramEnd"/>
-      <w:r>
-        <w:t xml:space="preserve"> </w:t>
+        <w:t xml:space="preserve"> : </w:t>
       </w:r>
       <w:hyperlink r:id="rId21">
         <w:r>
@@ -4169,15 +4130,9 @@
           <w:numId w:val="31"/>
         </w:numPr>
       </w:pPr>
-      <w:proofErr w:type="gramStart"/>
-      <w:r>
-        <w:t>stores</w:t>
-      </w:r>
-      <w:proofErr w:type="gramEnd"/>
-      <w:r>
-        <w:t xml:space="preserve"> a </w:t>
-      </w:r>
-      <w:proofErr w:type="spellStart"/>
+      <w:r>
+        <w:t xml:space="preserve">stores a </w:t>
+      </w:r>
       <w:r>
         <w:rPr>
           <w:rStyle w:val="VerbatimChar"/>
@@ -4186,7 +4141,6 @@
         </w:rPr>
         <w:t>UserPref</w:t>
       </w:r>
-      <w:proofErr w:type="spellEnd"/>
       <w:r>
         <w:t xml:space="preserve"> </w:t>
       </w:r>
@@ -4202,13 +4156,8 @@
           <w:numId w:val="31"/>
         </w:numPr>
       </w:pPr>
-      <w:proofErr w:type="gramStart"/>
-      <w:r>
-        <w:t>stores</w:t>
-      </w:r>
-      <w:proofErr w:type="gramEnd"/>
-      <w:r>
-        <w:t xml:space="preserve"> the To-Do data. </w:t>
+      <w:r>
+        <w:t xml:space="preserve">stores the To-Do data. </w:t>
       </w:r>
     </w:p>
     <w:p>
@@ -4219,49 +4168,16 @@
           <w:numId w:val="31"/>
         </w:numPr>
       </w:pPr>
-      <w:proofErr w:type="gramStart"/>
-      <w:r>
-        <w:t>exposes</w:t>
-      </w:r>
-      <w:proofErr w:type="gramEnd"/>
-      <w:r>
-        <w:t xml:space="preserve"> a </w:t>
-      </w:r>
-      <w:proofErr w:type="spellStart"/>
+      <w:r>
+        <w:t xml:space="preserve">exposes a </w:t>
+      </w:r>
       <w:r>
         <w:rPr>
           <w:rStyle w:val="VerbatimChar"/>
           <w:rFonts w:ascii="Courier New" w:hAnsi="Courier New" w:cs="Courier New"/>
           <w:sz w:val="24"/>
         </w:rPr>
-        <w:t>UnmodifiableObservableList</w:t>
-      </w:r>
-      <w:proofErr w:type="spellEnd"/>
-      <w:r>
-        <w:rPr>
-          <w:rStyle w:val="VerbatimChar"/>
-          <w:rFonts w:ascii="Courier New" w:hAnsi="Courier New" w:cs="Courier New"/>
-          <w:sz w:val="24"/>
-        </w:rPr>
-        <w:t>&lt;</w:t>
-      </w:r>
-      <w:proofErr w:type="spellStart"/>
-      <w:r>
-        <w:rPr>
-          <w:rStyle w:val="VerbatimChar"/>
-          <w:rFonts w:ascii="Courier New" w:hAnsi="Courier New" w:cs="Courier New"/>
-          <w:sz w:val="24"/>
-        </w:rPr>
-        <w:t>ReadOnlyTask</w:t>
-      </w:r>
-      <w:proofErr w:type="spellEnd"/>
-      <w:r>
-        <w:rPr>
-          <w:rStyle w:val="VerbatimChar"/>
-          <w:rFonts w:ascii="Courier New" w:hAnsi="Courier New" w:cs="Courier New"/>
-          <w:sz w:val="24"/>
-        </w:rPr>
-        <w:t>&gt;</w:t>
+        <w:t>UnmodifiableObservableList&lt;ReadOnlyTask&gt;</w:t>
       </w:r>
       <w:r>
         <w:t xml:space="preserve"> that can be 'observed' e.g. the UI can be bound to this list so that the UI automatically updates when the data in the list change. </w:t>
@@ -4275,13 +4191,8 @@
           <w:numId w:val="31"/>
         </w:numPr>
       </w:pPr>
-      <w:proofErr w:type="gramStart"/>
-      <w:r>
-        <w:t>does</w:t>
-      </w:r>
-      <w:proofErr w:type="gramEnd"/>
-      <w:r>
-        <w:t xml:space="preserve"> not depend on any of the other three components.</w:t>
+      <w:r>
+        <w:t>does not depend on any of the other three components.</w:t>
       </w:r>
     </w:p>
     <w:p>
@@ -4296,9 +4207,9 @@
           <w:rFonts w:asciiTheme="minorHAnsi" w:hAnsiTheme="minorHAnsi"/>
         </w:rPr>
       </w:pPr>
-      <w:bookmarkStart w:id="19" w:name="storage-component"/>
-      <w:bookmarkStart w:id="20" w:name="_Toc464424203"/>
-      <w:bookmarkEnd w:id="19"/>
+      <w:bookmarkStart w:id="18" w:name="storage-component"/>
+      <w:bookmarkStart w:id="19" w:name="_Toc464424203"/>
+      <w:bookmarkEnd w:id="18"/>
       <w:r>
         <w:rPr>
           <w:rFonts w:asciiTheme="minorHAnsi" w:hAnsiTheme="minorHAnsi"/>
@@ -4306,7 +4217,7 @@
         <w:lastRenderedPageBreak/>
         <w:t>3.5 Storage component</w:t>
       </w:r>
-      <w:bookmarkEnd w:id="20"/>
+      <w:bookmarkEnd w:id="19"/>
     </w:p>
     <w:p>
       <w:pPr>
@@ -4315,10 +4226,10 @@
       <w:r>
         <w:rPr>
           <w:noProof/>
-          <w:lang w:val="en-SG" w:eastAsia="zh-CN"/>
+          <w:lang w:val="en-GB" w:eastAsia="zh-CN"/>
         </w:rPr>
         <w:drawing>
-          <wp:inline distT="0" distB="0" distL="0" distR="0" wp14:anchorId="1D7B124D" wp14:editId="1579DCCE">
+          <wp:inline distT="0" distB="0" distL="0" distR="0" wp14:anchorId="4F5AB597" wp14:editId="65F53EEA">
             <wp:extent cx="5943600" cy="1260043"/>
             <wp:effectExtent l="0" t="0" r="0" b="0"/>
             <wp:docPr id="9" name="Picture 9" descr="https://github.com/CS2103AUG2016-W10-C3/main/raw/master/docs/images/StorageClassDiagram.png"/>
@@ -4371,7 +4282,6 @@
       <w:pPr>
         <w:pStyle w:val="BodyText"/>
       </w:pPr>
-      <w:proofErr w:type="gramStart"/>
       <w:r>
         <w:rPr>
           <w:b/>
@@ -4379,11 +4289,7 @@
         <w:t>API</w:t>
       </w:r>
       <w:r>
-        <w:t xml:space="preserve"> :</w:t>
-      </w:r>
-      <w:proofErr w:type="gramEnd"/>
-      <w:r>
-        <w:t xml:space="preserve"> </w:t>
+        <w:t xml:space="preserve"> : </w:t>
       </w:r>
       <w:hyperlink r:id="rId23">
         <w:r>
@@ -4421,13 +4327,8 @@
           <w:numId w:val="32"/>
         </w:numPr>
       </w:pPr>
-      <w:proofErr w:type="gramStart"/>
-      <w:r>
-        <w:t>can</w:t>
-      </w:r>
-      <w:proofErr w:type="gramEnd"/>
-      <w:r>
-        <w:t xml:space="preserve"> save</w:t>
+      <w:r>
+        <w:t>can save</w:t>
       </w:r>
       <w:r>
         <w:rPr>
@@ -4435,7 +4336,6 @@
         </w:rPr>
         <w:t xml:space="preserve"> </w:t>
       </w:r>
-      <w:proofErr w:type="spellStart"/>
       <w:r>
         <w:rPr>
           <w:rStyle w:val="VerbatimChar"/>
@@ -4444,20 +4344,14 @@
         </w:rPr>
         <w:t>UserPref</w:t>
       </w:r>
-      <w:proofErr w:type="spellEnd"/>
       <w:r>
         <w:t xml:space="preserve"> objects in </w:t>
       </w:r>
       <w:r>
         <w:t>.</w:t>
       </w:r>
-      <w:proofErr w:type="spellStart"/>
-      <w:r>
-        <w:t>json</w:t>
-      </w:r>
-      <w:proofErr w:type="spellEnd"/>
-      <w:r>
-        <w:t xml:space="preserve"> format and read it back. </w:t>
+      <w:r>
+        <w:t xml:space="preserve">json format and read it back. </w:t>
       </w:r>
     </w:p>
     <w:p>
@@ -4468,13 +4362,17 @@
           <w:numId w:val="32"/>
         </w:numPr>
       </w:pPr>
-      <w:proofErr w:type="gramStart"/>
-      <w:r>
-        <w:t>can</w:t>
-      </w:r>
-      <w:proofErr w:type="gramEnd"/>
-      <w:r>
-        <w:t xml:space="preserve"> save the SmartyDo data in xml format and read it back.</w:t>
+      <w:r>
+        <w:t xml:space="preserve">can save the SmartyDo data in </w:t>
+      </w:r>
+      <w:r>
+        <w:rPr>
+          <w:noProof/>
+        </w:rPr>
+        <w:t>XML</w:t>
+      </w:r>
+      <w:r>
+        <w:t xml:space="preserve"> format and read it back.</w:t>
       </w:r>
     </w:p>
     <w:p>
@@ -4484,16 +4382,16 @@
           <w:rFonts w:asciiTheme="minorHAnsi" w:hAnsiTheme="minorHAnsi"/>
         </w:rPr>
       </w:pPr>
-      <w:bookmarkStart w:id="21" w:name="common-classes"/>
-      <w:bookmarkStart w:id="22" w:name="_Toc464424204"/>
+      <w:bookmarkStart w:id="20" w:name="common-classes"/>
+      <w:bookmarkStart w:id="21" w:name="_Toc464424204"/>
+      <w:bookmarkEnd w:id="20"/>
+      <w:r>
+        <w:rPr>
+          <w:rFonts w:asciiTheme="minorHAnsi" w:hAnsiTheme="minorHAnsi"/>
+        </w:rPr>
+        <w:t>3.6 Common classes</w:t>
+      </w:r>
       <w:bookmarkEnd w:id="21"/>
-      <w:r>
-        <w:rPr>
-          <w:rFonts w:asciiTheme="minorHAnsi" w:hAnsiTheme="minorHAnsi"/>
-        </w:rPr>
-        <w:t>3.6 Common classes</w:t>
-      </w:r>
-      <w:bookmarkEnd w:id="22"/>
     </w:p>
     <w:p>
       <w:pPr>
@@ -4502,7 +4400,6 @@
       <w:r>
         <w:t xml:space="preserve">You may find classes used by multiple components are in the </w:t>
       </w:r>
-      <w:proofErr w:type="spellStart"/>
       <w:r>
         <w:rPr>
           <w:rStyle w:val="VerbatimChar"/>
@@ -4511,7 +4408,6 @@
         </w:rPr>
         <w:t>seedu.addressbook.commons</w:t>
       </w:r>
-      <w:proofErr w:type="spellEnd"/>
       <w:r>
         <w:t xml:space="preserve"> </w:t>
       </w:r>
@@ -4530,8 +4426,8 @@
           <w:szCs w:val="32"/>
         </w:rPr>
       </w:pPr>
-      <w:bookmarkStart w:id="23" w:name="implementation"/>
-      <w:bookmarkEnd w:id="23"/>
+      <w:bookmarkStart w:id="22" w:name="implementation"/>
+      <w:bookmarkEnd w:id="22"/>
       <w:r>
         <w:br w:type="page"/>
       </w:r>
@@ -4543,7 +4439,7 @@
           <w:rFonts w:asciiTheme="minorHAnsi" w:hAnsiTheme="minorHAnsi"/>
         </w:rPr>
       </w:pPr>
-      <w:bookmarkStart w:id="24" w:name="_Toc464424205"/>
+      <w:bookmarkStart w:id="23" w:name="_Toc464424205"/>
       <w:r>
         <w:rPr>
           <w:rFonts w:asciiTheme="minorHAnsi" w:hAnsiTheme="minorHAnsi"/>
@@ -4551,25 +4447,25 @@
         <w:lastRenderedPageBreak/>
         <w:t>4. Implementation</w:t>
       </w:r>
+      <w:bookmarkEnd w:id="23"/>
+    </w:p>
+    <w:p>
+      <w:pPr>
+        <w:pStyle w:val="Heading3"/>
+        <w:rPr>
+          <w:rFonts w:asciiTheme="minorHAnsi" w:hAnsiTheme="minorHAnsi"/>
+        </w:rPr>
+      </w:pPr>
+      <w:bookmarkStart w:id="24" w:name="logging"/>
+      <w:bookmarkStart w:id="25" w:name="_Toc464424206"/>
       <w:bookmarkEnd w:id="24"/>
-    </w:p>
-    <w:p>
-      <w:pPr>
-        <w:pStyle w:val="Heading3"/>
-        <w:rPr>
-          <w:rFonts w:asciiTheme="minorHAnsi" w:hAnsiTheme="minorHAnsi"/>
-        </w:rPr>
-      </w:pPr>
-      <w:bookmarkStart w:id="25" w:name="logging"/>
-      <w:bookmarkStart w:id="26" w:name="_Toc464424206"/>
+      <w:r>
+        <w:rPr>
+          <w:rFonts w:asciiTheme="minorHAnsi" w:hAnsiTheme="minorHAnsi"/>
+        </w:rPr>
+        <w:t>4.1 Logging</w:t>
+      </w:r>
       <w:bookmarkEnd w:id="25"/>
-      <w:r>
-        <w:rPr>
-          <w:rFonts w:asciiTheme="minorHAnsi" w:hAnsiTheme="minorHAnsi"/>
-        </w:rPr>
-        <w:t>4.1 Logging</w:t>
-      </w:r>
-      <w:bookmarkEnd w:id="26"/>
     </w:p>
     <w:p>
       <w:pPr>
@@ -4578,7 +4474,6 @@
       <w:r>
         <w:t xml:space="preserve">We are using </w:t>
       </w:r>
-      <w:proofErr w:type="spellStart"/>
       <w:r>
         <w:rPr>
           <w:rStyle w:val="VerbatimChar"/>
@@ -4587,11 +4482,9 @@
         </w:rPr>
         <w:t>java.util.logging</w:t>
       </w:r>
-      <w:proofErr w:type="spellEnd"/>
       <w:r>
         <w:t xml:space="preserve"> package for logging. You can use </w:t>
       </w:r>
-      <w:proofErr w:type="spellStart"/>
       <w:r>
         <w:rPr>
           <w:rStyle w:val="VerbatimChar"/>
@@ -4600,7 +4493,6 @@
         </w:rPr>
         <w:t>LogsCenter</w:t>
       </w:r>
-      <w:proofErr w:type="spellEnd"/>
       <w:r>
         <w:t xml:space="preserve"> class to manage the logging levels and logging destinations.</w:t>
       </w:r>
@@ -4616,7 +4508,6 @@
       <w:r>
         <w:t xml:space="preserve">You can control the logging level by using the </w:t>
       </w:r>
-      <w:proofErr w:type="spellStart"/>
       <w:r>
         <w:rPr>
           <w:rStyle w:val="VerbatimChar"/>
@@ -4625,7 +4516,6 @@
         </w:rPr>
         <w:t>logLevel</w:t>
       </w:r>
-      <w:proofErr w:type="spellEnd"/>
       <w:r>
         <w:t xml:space="preserve"> setting in the configuration file (See </w:t>
       </w:r>
@@ -4663,23 +4553,13 @@
       <w:r>
         <w:t xml:space="preserve"> for a class by using </w:t>
       </w:r>
-      <w:proofErr w:type="spellStart"/>
       <w:r>
         <w:rPr>
           <w:rStyle w:val="VerbatimChar"/>
           <w:rFonts w:ascii="Courier New" w:hAnsi="Courier New" w:cs="Courier New"/>
           <w:sz w:val="24"/>
         </w:rPr>
-        <w:t>LogsCenter.getLogger</w:t>
-      </w:r>
-      <w:proofErr w:type="spellEnd"/>
-      <w:r>
-        <w:rPr>
-          <w:rStyle w:val="VerbatimChar"/>
-          <w:rFonts w:ascii="Courier New" w:hAnsi="Courier New" w:cs="Courier New"/>
-          <w:sz w:val="24"/>
-        </w:rPr>
-        <w:t>(Class)</w:t>
+        <w:t>LogsCenter.getLogger(Class)</w:t>
       </w:r>
       <w:r>
         <w:t xml:space="preserve"> which will log messages according to the specified logging level</w:t>
@@ -4694,7 +4574,16 @@
         </w:numPr>
       </w:pPr>
       <w:r>
-        <w:t xml:space="preserve">Currently log messages are output through: </w:t>
+        <w:t xml:space="preserve">Currently log messages are output </w:t>
+      </w:r>
+      <w:r>
+        <w:rPr>
+          <w:noProof/>
+        </w:rPr>
+        <w:t>through</w:t>
+      </w:r>
+      <w:r>
+        <w:t xml:space="preserve"> </w:t>
       </w:r>
       <w:r>
         <w:rPr>
@@ -5002,33 +4891,24 @@
           <w:rFonts w:asciiTheme="minorHAnsi" w:hAnsiTheme="minorHAnsi"/>
         </w:rPr>
       </w:pPr>
-      <w:bookmarkStart w:id="27" w:name="configuration"/>
-      <w:bookmarkStart w:id="28" w:name="_Toc464424207"/>
+      <w:bookmarkStart w:id="26" w:name="configuration"/>
+      <w:bookmarkStart w:id="27" w:name="_Toc464424207"/>
+      <w:bookmarkEnd w:id="26"/>
+      <w:r>
+        <w:rPr>
+          <w:rFonts w:asciiTheme="minorHAnsi" w:hAnsiTheme="minorHAnsi"/>
+        </w:rPr>
+        <w:t>4.2 Configuration</w:t>
+      </w:r>
       <w:bookmarkEnd w:id="27"/>
-      <w:r>
-        <w:rPr>
-          <w:rFonts w:asciiTheme="minorHAnsi" w:hAnsiTheme="minorHAnsi"/>
-        </w:rPr>
-        <w:t>4.2 Configuration</w:t>
-      </w:r>
-      <w:bookmarkEnd w:id="28"/>
     </w:p>
     <w:p>
       <w:pPr>
         <w:pStyle w:val="FirstParagraph"/>
       </w:pPr>
       <w:r>
-        <w:t>You can control certain properties of the application (</w:t>
-      </w:r>
-      <w:proofErr w:type="spellStart"/>
-      <w:r>
-        <w:t>e.g</w:t>
-      </w:r>
-      <w:proofErr w:type="spellEnd"/>
-      <w:r>
-        <w:t xml:space="preserve"> App name, logging level) through the configuration file (default: </w:t>
-      </w:r>
-      <w:proofErr w:type="spellStart"/>
+        <w:t xml:space="preserve">You can control certain properties of the application (e.g App name, logging level) through the configuration file (default: </w:t>
+      </w:r>
       <w:r>
         <w:rPr>
           <w:rStyle w:val="VerbatimChar"/>
@@ -5037,7 +4917,6 @@
         </w:rPr>
         <w:t>config.json</w:t>
       </w:r>
-      <w:proofErr w:type="spellEnd"/>
       <w:r>
         <w:t>):</w:t>
       </w:r>
@@ -5053,8 +4932,8 @@
           <w:szCs w:val="32"/>
         </w:rPr>
       </w:pPr>
-      <w:bookmarkStart w:id="29" w:name="testing"/>
-      <w:bookmarkEnd w:id="29"/>
+      <w:bookmarkStart w:id="28" w:name="testing"/>
+      <w:bookmarkEnd w:id="28"/>
       <w:r>
         <w:br w:type="page"/>
       </w:r>
@@ -5066,7 +4945,7 @@
           <w:rFonts w:asciiTheme="minorHAnsi" w:hAnsiTheme="minorHAnsi"/>
         </w:rPr>
       </w:pPr>
-      <w:bookmarkStart w:id="30" w:name="_Toc464424208"/>
+      <w:bookmarkStart w:id="29" w:name="_Toc464424208"/>
       <w:r>
         <w:rPr>
           <w:rFonts w:asciiTheme="minorHAnsi" w:hAnsiTheme="minorHAnsi"/>
@@ -5074,7 +4953,7 @@
         <w:lastRenderedPageBreak/>
         <w:t>5. Testing</w:t>
       </w:r>
-      <w:bookmarkEnd w:id="30"/>
+      <w:bookmarkEnd w:id="29"/>
     </w:p>
     <w:p>
       <w:pPr>
@@ -5089,25 +4968,7 @@
           <w:rFonts w:asciiTheme="minorHAnsi" w:hAnsiTheme="minorHAnsi"/>
           <w:sz w:val="24"/>
         </w:rPr>
-        <w:t>./</w:t>
-      </w:r>
-      <w:proofErr w:type="spellStart"/>
-      <w:r>
-        <w:rPr>
-          <w:rStyle w:val="VerbatimChar"/>
-          <w:rFonts w:asciiTheme="minorHAnsi" w:hAnsiTheme="minorHAnsi"/>
-          <w:sz w:val="24"/>
-        </w:rPr>
-        <w:t>src</w:t>
-      </w:r>
-      <w:proofErr w:type="spellEnd"/>
-      <w:r>
-        <w:rPr>
-          <w:rStyle w:val="VerbatimChar"/>
-          <w:rFonts w:asciiTheme="minorHAnsi" w:hAnsiTheme="minorHAnsi"/>
-          <w:sz w:val="24"/>
-        </w:rPr>
-        <w:t>/test/java</w:t>
+        <w:t>./src/test/java</w:t>
       </w:r>
       <w:r>
         <w:t xml:space="preserve"> folder.</w:t>
@@ -5164,23 +5025,13 @@
       <w:r>
         <w:t xml:space="preserve">You can run all tests by right-clicking on the </w:t>
       </w:r>
-      <w:proofErr w:type="spellStart"/>
       <w:r>
         <w:rPr>
           <w:rStyle w:val="VerbatimChar"/>
           <w:rFonts w:asciiTheme="minorHAnsi" w:hAnsiTheme="minorHAnsi"/>
           <w:sz w:val="24"/>
         </w:rPr>
-        <w:t>src</w:t>
-      </w:r>
-      <w:proofErr w:type="spellEnd"/>
-      <w:r>
-        <w:rPr>
-          <w:rStyle w:val="VerbatimChar"/>
-          <w:rFonts w:asciiTheme="minorHAnsi" w:hAnsiTheme="minorHAnsi"/>
-          <w:sz w:val="24"/>
-        </w:rPr>
-        <w:t>/test/java</w:t>
+        <w:t>src/test/java</w:t>
       </w:r>
       <w:r>
         <w:t xml:space="preserve"> folder and choose </w:t>
@@ -5288,16 +5139,16 @@
       <w:r>
         <w:t xml:space="preserve"> that test the entire App by simulating user actions on the GUI. These are in the </w:t>
       </w:r>
-      <w:proofErr w:type="spellStart"/>
       <w:r>
         <w:rPr>
           <w:rStyle w:val="VerbatimChar"/>
           <w:rFonts w:asciiTheme="minorHAnsi" w:hAnsiTheme="minorHAnsi"/>
+          <w:i/>
+          <w:noProof/>
           <w:sz w:val="24"/>
         </w:rPr>
         <w:t>guitests</w:t>
       </w:r>
-      <w:proofErr w:type="spellEnd"/>
       <w:r>
         <w:t xml:space="preserve"> package.</w:t>
       </w:r>
@@ -5346,7 +5197,6 @@
       <w:r>
         <w:t xml:space="preserve">e.g. </w:t>
       </w:r>
-      <w:proofErr w:type="spellStart"/>
       <w:r>
         <w:rPr>
           <w:rStyle w:val="VerbatimChar"/>
@@ -5355,7 +5205,6 @@
         </w:rPr>
         <w:t>seedu.address.commons.UrlUtilTest</w:t>
       </w:r>
-      <w:proofErr w:type="spellEnd"/>
     </w:p>
     <w:p>
       <w:pPr>
@@ -5383,7 +5232,6 @@
       <w:r>
         <w:t xml:space="preserve">e.g. </w:t>
       </w:r>
-      <w:proofErr w:type="spellStart"/>
       <w:r>
         <w:rPr>
           <w:rStyle w:val="VerbatimChar"/>
@@ -5392,7 +5240,6 @@
         </w:rPr>
         <w:t>seedu.address.storage.StorageManagerTest</w:t>
       </w:r>
-      <w:proofErr w:type="spellEnd"/>
     </w:p>
     <w:p>
       <w:pPr>
@@ -5412,7 +5259,22 @@
         <w:t>Hybrids of unit and integration tests</w:t>
       </w:r>
       <w:r>
-        <w:t>. These test are checking multiple code units as well as how the</w:t>
+        <w:t xml:space="preserve">. These </w:t>
+      </w:r>
+      <w:r>
+        <w:rPr>
+          <w:noProof/>
+        </w:rPr>
+        <w:t>test</w:t>
+      </w:r>
+      <w:r>
+        <w:rPr>
+          <w:noProof/>
+        </w:rPr>
+        <w:t>s</w:t>
+      </w:r>
+      <w:r>
+        <w:t xml:space="preserve"> are checking multiple code units as well as how the</w:t>
       </w:r>
       <w:r>
         <w:t>y</w:t>
@@ -5426,7 +5288,6 @@
       <w:r>
         <w:t xml:space="preserve">e.g. </w:t>
       </w:r>
-      <w:proofErr w:type="spellStart"/>
       <w:r>
         <w:rPr>
           <w:rStyle w:val="VerbatimChar"/>
@@ -5435,7 +5296,6 @@
         </w:rPr>
         <w:t>seedu.address.logic.LogicManagerTest</w:t>
       </w:r>
-      <w:proofErr w:type="spellEnd"/>
     </w:p>
     <w:p>
       <w:pPr>
@@ -5445,31 +5305,18 @@
         <w:rPr>
           <w:b/>
         </w:rPr>
-        <w:t xml:space="preserve">Headless GUI </w:t>
-      </w:r>
-      <w:proofErr w:type="gramStart"/>
-      <w:r>
-        <w:rPr>
-          <w:b/>
-        </w:rPr>
-        <w:t>Testing</w:t>
-      </w:r>
-      <w:r>
-        <w:t xml:space="preserve"> :</w:t>
-      </w:r>
-      <w:proofErr w:type="gramEnd"/>
-      <w:r>
-        <w:t xml:space="preserve"> Thanks to the </w:t>
+        <w:t>Headless GUI Testing</w:t>
+      </w:r>
+      <w:r>
+        <w:t xml:space="preserve"> : Thanks to the </w:t>
       </w:r>
       <w:hyperlink r:id="rId26">
-        <w:proofErr w:type="spellStart"/>
         <w:r>
           <w:rPr>
             <w:rStyle w:val="Hyperlink"/>
           </w:rPr>
           <w:t>TestFX</w:t>
         </w:r>
-        <w:proofErr w:type="spellEnd"/>
       </w:hyperlink>
       <w:r>
         <w:t xml:space="preserve"> library we use, our GUI tests can be run in the </w:t>
@@ -5506,8 +5353,8 @@
           <w:szCs w:val="32"/>
         </w:rPr>
       </w:pPr>
-      <w:bookmarkStart w:id="31" w:name="dev-ops"/>
-      <w:bookmarkEnd w:id="31"/>
+      <w:bookmarkStart w:id="30" w:name="dev-ops"/>
+      <w:bookmarkEnd w:id="30"/>
       <w:r>
         <w:br w:type="page"/>
       </w:r>
@@ -5519,7 +5366,7 @@
           <w:rFonts w:asciiTheme="minorHAnsi" w:hAnsiTheme="minorHAnsi"/>
         </w:rPr>
       </w:pPr>
-      <w:bookmarkStart w:id="32" w:name="_Toc464424209"/>
+      <w:bookmarkStart w:id="31" w:name="_Toc464424209"/>
       <w:r>
         <w:rPr>
           <w:rFonts w:asciiTheme="minorHAnsi" w:hAnsiTheme="minorHAnsi"/>
@@ -5527,25 +5374,25 @@
         <w:lastRenderedPageBreak/>
         <w:t>6. Dev Ops</w:t>
       </w:r>
+      <w:bookmarkEnd w:id="31"/>
+    </w:p>
+    <w:p>
+      <w:pPr>
+        <w:pStyle w:val="Heading3"/>
+        <w:rPr>
+          <w:rFonts w:asciiTheme="minorHAnsi" w:hAnsiTheme="minorHAnsi"/>
+        </w:rPr>
+      </w:pPr>
+      <w:bookmarkStart w:id="32" w:name="build-automation"/>
+      <w:bookmarkStart w:id="33" w:name="_Toc464424210"/>
       <w:bookmarkEnd w:id="32"/>
-    </w:p>
-    <w:p>
-      <w:pPr>
-        <w:pStyle w:val="Heading3"/>
-        <w:rPr>
-          <w:rFonts w:asciiTheme="minorHAnsi" w:hAnsiTheme="minorHAnsi"/>
-        </w:rPr>
-      </w:pPr>
-      <w:bookmarkStart w:id="33" w:name="build-automation"/>
-      <w:bookmarkStart w:id="34" w:name="_Toc464424210"/>
+      <w:r>
+        <w:rPr>
+          <w:rFonts w:asciiTheme="minorHAnsi" w:hAnsiTheme="minorHAnsi"/>
+        </w:rPr>
+        <w:t>6.1 Build Automation</w:t>
+      </w:r>
       <w:bookmarkEnd w:id="33"/>
-      <w:r>
-        <w:rPr>
-          <w:rFonts w:asciiTheme="minorHAnsi" w:hAnsiTheme="minorHAnsi"/>
-        </w:rPr>
-        <w:t>6.1 Build Automation</w:t>
-      </w:r>
-      <w:bookmarkEnd w:id="34"/>
     </w:p>
     <w:p>
       <w:pPr>
@@ -5573,16 +5420,16 @@
           <w:rFonts w:asciiTheme="minorHAnsi" w:hAnsiTheme="minorHAnsi"/>
         </w:rPr>
       </w:pPr>
-      <w:bookmarkStart w:id="35" w:name="continuous-integration"/>
-      <w:bookmarkStart w:id="36" w:name="_Toc464424211"/>
+      <w:bookmarkStart w:id="34" w:name="continuous-integration"/>
+      <w:bookmarkStart w:id="35" w:name="_Toc464424211"/>
+      <w:bookmarkEnd w:id="34"/>
+      <w:r>
+        <w:rPr>
+          <w:rFonts w:asciiTheme="minorHAnsi" w:hAnsiTheme="minorHAnsi"/>
+        </w:rPr>
+        <w:t>6.2 Continuous Integration</w:t>
+      </w:r>
       <w:bookmarkEnd w:id="35"/>
-      <w:r>
-        <w:rPr>
-          <w:rFonts w:asciiTheme="minorHAnsi" w:hAnsiTheme="minorHAnsi"/>
-        </w:rPr>
-        <w:t>6.2 Continuous Integration</w:t>
-      </w:r>
-      <w:bookmarkEnd w:id="36"/>
     </w:p>
     <w:p>
       <w:pPr>
@@ -5630,30 +5477,28 @@
           <w:rFonts w:asciiTheme="minorHAnsi" w:hAnsiTheme="minorHAnsi"/>
         </w:rPr>
       </w:pPr>
-      <w:bookmarkStart w:id="37" w:name="making-a-release"/>
-      <w:bookmarkStart w:id="38" w:name="_Toc464424212"/>
+      <w:bookmarkStart w:id="36" w:name="making-a-release"/>
+      <w:bookmarkStart w:id="37" w:name="_Toc464424212"/>
+      <w:bookmarkEnd w:id="36"/>
+      <w:r>
+        <w:rPr>
+          <w:rFonts w:asciiTheme="minorHAnsi" w:hAnsiTheme="minorHAnsi"/>
+        </w:rPr>
+        <w:t xml:space="preserve">6.3 Making </w:t>
+      </w:r>
+      <w:r>
+        <w:rPr>
+          <w:rFonts w:asciiTheme="minorHAnsi" w:hAnsiTheme="minorHAnsi"/>
+        </w:rPr>
+        <w:t>A</w:t>
+      </w:r>
+      <w:r>
+        <w:rPr>
+          <w:rFonts w:asciiTheme="minorHAnsi" w:hAnsiTheme="minorHAnsi"/>
+        </w:rPr>
+        <w:t xml:space="preserve"> Release</w:t>
+      </w:r>
       <w:bookmarkEnd w:id="37"/>
-      <w:r>
-        <w:rPr>
-          <w:rFonts w:asciiTheme="minorHAnsi" w:hAnsiTheme="minorHAnsi"/>
-        </w:rPr>
-        <w:t xml:space="preserve">6.3 Making </w:t>
-      </w:r>
-      <w:proofErr w:type="gramStart"/>
-      <w:r>
-        <w:rPr>
-          <w:rFonts w:asciiTheme="minorHAnsi" w:hAnsiTheme="minorHAnsi"/>
-        </w:rPr>
-        <w:t>A</w:t>
-      </w:r>
-      <w:proofErr w:type="gramEnd"/>
-      <w:r>
-        <w:rPr>
-          <w:rFonts w:asciiTheme="minorHAnsi" w:hAnsiTheme="minorHAnsi"/>
-        </w:rPr>
-        <w:t xml:space="preserve"> Release</w:t>
-      </w:r>
-      <w:bookmarkEnd w:id="38"/>
     </w:p>
     <w:p>
       <w:pPr>
@@ -5755,7 +5600,18 @@
         </w:r>
       </w:hyperlink>
       <w:r>
-        <w:t xml:space="preserve"> and upload the JAR file your created.</w:t>
+        <w:t xml:space="preserve"> and upload the JAR file </w:t>
+      </w:r>
+      <w:r>
+        <w:rPr>
+          <w:noProof/>
+        </w:rPr>
+        <w:t>you</w:t>
+      </w:r>
+      <w:bookmarkStart w:id="38" w:name="_GoBack"/>
+      <w:bookmarkEnd w:id="38"/>
+      <w:r>
+        <w:t xml:space="preserve"> created.</w:t>
       </w:r>
     </w:p>
     <w:p>
@@ -5945,9 +5801,9 @@
       </w:tblPr>
       <w:tblGrid>
         <w:gridCol w:w="1014"/>
-        <w:gridCol w:w="2404"/>
-        <w:gridCol w:w="3272"/>
-        <w:gridCol w:w="3780"/>
+        <w:gridCol w:w="2510"/>
+        <w:gridCol w:w="3230"/>
+        <w:gridCol w:w="3716"/>
       </w:tblGrid>
       <w:tr>
         <w:trPr>
@@ -5989,16 +5845,8 @@
               <w:rPr>
                 <w:rFonts w:asciiTheme="minorHAnsi" w:hAnsiTheme="minorHAnsi"/>
               </w:rPr>
-              <w:t xml:space="preserve">As </w:t>
-            </w:r>
-            <w:proofErr w:type="gramStart"/>
-            <w:r>
-              <w:rPr>
-                <w:rFonts w:asciiTheme="minorHAnsi" w:hAnsiTheme="minorHAnsi"/>
-              </w:rPr>
-              <w:t>a ...</w:t>
-            </w:r>
-            <w:proofErr w:type="gramEnd"/>
+              <w:t>As a ...</w:t>
+            </w:r>
           </w:p>
         </w:tc>
         <w:tc>
@@ -6017,16 +5865,8 @@
               <w:rPr>
                 <w:rFonts w:asciiTheme="minorHAnsi" w:hAnsiTheme="minorHAnsi"/>
               </w:rPr>
-              <w:t xml:space="preserve">I want </w:t>
-            </w:r>
-            <w:proofErr w:type="gramStart"/>
-            <w:r>
-              <w:rPr>
-                <w:rFonts w:asciiTheme="minorHAnsi" w:hAnsiTheme="minorHAnsi"/>
-              </w:rPr>
-              <w:t>to ...</w:t>
-            </w:r>
-            <w:proofErr w:type="gramEnd"/>
+              <w:t>I want to ...</w:t>
+            </w:r>
           </w:p>
         </w:tc>
         <w:tc>
@@ -6391,7 +6231,13 @@
               <w:pStyle w:val="Compact"/>
             </w:pPr>
             <w:r>
-              <w:t>user with many tasks at a time</w:t>
+              <w:rPr>
+                <w:noProof/>
+              </w:rPr>
+              <w:t>user</w:t>
+            </w:r>
+            <w:r>
+              <w:t xml:space="preserve"> with many tasks at a time</w:t>
             </w:r>
           </w:p>
         </w:tc>
@@ -6453,7 +6299,13 @@
               <w:pStyle w:val="Compact"/>
             </w:pPr>
             <w:r>
-              <w:t>user with large projects/ tasks</w:t>
+              <w:rPr>
+                <w:noProof/>
+              </w:rPr>
+              <w:t>user</w:t>
+            </w:r>
+            <w:r>
+              <w:t xml:space="preserve"> with large projects/ tasks</w:t>
             </w:r>
           </w:p>
         </w:tc>
@@ -6466,7 +6318,22 @@
               <w:pStyle w:val="Compact"/>
             </w:pPr>
             <w:r>
-              <w:t>add subtasks to main task</w:t>
+              <w:t>add subtasks to</w:t>
+            </w:r>
+            <w:r>
+              <w:t xml:space="preserve"> the</w:t>
+            </w:r>
+            <w:r>
+              <w:t xml:space="preserve"> </w:t>
+            </w:r>
+            <w:r>
+              <w:rPr>
+                <w:noProof/>
+              </w:rPr>
+              <w:t>main</w:t>
+            </w:r>
+            <w:r>
+              <w:t xml:space="preserve"> task</w:t>
             </w:r>
           </w:p>
         </w:tc>
@@ -6479,7 +6346,22 @@
               <w:pStyle w:val="Compact"/>
             </w:pPr>
             <w:r>
-              <w:t>break down larger task into smaller tasks</w:t>
+              <w:t>break down</w:t>
+            </w:r>
+            <w:r>
+              <w:t xml:space="preserve"> a</w:t>
+            </w:r>
+            <w:r>
+              <w:t xml:space="preserve"> </w:t>
+            </w:r>
+            <w:r>
+              <w:rPr>
+                <w:noProof/>
+              </w:rPr>
+              <w:t>larger</w:t>
+            </w:r>
+            <w:r>
+              <w:t xml:space="preserve"> task into smaller tasks</w:t>
             </w:r>
           </w:p>
         </w:tc>
@@ -6516,13 +6398,32 @@
               <w:pStyle w:val="Compact"/>
             </w:pPr>
             <w:r>
-              <w:t xml:space="preserve">user with many </w:t>
-            </w:r>
-            <w:proofErr w:type="spellStart"/>
-            <w:r>
-              <w:t>uncofirmed</w:t>
-            </w:r>
-            <w:proofErr w:type="spellEnd"/>
+              <w:rPr>
+                <w:noProof/>
+              </w:rPr>
+              <w:t>user</w:t>
+            </w:r>
+            <w:r>
+              <w:t xml:space="preserve"> with many </w:t>
+            </w:r>
+            <w:r>
+              <w:rPr>
+                <w:noProof/>
+              </w:rPr>
+              <w:t>unco</w:t>
+            </w:r>
+            <w:r>
+              <w:rPr>
+                <w:noProof/>
+              </w:rPr>
+              <w:t>n</w:t>
+            </w:r>
+            <w:r>
+              <w:rPr>
+                <w:noProof/>
+              </w:rPr>
+              <w:t>firmed</w:t>
+            </w:r>
             <w:r>
               <w:t xml:space="preserve"> events</w:t>
             </w:r>
@@ -6673,11 +6574,24 @@
             <w:pPr>
               <w:pStyle w:val="Compact"/>
             </w:pPr>
-            <w:proofErr w:type="spellStart"/>
-            <w:r>
-              <w:t>synchronise</w:t>
-            </w:r>
-            <w:proofErr w:type="spellEnd"/>
+            <w:r>
+              <w:rPr>
+                <w:noProof/>
+              </w:rPr>
+              <w:t>synchroni</w:t>
+            </w:r>
+            <w:r>
+              <w:rPr>
+                <w:noProof/>
+              </w:rPr>
+              <w:t>z</w:t>
+            </w:r>
+            <w:r>
+              <w:rPr>
+                <w:noProof/>
+              </w:rPr>
+              <w:t>e</w:t>
+            </w:r>
             <w:r>
               <w:t xml:space="preserve"> file with other applications</w:t>
             </w:r>
@@ -6772,12 +6686,13 @@
         <w:rPr>
           <w:rStyle w:val="VerbatimChar"/>
           <w:rFonts w:asciiTheme="minorHAnsi" w:hAnsiTheme="minorHAnsi"/>
+          <w:noProof/>
           <w:sz w:val="24"/>
         </w:rPr>
         <w:t>user</w:t>
       </w:r>
       <w:r>
-        <w:t>, unless specified otherwise)</w:t>
+        <w:t xml:space="preserve"> unless specified otherwise)</w:t>
       </w:r>
     </w:p>
     <w:p>
@@ -6846,7 +6761,13 @@
         <w:ind w:left="720"/>
       </w:pPr>
       <w:r>
-        <w:t>Use case ends.</w:t>
+        <w:rPr>
+          <w:noProof/>
+        </w:rPr>
+        <w:t>Use</w:t>
+      </w:r>
+      <w:r>
+        <w:t xml:space="preserve"> case ends.</w:t>
       </w:r>
     </w:p>
     <w:p>
@@ -6864,7 +6785,6 @@
       <w:pPr>
         <w:spacing w:after="0"/>
       </w:pPr>
-      <w:proofErr w:type="gramStart"/>
       <w:r>
         <w:t>1</w:t>
       </w:r>
@@ -6872,11 +6792,7 @@
         <w:t>.</w:t>
       </w:r>
       <w:r>
-        <w:t>a</w:t>
-      </w:r>
-      <w:proofErr w:type="gramEnd"/>
-      <w:r>
-        <w:t>.</w:t>
+        <w:t>a.</w:t>
       </w:r>
       <w:r>
         <w:t xml:space="preserve">    </w:t>
@@ -6980,7 +6896,13 @@
         <w:ind w:left="720"/>
       </w:pPr>
       <w:r>
-        <w:t>Use case ends.</w:t>
+        <w:rPr>
+          <w:noProof/>
+        </w:rPr>
+        <w:t>Use</w:t>
+      </w:r>
+      <w:r>
+        <w:t xml:space="preserve"> case ends.</w:t>
       </w:r>
     </w:p>
     <w:p>
@@ -6998,7 +6920,6 @@
       <w:pPr>
         <w:spacing w:after="0"/>
       </w:pPr>
-      <w:proofErr w:type="gramStart"/>
       <w:r>
         <w:t>2</w:t>
       </w:r>
@@ -7006,11 +6927,7 @@
         <w:t>.</w:t>
       </w:r>
       <w:r>
-        <w:t>a</w:t>
-      </w:r>
-      <w:proofErr w:type="gramEnd"/>
-      <w:r>
-        <w:t>. The list is empty</w:t>
+        <w:t>a. The list is empty</w:t>
       </w:r>
     </w:p>
     <w:p>
@@ -7025,7 +6942,6 @@
       <w:pPr>
         <w:spacing w:after="0"/>
       </w:pPr>
-      <w:proofErr w:type="gramStart"/>
       <w:r>
         <w:t>3</w:t>
       </w:r>
@@ -7033,11 +6949,7 @@
         <w:t>.</w:t>
       </w:r>
       <w:r>
-        <w:t>a</w:t>
-      </w:r>
-      <w:proofErr w:type="gramEnd"/>
-      <w:r>
-        <w:t>. The given index is invalid</w:t>
+        <w:t>a. The given index is invalid</w:t>
       </w:r>
     </w:p>
     <w:p>
@@ -7045,7 +6957,6 @@
         <w:spacing w:after="0"/>
         <w:ind w:left="720"/>
       </w:pPr>
-      <w:proofErr w:type="gramStart"/>
       <w:r>
         <w:t>3</w:t>
       </w:r>
@@ -7059,11 +6970,7 @@
         <w:t>.</w:t>
       </w:r>
       <w:r>
-        <w:t>1</w:t>
-      </w:r>
-      <w:proofErr w:type="gramEnd"/>
-      <w:r>
-        <w:t xml:space="preserve">. </w:t>
+        <w:t xml:space="preserve">1. </w:t>
       </w:r>
       <w:r>
         <w:t>SmartyDo shows an error message.</w:t>
@@ -7146,7 +7053,13 @@
         <w:ind w:left="720"/>
       </w:pPr>
       <w:r>
-        <w:t>Use case ends.</w:t>
+        <w:rPr>
+          <w:noProof/>
+        </w:rPr>
+        <w:t>Use</w:t>
+      </w:r>
+      <w:r>
+        <w:t xml:space="preserve"> case ends.</w:t>
       </w:r>
     </w:p>
     <w:p>
@@ -7164,7 +7077,6 @@
       <w:pPr>
         <w:spacing w:after="0"/>
       </w:pPr>
-      <w:proofErr w:type="gramStart"/>
       <w:r>
         <w:t>1</w:t>
       </w:r>
@@ -7172,11 +7084,7 @@
         <w:t>.</w:t>
       </w:r>
       <w:r>
-        <w:t>a</w:t>
-      </w:r>
-      <w:proofErr w:type="gramEnd"/>
-      <w:r>
-        <w:t>. There is no previous command</w:t>
+        <w:t>a. There is no previous command</w:t>
       </w:r>
       <w:r>
         <w:t>.</w:t>
@@ -7257,7 +7165,13 @@
         <w:ind w:left="720"/>
       </w:pPr>
       <w:r>
-        <w:t>Use case ends.</w:t>
+        <w:rPr>
+          <w:noProof/>
+        </w:rPr>
+        <w:t>Use</w:t>
+      </w:r>
+      <w:r>
+        <w:t xml:space="preserve"> case ends.</w:t>
       </w:r>
     </w:p>
     <w:p>
@@ -7275,7 +7189,6 @@
       <w:pPr>
         <w:spacing w:after="0"/>
       </w:pPr>
-      <w:proofErr w:type="gramStart"/>
       <w:r>
         <w:t>1</w:t>
       </w:r>
@@ -7283,11 +7196,7 @@
         <w:t>.</w:t>
       </w:r>
       <w:r>
-        <w:t>a</w:t>
-      </w:r>
-      <w:proofErr w:type="gramEnd"/>
-      <w:r>
-        <w:t xml:space="preserve">. There </w:t>
+        <w:t xml:space="preserve">a. There </w:t>
       </w:r>
       <w:r>
         <w:t>is no previous undo command</w:t>
@@ -7346,7 +7255,16 @@
         </w:numPr>
       </w:pPr>
       <w:r>
-        <w:t xml:space="preserve">User requests to view upcoming tasks that matches specific </w:t>
+        <w:t xml:space="preserve">User requests to view upcoming tasks that </w:t>
+      </w:r>
+      <w:r>
+        <w:rPr>
+          <w:noProof/>
+        </w:rPr>
+        <w:t>match</w:t>
+      </w:r>
+      <w:r>
+        <w:t xml:space="preserve"> specific </w:t>
       </w:r>
       <w:r>
         <w:rPr>
@@ -7486,7 +7404,6 @@
       <w:pPr>
         <w:spacing w:after="0"/>
       </w:pPr>
-      <w:proofErr w:type="gramStart"/>
       <w:r>
         <w:t>2</w:t>
       </w:r>
@@ -7494,11 +7411,7 @@
         <w:t>.</w:t>
       </w:r>
       <w:r>
-        <w:t>a</w:t>
-      </w:r>
-      <w:proofErr w:type="gramEnd"/>
-      <w:r>
-        <w:t xml:space="preserve">. </w:t>
+        <w:t xml:space="preserve">a. </w:t>
       </w:r>
       <w:r>
         <w:t>The list is empty</w:t>
@@ -7516,7 +7429,6 @@
       <w:pPr>
         <w:spacing w:after="0"/>
       </w:pPr>
-      <w:proofErr w:type="gramStart"/>
       <w:r>
         <w:t>3</w:t>
       </w:r>
@@ -7524,11 +7436,7 @@
         <w:t>.</w:t>
       </w:r>
       <w:r>
-        <w:t>a</w:t>
-      </w:r>
-      <w:proofErr w:type="gramEnd"/>
-      <w:r>
-        <w:t>. The given index is invalid</w:t>
+        <w:t>a. The given index is invalid</w:t>
       </w:r>
     </w:p>
     <w:p>
@@ -7536,7 +7444,6 @@
         <w:spacing w:after="0"/>
         <w:ind w:left="720"/>
       </w:pPr>
-      <w:proofErr w:type="gramStart"/>
       <w:r>
         <w:t>3</w:t>
       </w:r>
@@ -7550,11 +7457,7 @@
         <w:t>.</w:t>
       </w:r>
       <w:r>
-        <w:t>1</w:t>
-      </w:r>
-      <w:proofErr w:type="gramEnd"/>
-      <w:r>
-        <w:t>. S</w:t>
+        <w:t>1. S</w:t>
       </w:r>
       <w:r>
         <w:t xml:space="preserve">martyDo shows an error message </w:t>
@@ -7678,7 +7581,6 @@
       <w:pPr>
         <w:spacing w:after="0"/>
       </w:pPr>
-      <w:proofErr w:type="gramStart"/>
       <w:r>
         <w:t>2</w:t>
       </w:r>
@@ -7686,44 +7588,35 @@
         <w:t>.</w:t>
       </w:r>
       <w:r>
-        <w:t>a</w:t>
-      </w:r>
-      <w:proofErr w:type="gramEnd"/>
+        <w:t>a.</w:t>
+      </w:r>
+      <w:r>
+        <w:t xml:space="preserve"> The </w:t>
+      </w:r>
+      <w:r>
+        <w:t>list is empty</w:t>
+      </w:r>
+    </w:p>
+    <w:p>
+      <w:pPr>
+        <w:ind w:left="720"/>
+      </w:pPr>
+      <w:r>
+        <w:t>Use case ends</w:t>
+      </w:r>
+    </w:p>
+    <w:p>
+      <w:pPr>
+        <w:spacing w:after="0"/>
+      </w:pPr>
+      <w:r>
+        <w:t>3</w:t>
+      </w:r>
       <w:r>
         <w:t>.</w:t>
       </w:r>
       <w:r>
-        <w:t xml:space="preserve"> The </w:t>
-      </w:r>
-      <w:r>
-        <w:t>list is empty</w:t>
-      </w:r>
-    </w:p>
-    <w:p>
-      <w:pPr>
-        <w:ind w:left="720"/>
-      </w:pPr>
-      <w:r>
-        <w:t>Use case ends</w:t>
-      </w:r>
-    </w:p>
-    <w:p>
-      <w:pPr>
-        <w:spacing w:after="0"/>
-      </w:pPr>
-      <w:proofErr w:type="gramStart"/>
-      <w:r>
-        <w:t>3</w:t>
-      </w:r>
-      <w:r>
-        <w:t>.</w:t>
-      </w:r>
-      <w:r>
-        <w:t>a</w:t>
-      </w:r>
-      <w:proofErr w:type="gramEnd"/>
-      <w:r>
-        <w:t>. The given index is invalid</w:t>
+        <w:t>a. The given index is invalid</w:t>
       </w:r>
     </w:p>
     <w:p>
@@ -7731,7 +7624,6 @@
         <w:spacing w:after="0"/>
         <w:ind w:left="720"/>
       </w:pPr>
-      <w:proofErr w:type="gramStart"/>
       <w:r>
         <w:t>3</w:t>
       </w:r>
@@ -7745,11 +7637,7 @@
         <w:t>.</w:t>
       </w:r>
       <w:r>
-        <w:t>1</w:t>
-      </w:r>
-      <w:proofErr w:type="gramEnd"/>
-      <w:r>
-        <w:t>. S</w:t>
+        <w:t>1. S</w:t>
       </w:r>
       <w:r>
         <w:t xml:space="preserve">martyDo shows an error message </w:t>
@@ -7786,7 +7674,34 @@
         <w:rPr>
           <w:rFonts w:asciiTheme="minorHAnsi" w:hAnsiTheme="minorHAnsi"/>
         </w:rPr>
-        <w:t xml:space="preserve"> Non Functional Requirements</w:t>
+        <w:t xml:space="preserve"> </w:t>
+      </w:r>
+      <w:r>
+        <w:rPr>
+          <w:rFonts w:asciiTheme="minorHAnsi" w:hAnsiTheme="minorHAnsi"/>
+          <w:noProof/>
+        </w:rPr>
+        <w:t>Non</w:t>
+      </w:r>
+      <w:r>
+        <w:rPr>
+          <w:rFonts w:asciiTheme="minorHAnsi" w:hAnsiTheme="minorHAnsi"/>
+          <w:noProof/>
+        </w:rPr>
+        <w:t>-</w:t>
+      </w:r>
+      <w:r>
+        <w:rPr>
+          <w:rFonts w:asciiTheme="minorHAnsi" w:hAnsiTheme="minorHAnsi"/>
+          <w:noProof/>
+        </w:rPr>
+        <w:t>Functional</w:t>
+      </w:r>
+      <w:r>
+        <w:rPr>
+          <w:rFonts w:asciiTheme="minorHAnsi" w:hAnsiTheme="minorHAnsi"/>
+        </w:rPr>
+        <w:t xml:space="preserve"> Requirements</w:t>
       </w:r>
       <w:bookmarkEnd w:id="55"/>
     </w:p>
@@ -7914,25 +7829,7 @@
           <w:sz w:val="24"/>
           <w:szCs w:val="24"/>
         </w:rPr>
-        <w:t xml:space="preserve">Windows, Linux, </w:t>
-      </w:r>
-      <w:proofErr w:type="gramStart"/>
-      <w:r>
-        <w:rPr>
-          <w:rFonts w:asciiTheme="minorHAnsi" w:hAnsiTheme="minorHAnsi"/>
-          <w:sz w:val="24"/>
-          <w:szCs w:val="24"/>
-        </w:rPr>
-        <w:t>Unix</w:t>
-      </w:r>
-      <w:proofErr w:type="gramEnd"/>
-      <w:r>
-        <w:rPr>
-          <w:rFonts w:asciiTheme="minorHAnsi" w:hAnsiTheme="minorHAnsi"/>
-          <w:sz w:val="24"/>
-          <w:szCs w:val="24"/>
-        </w:rPr>
-        <w:t>, OS-X</w:t>
+        <w:t>Windows, Linux, Unix, OS-X</w:t>
       </w:r>
       <w:bookmarkStart w:id="59" w:name="private-contact-detail"/>
       <w:bookmarkEnd w:id="59"/>
@@ -8105,11 +8002,24 @@
                 <w:numId w:val="39"/>
               </w:numPr>
             </w:pPr>
-            <w:proofErr w:type="spellStart"/>
-            <w:r>
-              <w:t>Synchronises</w:t>
-            </w:r>
-            <w:proofErr w:type="spellEnd"/>
+            <w:r>
+              <w:rPr>
+                <w:noProof/>
+              </w:rPr>
+              <w:t>Synchroni</w:t>
+            </w:r>
+            <w:r>
+              <w:rPr>
+                <w:noProof/>
+              </w:rPr>
+              <w:t>z</w:t>
+            </w:r>
+            <w:r>
+              <w:rPr>
+                <w:noProof/>
+              </w:rPr>
+              <w:t>es</w:t>
+            </w:r>
             <w:r>
               <w:t xml:space="preserve"> with Gmail account</w:t>
             </w:r>
@@ -8148,11 +8058,12 @@
             <w:r>
               <w:t xml:space="preserve">Does not have </w:t>
             </w:r>
-            <w:proofErr w:type="spellStart"/>
-            <w:r>
+            <w:r>
+              <w:rPr>
+                <w:noProof/>
+              </w:rPr>
               <w:t>blockout</w:t>
             </w:r>
-            <w:proofErr w:type="spellEnd"/>
             <w:r>
               <w:t xml:space="preserve"> slots</w:t>
             </w:r>
@@ -8241,13 +8152,8 @@
               </w:numPr>
             </w:pPr>
             <w:r>
-              <w:t>Can store notes/</w:t>
-            </w:r>
-            <w:proofErr w:type="spellStart"/>
-            <w:r>
-              <w:t>weblinks</w:t>
-            </w:r>
-            <w:proofErr w:type="spellEnd"/>
+              <w:t>Can store notes/weblinks</w:t>
+            </w:r>
           </w:p>
           <w:p>
             <w:pPr>
@@ -8376,11 +8282,24 @@
             <w:r>
               <w:t xml:space="preserve">Able to </w:t>
             </w:r>
-            <w:proofErr w:type="spellStart"/>
-            <w:r>
-              <w:t>synchronise</w:t>
-            </w:r>
-            <w:proofErr w:type="spellEnd"/>
+            <w:r>
+              <w:rPr>
+                <w:noProof/>
+              </w:rPr>
+              <w:t>synchroni</w:t>
+            </w:r>
+            <w:r>
+              <w:rPr>
+                <w:noProof/>
+              </w:rPr>
+              <w:t>z</w:t>
+            </w:r>
+            <w:r>
+              <w:rPr>
+                <w:noProof/>
+              </w:rPr>
+              <w:t>e</w:t>
+            </w:r>
             <w:r>
               <w:t xml:space="preserve"> with cloud storage</w:t>
             </w:r>
@@ -8559,7 +8478,7 @@
           <w:rPr>
             <w:noProof/>
           </w:rPr>
-          <w:t>18</w:t>
+          <w:t>15</w:t>
         </w:r>
         <w:r>
           <w:rPr>
@@ -12931,562 +12850,35 @@
       <w:szCs w:val="22"/>
     </w:rPr>
   </w:style>
-</w:styles>
-</file>
-
-<file path=word/glossary/document.xml><?xml version="1.0" encoding="utf-8"?>
-<w:glossaryDocument xmlns:wpc="http://schemas.microsoft.com/office/word/2010/wordprocessingCanvas" xmlns:mc="http://schemas.openxmlformats.org/markup-compatibility/2006" xmlns:o="urn:schemas-microsoft-com:office:office" xmlns:r="http://schemas.openxmlformats.org/officeDocument/2006/relationships" xmlns:m="http://schemas.openxmlformats.org/officeDocument/2006/math" xmlns:v="urn:schemas-microsoft-com:vml" xmlns:wp14="http://schemas.microsoft.com/office/word/2010/wordprocessingDrawing" xmlns:wp="http://schemas.openxmlformats.org/drawingml/2006/wordprocessingDrawing" xmlns:w10="urn:schemas-microsoft-com:office:word" xmlns:w="http://schemas.openxmlformats.org/wordprocessingml/2006/main" xmlns:w14="http://schemas.microsoft.com/office/word/2010/wordml" xmlns:w15="http://schemas.microsoft.com/office/word/2012/wordml" xmlns:wpg="http://schemas.microsoft.com/office/word/2010/wordprocessingGroup" xmlns:wpi="http://schemas.microsoft.com/office/word/2010/wordprocessingInk" xmlns:wne="http://schemas.microsoft.com/office/word/2006/wordml" xmlns:wps="http://schemas.microsoft.com/office/word/2010/wordprocessingShape" mc:Ignorable="w14 w15 wp14"/>
-</file>
-
-<file path=word/glossary/fontTable.xml><?xml version="1.0" encoding="utf-8"?>
-<w:fonts xmlns:mc="http://schemas.openxmlformats.org/markup-compatibility/2006" xmlns:r="http://schemas.openxmlformats.org/officeDocument/2006/relationships" xmlns:w="http://schemas.openxmlformats.org/wordprocessingml/2006/main" xmlns:w14="http://schemas.microsoft.com/office/word/2010/wordml" xmlns:w15="http://schemas.microsoft.com/office/word/2012/wordml" mc:Ignorable="w14 w15">
-  <w:font w:name="Times New Roman">
-    <w:panose1 w:val="02020603050405020304"/>
-    <w:charset w:val="00"/>
-    <w:family w:val="roman"/>
-    <w:pitch w:val="variable"/>
-    <w:sig w:usb0="E0002EFF" w:usb1="C000785B" w:usb2="00000009" w:usb3="00000000" w:csb0="000001FF" w:csb1="00000000"/>
-  </w:font>
-  <w:font w:name="Symbol">
-    <w:panose1 w:val="05050102010706020507"/>
-    <w:charset w:val="02"/>
-    <w:family w:val="roman"/>
-    <w:pitch w:val="variable"/>
-    <w:sig w:usb0="00000000" w:usb1="10000000" w:usb2="00000000" w:usb3="00000000" w:csb0="80000000" w:csb1="00000000"/>
-  </w:font>
-  <w:font w:name="Courier New">
-    <w:panose1 w:val="02070309020205020404"/>
-    <w:charset w:val="00"/>
-    <w:family w:val="modern"/>
-    <w:pitch w:val="fixed"/>
-    <w:sig w:usb0="E0002EFF" w:usb1="C0007843" w:usb2="00000009" w:usb3="00000000" w:csb0="000001FF" w:csb1="00000000"/>
-  </w:font>
-  <w:font w:name="Wingdings">
-    <w:panose1 w:val="05000000000000000000"/>
-    <w:charset w:val="02"/>
-    <w:family w:val="auto"/>
-    <w:pitch w:val="variable"/>
-    <w:sig w:usb0="00000000" w:usb1="10000000" w:usb2="00000000" w:usb3="00000000" w:csb0="80000000" w:csb1="00000000"/>
-  </w:font>
-  <w:font w:name="Cambria">
-    <w:panose1 w:val="02040503050406030204"/>
-    <w:charset w:val="00"/>
-    <w:family w:val="roman"/>
-    <w:pitch w:val="variable"/>
-    <w:sig w:usb0="E00002FF" w:usb1="400004FF" w:usb2="00000000" w:usb3="00000000" w:csb0="0000019F" w:csb1="00000000"/>
-  </w:font>
-  <w:font w:name="Calibri">
-    <w:panose1 w:val="020F0502020204030204"/>
-    <w:charset w:val="00"/>
-    <w:family w:val="swiss"/>
-    <w:pitch w:val="variable"/>
-    <w:sig w:usb0="E0002AFF" w:usb1="C000247B" w:usb2="00000009" w:usb3="00000000" w:csb0="000001FF" w:csb1="00000000"/>
-  </w:font>
-  <w:font w:name="SimSun">
-    <w:altName w:val="宋体"/>
-    <w:panose1 w:val="02010600030101010101"/>
-    <w:charset w:val="86"/>
-    <w:family w:val="auto"/>
-    <w:pitch w:val="variable"/>
-    <w:sig w:usb0="00000003" w:usb1="288F0000" w:usb2="00000016" w:usb3="00000000" w:csb0="00040001" w:csb1="00000000"/>
-  </w:font>
-  <w:font w:name="Consolas">
-    <w:panose1 w:val="020B0609020204030204"/>
-    <w:charset w:val="00"/>
-    <w:family w:val="modern"/>
-    <w:pitch w:val="fixed"/>
-    <w:sig w:usb0="E00006FF" w:usb1="0000FCFF" w:usb2="00000001" w:usb3="00000000" w:csb0="0000019F" w:csb1="00000000"/>
-  </w:font>
-  <w:font w:name="Calibri Light">
-    <w:panose1 w:val="020F0302020204030204"/>
-    <w:charset w:val="00"/>
-    <w:family w:val="swiss"/>
-    <w:pitch w:val="variable"/>
-    <w:sig w:usb0="E0002AFF" w:usb1="C000247B" w:usb2="00000009" w:usb3="00000000" w:csb0="000001FF" w:csb1="00000000"/>
-  </w:font>
-</w:fonts>
-</file>
-
-<file path=word/glossary/settings.xml><?xml version="1.0" encoding="utf-8"?>
-<w:settings xmlns:mc="http://schemas.openxmlformats.org/markup-compatibility/2006" xmlns:o="urn:schemas-microsoft-com:office:office" xmlns:r="http://schemas.openxmlformats.org/officeDocument/2006/relationships" xmlns:m="http://schemas.openxmlformats.org/officeDocument/2006/math" xmlns:v="urn:schemas-microsoft-com:vml" xmlns:w10="urn:schemas-microsoft-com:office:word" xmlns:w="http://schemas.openxmlformats.org/wordprocessingml/2006/main" xmlns:w14="http://schemas.microsoft.com/office/word/2010/wordml" xmlns:w15="http://schemas.microsoft.com/office/word/2012/wordml" xmlns:sl="http://schemas.openxmlformats.org/schemaLibrary/2006/main" mc:Ignorable="w14 w15">
-  <w:view w:val="normal"/>
-  <w:defaultTabStop w:val="720"/>
-  <w:characterSpacingControl w:val="doNotCompress"/>
-  <w:compat>
-    <w:useFELayout/>
-    <w:compatSetting w:name="compatibilityMode" w:uri="http://schemas.microsoft.com/office/word" w:val="15"/>
-    <w:compatSetting w:name="overrideTableStyleFontSizeAndJustification" w:uri="http://schemas.microsoft.com/office/word" w:val="1"/>
-    <w:compatSetting w:name="enableOpenTypeFeatures" w:uri="http://schemas.microsoft.com/office/word" w:val="1"/>
-    <w:compatSetting w:name="doNotFlipMirrorIndents" w:uri="http://schemas.microsoft.com/office/word" w:val="1"/>
-    <w:compatSetting w:name="differentiateMultirowTableHeaders" w:uri="http://schemas.microsoft.com/office/word" w:val="1"/>
-  </w:compat>
-  <w:rsids>
-    <w:rsidRoot w:val="00802A02"/>
-    <w:rsid w:val="000814D4"/>
-    <w:rsid w:val="00802A02"/>
-  </w:rsids>
-  <m:mathPr>
-    <m:mathFont m:val="Cambria Math"/>
-    <m:brkBin m:val="before"/>
-    <m:brkBinSub m:val="--"/>
-    <m:smallFrac m:val="0"/>
-    <m:dispDef/>
-    <m:lMargin m:val="0"/>
-    <m:rMargin m:val="0"/>
-    <m:defJc m:val="centerGroup"/>
-    <m:wrapIndent m:val="1440"/>
-    <m:intLim m:val="subSup"/>
-    <m:naryLim m:val="undOvr"/>
-  </m:mathPr>
-  <w:themeFontLang w:val="en-SG" w:eastAsia="zh-CN"/>
-  <w:clrSchemeMapping w:bg1="light1" w:t1="dark1" w:bg2="light2" w:t2="dark2" w:accent1="accent1" w:accent2="accent2" w:accent3="accent3" w:accent4="accent4" w:accent5="accent5" w:accent6="accent6" w:hyperlink="hyperlink" w:followedHyperlink="followedHyperlink"/>
-  <w:decimalSymbol w:val="."/>
-  <w:listSeparator w:val=";"/>
-  <w15:chartTrackingRefBased/>
-</w:settings>
-</file>
-
-<file path=word/glossary/styles.xml><?xml version="1.0" encoding="utf-8"?>
-<w:styles xmlns:mc="http://schemas.openxmlformats.org/markup-compatibility/2006" xmlns:r="http://schemas.openxmlformats.org/officeDocument/2006/relationships" xmlns:w="http://schemas.openxmlformats.org/wordprocessingml/2006/main" xmlns:w14="http://schemas.microsoft.com/office/word/2010/wordml" xmlns:w15="http://schemas.microsoft.com/office/word/2012/wordml" mc:Ignorable="w14 w15">
-  <w:docDefaults>
-    <w:rPrDefault>
-      <w:rPr>
-        <w:rFonts w:asciiTheme="minorHAnsi" w:eastAsiaTheme="minorEastAsia" w:hAnsiTheme="minorHAnsi" w:cstheme="minorBidi"/>
-        <w:sz w:val="22"/>
-        <w:szCs w:val="22"/>
-        <w:lang w:val="en-SG" w:eastAsia="zh-CN" w:bidi="ar-SA"/>
-      </w:rPr>
-    </w:rPrDefault>
-    <w:pPrDefault>
-      <w:pPr>
-        <w:spacing w:after="160" w:line="259" w:lineRule="auto"/>
-      </w:pPr>
-    </w:pPrDefault>
-  </w:docDefaults>
-  <w:latentStyles w:defLockedState="0" w:defUIPriority="99" w:defSemiHidden="0" w:defUnhideWhenUsed="0" w:defQFormat="0" w:count="371">
-    <w:lsdException w:name="Normal" w:uiPriority="0" w:qFormat="1"/>
-    <w:lsdException w:name="heading 1" w:uiPriority="9" w:qFormat="1"/>
-    <w:lsdException w:name="heading 2" w:semiHidden="1" w:uiPriority="9" w:unhideWhenUsed="1" w:qFormat="1"/>
-    <w:lsdException w:name="heading 3" w:semiHidden="1" w:uiPriority="9" w:unhideWhenUsed="1" w:qFormat="1"/>
-    <w:lsdException w:name="heading 4" w:semiHidden="1" w:uiPriority="9" w:unhideWhenUsed="1" w:qFormat="1"/>
-    <w:lsdException w:name="heading 5" w:semiHidden="1" w:uiPriority="9" w:unhideWhenUsed="1" w:qFormat="1"/>
-    <w:lsdException w:name="heading 6" w:semiHidden="1" w:uiPriority="9" w:unhideWhenUsed="1" w:qFormat="1"/>
-    <w:lsdException w:name="heading 7" w:semiHidden="1" w:uiPriority="9" w:unhideWhenUsed="1" w:qFormat="1"/>
-    <w:lsdException w:name="heading 8" w:semiHidden="1" w:uiPriority="9" w:unhideWhenUsed="1" w:qFormat="1"/>
-    <w:lsdException w:name="heading 9" w:semiHidden="1" w:uiPriority="9" w:unhideWhenUsed="1" w:qFormat="1"/>
-    <w:lsdException w:name="index 1" w:semiHidden="1" w:unhideWhenUsed="1"/>
-    <w:lsdException w:name="index 2" w:semiHidden="1" w:unhideWhenUsed="1"/>
-    <w:lsdException w:name="index 3" w:semiHidden="1" w:unhideWhenUsed="1"/>
-    <w:lsdException w:name="index 4" w:semiHidden="1" w:unhideWhenUsed="1"/>
-    <w:lsdException w:name="index 5" w:semiHidden="1" w:unhideWhenUsed="1"/>
-    <w:lsdException w:name="index 6" w:semiHidden="1" w:unhideWhenUsed="1"/>
-    <w:lsdException w:name="index 7" w:semiHidden="1" w:unhideWhenUsed="1"/>
-    <w:lsdException w:name="index 8" w:semiHidden="1" w:unhideWhenUsed="1"/>
-    <w:lsdException w:name="index 9" w:semiHidden="1" w:unhideWhenUsed="1"/>
-    <w:lsdException w:name="toc 1" w:semiHidden="1" w:uiPriority="39" w:unhideWhenUsed="1"/>
-    <w:lsdException w:name="toc 2" w:semiHidden="1" w:uiPriority="39" w:unhideWhenUsed="1"/>
-    <w:lsdException w:name="toc 3" w:semiHidden="1" w:uiPriority="39" w:unhideWhenUsed="1"/>
-    <w:lsdException w:name="toc 4" w:semiHidden="1" w:uiPriority="39" w:unhideWhenUsed="1"/>
-    <w:lsdException w:name="toc 5" w:semiHidden="1" w:uiPriority="39" w:unhideWhenUsed="1"/>
-    <w:lsdException w:name="toc 6" w:semiHidden="1" w:uiPriority="39" w:unhideWhenUsed="1"/>
-    <w:lsdException w:name="toc 7" w:semiHidden="1" w:uiPriority="39" w:unhideWhenUsed="1"/>
-    <w:lsdException w:name="toc 8" w:semiHidden="1" w:uiPriority="39" w:unhideWhenUsed="1"/>
-    <w:lsdException w:name="toc 9" w:semiHidden="1" w:uiPriority="39" w:unhideWhenUsed="1"/>
-    <w:lsdException w:name="Normal Indent" w:semiHidden="1" w:unhideWhenUsed="1"/>
-    <w:lsdException w:name="footnote text" w:semiHidden="1" w:unhideWhenUsed="1"/>
-    <w:lsdException w:name="annotation text" w:semiHidden="1" w:unhideWhenUsed="1"/>
-    <w:lsdException w:name="header" w:semiHidden="1" w:unhideWhenUsed="1"/>
-    <w:lsdException w:name="footer" w:semiHidden="1" w:unhideWhenUsed="1"/>
-    <w:lsdException w:name="index heading" w:semiHidden="1" w:unhideWhenUsed="1"/>
-    <w:lsdException w:name="caption" w:semiHidden="1" w:uiPriority="35" w:unhideWhenUsed="1" w:qFormat="1"/>
-    <w:lsdException w:name="table of figures" w:semiHidden="1" w:unhideWhenUsed="1"/>
-    <w:lsdException w:name="envelope address" w:semiHidden="1" w:unhideWhenUsed="1"/>
-    <w:lsdException w:name="envelope return" w:semiHidden="1" w:unhideWhenUsed="1"/>
-    <w:lsdException w:name="footnote reference" w:semiHidden="1" w:unhideWhenUsed="1"/>
-    <w:lsdException w:name="annotation reference" w:semiHidden="1" w:unhideWhenUsed="1"/>
-    <w:lsdException w:name="line number" w:semiHidden="1" w:unhideWhenUsed="1"/>
-    <w:lsdException w:name="page number" w:semiHidden="1" w:unhideWhenUsed="1"/>
-    <w:lsdException w:name="endnote reference" w:semiHidden="1" w:unhideWhenUsed="1"/>
-    <w:lsdException w:name="endnote text" w:semiHidden="1" w:unhideWhenUsed="1"/>
-    <w:lsdException w:name="table of authorities" w:semiHidden="1" w:unhideWhenUsed="1"/>
-    <w:lsdException w:name="macro" w:semiHidden="1" w:unhideWhenUsed="1"/>
-    <w:lsdException w:name="toa heading" w:semiHidden="1" w:unhideWhenUsed="1"/>
-    <w:lsdException w:name="List" w:semiHidden="1" w:unhideWhenUsed="1"/>
-    <w:lsdException w:name="List Bullet" w:semiHidden="1" w:unhideWhenUsed="1"/>
-    <w:lsdException w:name="List Number" w:semiHidden="1" w:unhideWhenUsed="1"/>
-    <w:lsdException w:name="List 2" w:semiHidden="1" w:unhideWhenUsed="1"/>
-    <w:lsdException w:name="List 3" w:semiHidden="1" w:unhideWhenUsed="1"/>
-    <w:lsdException w:name="List 4" w:semiHidden="1" w:unhideWhenUsed="1"/>
-    <w:lsdException w:name="List 5" w:semiHidden="1" w:unhideWhenUsed="1"/>
-    <w:lsdException w:name="List Bullet 2" w:semiHidden="1" w:unhideWhenUsed="1"/>
-    <w:lsdException w:name="List Bullet 3" w:semiHidden="1" w:unhideWhenUsed="1"/>
-    <w:lsdException w:name="List Bullet 4" w:semiHidden="1" w:unhideWhenUsed="1"/>
-    <w:lsdException w:name="List Bullet 5" w:semiHidden="1" w:unhideWhenUsed="1"/>
-    <w:lsdException w:name="List Number 2" w:semiHidden="1" w:unhideWhenUsed="1"/>
-    <w:lsdException w:name="List Number 3" w:semiHidden="1" w:unhideWhenUsed="1"/>
-    <w:lsdException w:name="List Number 4" w:semiHidden="1" w:unhideWhenUsed="1"/>
-    <w:lsdException w:name="List Number 5" w:semiHidden="1" w:unhideWhenUsed="1"/>
-    <w:lsdException w:name="Title" w:uiPriority="10" w:qFormat="1"/>
-    <w:lsdException w:name="Closing" w:semiHidden="1" w:unhideWhenUsed="1"/>
-    <w:lsdException w:name="Signature" w:semiHidden="1" w:unhideWhenUsed="1"/>
-    <w:lsdException w:name="Default Paragraph Font" w:semiHidden="1" w:uiPriority="1" w:unhideWhenUsed="1"/>
-    <w:lsdException w:name="Body Text" w:semiHidden="1" w:unhideWhenUsed="1"/>
-    <w:lsdException w:name="Body Text Indent" w:semiHidden="1" w:unhideWhenUsed="1"/>
-    <w:lsdException w:name="List Continue" w:semiHidden="1" w:unhideWhenUsed="1"/>
-    <w:lsdException w:name="List Continue 2" w:semiHidden="1" w:unhideWhenUsed="1"/>
-    <w:lsdException w:name="List Continue 3" w:semiHidden="1" w:unhideWhenUsed="1"/>
-    <w:lsdException w:name="List Continue 4" w:semiHidden="1" w:unhideWhenUsed="1"/>
-    <w:lsdException w:name="List Continue 5" w:semiHidden="1" w:unhideWhenUsed="1"/>
-    <w:lsdException w:name="Message Header" w:semiHidden="1" w:unhideWhenUsed="1"/>
-    <w:lsdException w:name="Subtitle" w:uiPriority="11" w:qFormat="1"/>
-    <w:lsdException w:name="Salutation" w:semiHidden="1" w:unhideWhenUsed="1"/>
-    <w:lsdException w:name="Date" w:semiHidden="1" w:unhideWhenUsed="1"/>
-    <w:lsdException w:name="Body Text First Indent" w:semiHidden="1" w:unhideWhenUsed="1"/>
-    <w:lsdException w:name="Body Text First Indent 2" w:semiHidden="1" w:unhideWhenUsed="1"/>
-    <w:lsdException w:name="Note Heading" w:semiHidden="1" w:unhideWhenUsed="1"/>
-    <w:lsdException w:name="Body Text 2" w:semiHidden="1" w:unhideWhenUsed="1"/>
-    <w:lsdException w:name="Body Text 3" w:semiHidden="1" w:unhideWhenUsed="1"/>
-    <w:lsdException w:name="Body Text Indent 2" w:semiHidden="1" w:unhideWhenUsed="1"/>
-    <w:lsdException w:name="Body Text Indent 3" w:semiHidden="1" w:unhideWhenUsed="1"/>
-    <w:lsdException w:name="Block Text" w:semiHidden="1" w:unhideWhenUsed="1"/>
-    <w:lsdException w:name="Hyperlink" w:semiHidden="1" w:unhideWhenUsed="1"/>
-    <w:lsdException w:name="FollowedHyperlink" w:semiHidden="1" w:unhideWhenUsed="1"/>
-    <w:lsdException w:name="Strong" w:uiPriority="22" w:qFormat="1"/>
-    <w:lsdException w:name="Emphasis" w:uiPriority="20" w:qFormat="1"/>
-    <w:lsdException w:name="Document Map" w:semiHidden="1" w:unhideWhenUsed="1"/>
-    <w:lsdException w:name="Plain Text" w:semiHidden="1" w:unhideWhenUsed="1"/>
-    <w:lsdException w:name="E-mail Signature" w:semiHidden="1" w:unhideWhenUsed="1"/>
-    <w:lsdException w:name="HTML Top of Form" w:semiHidden="1" w:unhideWhenUsed="1"/>
-    <w:lsdException w:name="HTML Bottom of Form" w:semiHidden="1" w:unhideWhenUsed="1"/>
-    <w:lsdException w:name="Normal (Web)" w:semiHidden="1" w:unhideWhenUsed="1"/>
-    <w:lsdException w:name="HTML Acronym" w:semiHidden="1" w:unhideWhenUsed="1"/>
-    <w:lsdException w:name="HTML Address" w:semiHidden="1" w:unhideWhenUsed="1"/>
-    <w:lsdException w:name="HTML Cite" w:semiHidden="1" w:unhideWhenUsed="1"/>
-    <w:lsdException w:name="HTML Code" w:semiHidden="1" w:unhideWhenUsed="1"/>
-    <w:lsdException w:name="HTML Definition" w:semiHidden="1" w:unhideWhenUsed="1"/>
-    <w:lsdException w:name="HTML Keyboard" w:semiHidden="1" w:unhideWhenUsed="1"/>
-    <w:lsdException w:name="HTML Preformatted" w:semiHidden="1" w:unhideWhenUsed="1"/>
-    <w:lsdException w:name="HTML Sample" w:semiHidden="1" w:unhideWhenUsed="1"/>
-    <w:lsdException w:name="HTML Typewriter" w:semiHidden="1" w:unhideWhenUsed="1"/>
-    <w:lsdException w:name="HTML Variable" w:semiHidden="1" w:unhideWhenUsed="1"/>
-    <w:lsdException w:name="Normal Table" w:semiHidden="1" w:unhideWhenUsed="1"/>
-    <w:lsdException w:name="annotation subject" w:semiHidden="1" w:unhideWhenUsed="1"/>
-    <w:lsdException w:name="No List" w:semiHidden="1" w:unhideWhenUsed="1"/>
-    <w:lsdException w:name="Outline List 1" w:semiHidden="1" w:unhideWhenUsed="1"/>
-    <w:lsdException w:name="Outline List 2" w:semiHidden="1" w:unhideWhenUsed="1"/>
-    <w:lsdException w:name="Outline List 3" w:semiHidden="1" w:unhideWhenUsed="1"/>
-    <w:lsdException w:name="Table Simple 1" w:semiHidden="1" w:unhideWhenUsed="1"/>
-    <w:lsdException w:name="Table Simple 2" w:semiHidden="1" w:unhideWhenUsed="1"/>
-    <w:lsdException w:name="Table Simple 3" w:semiHidden="1" w:unhideWhenUsed="1"/>
-    <w:lsdException w:name="Table Classic 1" w:semiHidden="1" w:unhideWhenUsed="1"/>
-    <w:lsdException w:name="Table Classic 2" w:semiHidden="1" w:unhideWhenUsed="1"/>
-    <w:lsdException w:name="Table Classic 3" w:semiHidden="1" w:unhideWhenUsed="1"/>
-    <w:lsdException w:name="Table Classic 4" w:semiHidden="1" w:unhideWhenUsed="1"/>
-    <w:lsdException w:name="Table Colorful 1" w:semiHidden="1" w:unhideWhenUsed="1"/>
-    <w:lsdException w:name="Table Colorful 2" w:semiHidden="1" w:unhideWhenUsed="1"/>
-    <w:lsdException w:name="Table Colorful 3" w:semiHidden="1" w:unhideWhenUsed="1"/>
-    <w:lsdException w:name="Table Columns 1" w:semiHidden="1" w:unhideWhenUsed="1"/>
-    <w:lsdException w:name="Table Columns 2" w:semiHidden="1" w:unhideWhenUsed="1"/>
-    <w:lsdException w:name="Table Columns 3" w:semiHidden="1" w:unhideWhenUsed="1"/>
-    <w:lsdException w:name="Table Columns 4" w:semiHidden="1" w:unhideWhenUsed="1"/>
-    <w:lsdException w:name="Table Columns 5" w:semiHidden="1" w:unhideWhenUsed="1"/>
-    <w:lsdException w:name="Table Grid 1" w:semiHidden="1" w:unhideWhenUsed="1"/>
-    <w:lsdException w:name="Table Grid 2" w:semiHidden="1" w:unhideWhenUsed="1"/>
-    <w:lsdException w:name="Table Grid 3" w:semiHidden="1" w:unhideWhenUsed="1"/>
-    <w:lsdException w:name="Table Grid 4" w:semiHidden="1" w:unhideWhenUsed="1"/>
-    <w:lsdException w:name="Table Grid 5" w:semiHidden="1" w:unhideWhenUsed="1"/>
-    <w:lsdException w:name="Table Grid 6" w:semiHidden="1" w:unhideWhenUsed="1"/>
-    <w:lsdException w:name="Table Grid 7" w:semiHidden="1" w:unhideWhenUsed="1"/>
-    <w:lsdException w:name="Table Grid 8" w:semiHidden="1" w:unhideWhenUsed="1"/>
-    <w:lsdException w:name="Table List 1" w:semiHidden="1" w:unhideWhenUsed="1"/>
-    <w:lsdException w:name="Table List 2" w:semiHidden="1" w:unhideWhenUsed="1"/>
-    <w:lsdException w:name="Table List 3" w:semiHidden="1" w:unhideWhenUsed="1"/>
-    <w:lsdException w:name="Table List 4" w:semiHidden="1" w:unhideWhenUsed="1"/>
-    <w:lsdException w:name="Table List 5" w:semiHidden="1" w:unhideWhenUsed="1"/>
-    <w:lsdException w:name="Table List 6" w:semiHidden="1" w:unhideWhenUsed="1"/>
-    <w:lsdException w:name="Table List 7" w:semiHidden="1" w:unhideWhenUsed="1"/>
-    <w:lsdException w:name="Table List 8" w:semiHidden="1" w:unhideWhenUsed="1"/>
-    <w:lsdException w:name="Table 3D effects 1" w:semiHidden="1" w:unhideWhenUsed="1"/>
-    <w:lsdException w:name="Table 3D effects 2" w:semiHidden="1" w:unhideWhenUsed="1"/>
-    <w:lsdException w:name="Table 3D effects 3" w:semiHidden="1" w:unhideWhenUsed="1"/>
-    <w:lsdException w:name="Table Contemporary" w:semiHidden="1" w:unhideWhenUsed="1"/>
-    <w:lsdException w:name="Table Elegant" w:semiHidden="1" w:unhideWhenUsed="1"/>
-    <w:lsdException w:name="Table Professional" w:semiHidden="1" w:unhideWhenUsed="1"/>
-    <w:lsdException w:name="Table Subtle 1" w:semiHidden="1" w:unhideWhenUsed="1"/>
-    <w:lsdException w:name="Table Subtle 2" w:semiHidden="1" w:unhideWhenUsed="1"/>
-    <w:lsdException w:name="Table Web 1" w:semiHidden="1" w:unhideWhenUsed="1"/>
-    <w:lsdException w:name="Table Web 2" w:semiHidden="1" w:unhideWhenUsed="1"/>
-    <w:lsdException w:name="Table Web 3" w:semiHidden="1" w:unhideWhenUsed="1"/>
-    <w:lsdException w:name="Balloon Text" w:semiHidden="1" w:unhideWhenUsed="1"/>
-    <w:lsdException w:name="Table Grid" w:uiPriority="39"/>
-    <w:lsdException w:name="Table Theme" w:semiHidden="1" w:unhideWhenUsed="1"/>
-    <w:lsdException w:name="Placeholder Text" w:semiHidden="1"/>
-    <w:lsdException w:name="No Spacing" w:uiPriority="1" w:qFormat="1"/>
-    <w:lsdException w:name="Light Shading" w:uiPriority="60"/>
-    <w:lsdException w:name="Light List" w:uiPriority="61"/>
-    <w:lsdException w:name="Light Grid" w:uiPriority="62"/>
-    <w:lsdException w:name="Medium Shading 1" w:uiPriority="63"/>
-    <w:lsdException w:name="Medium Shading 2" w:uiPriority="64"/>
-    <w:lsdException w:name="Medium List 1" w:uiPriority="65"/>
-    <w:lsdException w:name="Medium List 2" w:uiPriority="66"/>
-    <w:lsdException w:name="Medium Grid 1" w:uiPriority="67"/>
-    <w:lsdException w:name="Medium Grid 2" w:uiPriority="68"/>
-    <w:lsdException w:name="Medium Grid 3" w:uiPriority="69"/>
-    <w:lsdException w:name="Dark List" w:uiPriority="70"/>
-    <w:lsdException w:name="Colorful Shading" w:uiPriority="71"/>
-    <w:lsdException w:name="Colorful List" w:uiPriority="72"/>
-    <w:lsdException w:name="Colorful Grid" w:uiPriority="73"/>
-    <w:lsdException w:name="Light Shading Accent 1" w:uiPriority="60"/>
-    <w:lsdException w:name="Light List Accent 1" w:uiPriority="61"/>
-    <w:lsdException w:name="Light Grid Accent 1" w:uiPriority="62"/>
-    <w:lsdException w:name="Medium Shading 1 Accent 1" w:uiPriority="63"/>
-    <w:lsdException w:name="Medium Shading 2 Accent 1" w:uiPriority="64"/>
-    <w:lsdException w:name="Medium List 1 Accent 1" w:uiPriority="65"/>
-    <w:lsdException w:name="Revision" w:semiHidden="1"/>
-    <w:lsdException w:name="List Paragraph" w:uiPriority="34" w:qFormat="1"/>
-    <w:lsdException w:name="Quote" w:uiPriority="29" w:qFormat="1"/>
-    <w:lsdException w:name="Intense Quote" w:uiPriority="30" w:qFormat="1"/>
-    <w:lsdException w:name="Medium List 2 Accent 1" w:uiPriority="66"/>
-    <w:lsdException w:name="Medium Grid 1 Accent 1" w:uiPriority="67"/>
-    <w:lsdException w:name="Medium Grid 2 Accent 1" w:uiPriority="68"/>
-    <w:lsdException w:name="Medium Grid 3 Accent 1" w:uiPriority="69"/>
-    <w:lsdException w:name="Dark List Accent 1" w:uiPriority="70"/>
-    <w:lsdException w:name="Colorful Shading Accent 1" w:uiPriority="71"/>
-    <w:lsdException w:name="Colorful List Accent 1" w:uiPriority="72"/>
-    <w:lsdException w:name="Colorful Grid Accent 1" w:uiPriority="73"/>
-    <w:lsdException w:name="Light Shading Accent 2" w:uiPriority="60"/>
-    <w:lsdException w:name="Light List Accent 2" w:uiPriority="61"/>
-    <w:lsdException w:name="Light Grid Accent 2" w:uiPriority="62"/>
-    <w:lsdException w:name="Medium Shading 1 Accent 2" w:uiPriority="63"/>
-    <w:lsdException w:name="Medium Shading 2 Accent 2" w:uiPriority="64"/>
-    <w:lsdException w:name="Medium List 1 Accent 2" w:uiPriority="65"/>
-    <w:lsdException w:name="Medium List 2 Accent 2" w:uiPriority="66"/>
-    <w:lsdException w:name="Medium Grid 1 Accent 2" w:uiPriority="67"/>
-    <w:lsdException w:name="Medium Grid 2 Accent 2" w:uiPriority="68"/>
-    <w:lsdException w:name="Medium Grid 3 Accent 2" w:uiPriority="69"/>
-    <w:lsdException w:name="Dark List Accent 2" w:uiPriority="70"/>
-    <w:lsdException w:name="Colorful Shading Accent 2" w:uiPriority="71"/>
-    <w:lsdException w:name="Colorful List Accent 2" w:uiPriority="72"/>
-    <w:lsdException w:name="Colorful Grid Accent 2" w:uiPriority="73"/>
-    <w:lsdException w:name="Light Shading Accent 3" w:uiPriority="60"/>
-    <w:lsdException w:name="Light List Accent 3" w:uiPriority="61"/>
-    <w:lsdException w:name="Light Grid Accent 3" w:uiPriority="62"/>
-    <w:lsdException w:name="Medium Shading 1 Accent 3" w:uiPriority="63"/>
-    <w:lsdException w:name="Medium Shading 2 Accent 3" w:uiPriority="64"/>
-    <w:lsdException w:name="Medium List 1 Accent 3" w:uiPriority="65"/>
-    <w:lsdException w:name="Medium List 2 Accent 3" w:uiPriority="66"/>
-    <w:lsdException w:name="Medium Grid 1 Accent 3" w:uiPriority="67"/>
-    <w:lsdException w:name="Medium Grid 2 Accent 3" w:uiPriority="68"/>
-    <w:lsdException w:name="Medium Grid 3 Accent 3" w:uiPriority="69"/>
-    <w:lsdException w:name="Dark List Accent 3" w:uiPriority="70"/>
-    <w:lsdException w:name="Colorful Shading Accent 3" w:uiPriority="71"/>
-    <w:lsdException w:name="Colorful List Accent 3" w:uiPriority="72"/>
-    <w:lsdException w:name="Colorful Grid Accent 3" w:uiPriority="73"/>
-    <w:lsdException w:name="Light Shading Accent 4" w:uiPriority="60"/>
-    <w:lsdException w:name="Light List Accent 4" w:uiPriority="61"/>
-    <w:lsdException w:name="Light Grid Accent 4" w:uiPriority="62"/>
-    <w:lsdException w:name="Medium Shading 1 Accent 4" w:uiPriority="63"/>
-    <w:lsdException w:name="Medium Shading 2 Accent 4" w:uiPriority="64"/>
-    <w:lsdException w:name="Medium List 1 Accent 4" w:uiPriority="65"/>
-    <w:lsdException w:name="Medium List 2 Accent 4" w:uiPriority="66"/>
-    <w:lsdException w:name="Medium Grid 1 Accent 4" w:uiPriority="67"/>
-    <w:lsdException w:name="Medium Grid 2 Accent 4" w:uiPriority="68"/>
-    <w:lsdException w:name="Medium Grid 3 Accent 4" w:uiPriority="69"/>
-    <w:lsdException w:name="Dark List Accent 4" w:uiPriority="70"/>
-    <w:lsdException w:name="Colorful Shading Accent 4" w:uiPriority="71"/>
-    <w:lsdException w:name="Colorful List Accent 4" w:uiPriority="72"/>
-    <w:lsdException w:name="Colorful Grid Accent 4" w:uiPriority="73"/>
-    <w:lsdException w:name="Light Shading Accent 5" w:uiPriority="60"/>
-    <w:lsdException w:name="Light List Accent 5" w:uiPriority="61"/>
-    <w:lsdException w:name="Light Grid Accent 5" w:uiPriority="62"/>
-    <w:lsdException w:name="Medium Shading 1 Accent 5" w:uiPriority="63"/>
-    <w:lsdException w:name="Medium Shading 2 Accent 5" w:uiPriority="64"/>
-    <w:lsdException w:name="Medium List 1 Accent 5" w:uiPriority="65"/>
-    <w:lsdException w:name="Medium List 2 Accent 5" w:uiPriority="66"/>
-    <w:lsdException w:name="Medium Grid 1 Accent 5" w:uiPriority="67"/>
-    <w:lsdException w:name="Medium Grid 2 Accent 5" w:uiPriority="68"/>
-    <w:lsdException w:name="Medium Grid 3 Accent 5" w:uiPriority="69"/>
-    <w:lsdException w:name="Dark List Accent 5" w:uiPriority="70"/>
-    <w:lsdException w:name="Colorful Shading Accent 5" w:uiPriority="71"/>
-    <w:lsdException w:name="Colorful List Accent 5" w:uiPriority="72"/>
-    <w:lsdException w:name="Colorful Grid Accent 5" w:uiPriority="73"/>
-    <w:lsdException w:name="Light Shading Accent 6" w:uiPriority="60"/>
-    <w:lsdException w:name="Light List Accent 6" w:uiPriority="61"/>
-    <w:lsdException w:name="Light Grid Accent 6" w:uiPriority="62"/>
-    <w:lsdException w:name="Medium Shading 1 Accent 6" w:uiPriority="63"/>
-    <w:lsdException w:name="Medium Shading 2 Accent 6" w:uiPriority="64"/>
-    <w:lsdException w:name="Medium List 1 Accent 6" w:uiPriority="65"/>
-    <w:lsdException w:name="Medium List 2 Accent 6" w:uiPriority="66"/>
-    <w:lsdException w:name="Medium Grid 1 Accent 6" w:uiPriority="67"/>
-    <w:lsdException w:name="Medium Grid 2 Accent 6" w:uiPriority="68"/>
-    <w:lsdException w:name="Medium Grid 3 Accent 6" w:uiPriority="69"/>
-    <w:lsdException w:name="Dark List Accent 6" w:uiPriority="70"/>
-    <w:lsdException w:name="Colorful Shading Accent 6" w:uiPriority="71"/>
-    <w:lsdException w:name="Colorful List Accent 6" w:uiPriority="72"/>
-    <w:lsdException w:name="Colorful Grid Accent 6" w:uiPriority="73"/>
-    <w:lsdException w:name="Subtle Emphasis" w:uiPriority="19" w:qFormat="1"/>
-    <w:lsdException w:name="Intense Emphasis" w:uiPriority="21" w:qFormat="1"/>
-    <w:lsdException w:name="Subtle Reference" w:uiPriority="31" w:qFormat="1"/>
-    <w:lsdException w:name="Intense Reference" w:uiPriority="32" w:qFormat="1"/>
-    <w:lsdException w:name="Book Title" w:uiPriority="33" w:qFormat="1"/>
-    <w:lsdException w:name="Bibliography" w:semiHidden="1" w:uiPriority="37" w:unhideWhenUsed="1"/>
-    <w:lsdException w:name="TOC Heading" w:semiHidden="1" w:uiPriority="39" w:unhideWhenUsed="1" w:qFormat="1"/>
-    <w:lsdException w:name="Plain Table 1" w:uiPriority="41"/>
-    <w:lsdException w:name="Plain Table 2" w:uiPriority="42"/>
-    <w:lsdException w:name="Plain Table 3" w:uiPriority="43"/>
-    <w:lsdException w:name="Plain Table 4" w:uiPriority="44"/>
-    <w:lsdException w:name="Plain Table 5" w:uiPriority="45"/>
-    <w:lsdException w:name="Grid Table Light" w:uiPriority="40"/>
-    <w:lsdException w:name="Grid Table 1 Light" w:uiPriority="46"/>
-    <w:lsdException w:name="Grid Table 2" w:uiPriority="47"/>
-    <w:lsdException w:name="Grid Table 3" w:uiPriority="48"/>
-    <w:lsdException w:name="Grid Table 4" w:uiPriority="49"/>
-    <w:lsdException w:name="Grid Table 5 Dark" w:uiPriority="50"/>
-    <w:lsdException w:name="Grid Table 6 Colorful" w:uiPriority="51"/>
-    <w:lsdException w:name="Grid Table 7 Colorful" w:uiPriority="52"/>
-    <w:lsdException w:name="Grid Table 1 Light Accent 1" w:uiPriority="46"/>
-    <w:lsdException w:name="Grid Table 2 Accent 1" w:uiPriority="47"/>
-    <w:lsdException w:name="Grid Table 3 Accent 1" w:uiPriority="48"/>
-    <w:lsdException w:name="Grid Table 4 Accent 1" w:uiPriority="49"/>
-    <w:lsdException w:name="Grid Table 5 Dark Accent 1" w:uiPriority="50"/>
-    <w:lsdException w:name="Grid Table 6 Colorful Accent 1" w:uiPriority="51"/>
-    <w:lsdException w:name="Grid Table 7 Colorful Accent 1" w:uiPriority="52"/>
-    <w:lsdException w:name="Grid Table 1 Light Accent 2" w:uiPriority="46"/>
-    <w:lsdException w:name="Grid Table 2 Accent 2" w:uiPriority="47"/>
-    <w:lsdException w:name="Grid Table 3 Accent 2" w:uiPriority="48"/>
-    <w:lsdException w:name="Grid Table 4 Accent 2" w:uiPriority="49"/>
-    <w:lsdException w:name="Grid Table 5 Dark Accent 2" w:uiPriority="50"/>
-    <w:lsdException w:name="Grid Table 6 Colorful Accent 2" w:uiPriority="51"/>
-    <w:lsdException w:name="Grid Table 7 Colorful Accent 2" w:uiPriority="52"/>
-    <w:lsdException w:name="Grid Table 1 Light Accent 3" w:uiPriority="46"/>
-    <w:lsdException w:name="Grid Table 2 Accent 3" w:uiPriority="47"/>
-    <w:lsdException w:name="Grid Table 3 Accent 3" w:uiPriority="48"/>
-    <w:lsdException w:name="Grid Table 4 Accent 3" w:uiPriority="49"/>
-    <w:lsdException w:name="Grid Table 5 Dark Accent 3" w:uiPriority="50"/>
-    <w:lsdException w:name="Grid Table 6 Colorful Accent 3" w:uiPriority="51"/>
-    <w:lsdException w:name="Grid Table 7 Colorful Accent 3" w:uiPriority="52"/>
-    <w:lsdException w:name="Grid Table 1 Light Accent 4" w:uiPriority="46"/>
-    <w:lsdException w:name="Grid Table 2 Accent 4" w:uiPriority="47"/>
-    <w:lsdException w:name="Grid Table 3 Accent 4" w:uiPriority="48"/>
-    <w:lsdException w:name="Grid Table 4 Accent 4" w:uiPriority="49"/>
-    <w:lsdException w:name="Grid Table 5 Dark Accent 4" w:uiPriority="50"/>
-    <w:lsdException w:name="Grid Table 6 Colorful Accent 4" w:uiPriority="51"/>
-    <w:lsdException w:name="Grid Table 7 Colorful Accent 4" w:uiPriority="52"/>
-    <w:lsdException w:name="Grid Table 1 Light Accent 5" w:uiPriority="46"/>
-    <w:lsdException w:name="Grid Table 2 Accent 5" w:uiPriority="47"/>
-    <w:lsdException w:name="Grid Table 3 Accent 5" w:uiPriority="48"/>
-    <w:lsdException w:name="Grid Table 4 Accent 5" w:uiPriority="49"/>
-    <w:lsdException w:name="Grid Table 5 Dark Accent 5" w:uiPriority="50"/>
-    <w:lsdException w:name="Grid Table 6 Colorful Accent 5" w:uiPriority="51"/>
-    <w:lsdException w:name="Grid Table 7 Colorful Accent 5" w:uiPriority="52"/>
-    <w:lsdException w:name="Grid Table 1 Light Accent 6" w:uiPriority="46"/>
-    <w:lsdException w:name="Grid Table 2 Accent 6" w:uiPriority="47"/>
-    <w:lsdException w:name="Grid Table 3 Accent 6" w:uiPriority="48"/>
-    <w:lsdException w:name="Grid Table 4 Accent 6" w:uiPriority="49"/>
-    <w:lsdException w:name="Grid Table 5 Dark Accent 6" w:uiPriority="50"/>
-    <w:lsdException w:name="Grid Table 6 Colorful Accent 6" w:uiPriority="51"/>
-    <w:lsdException w:name="Grid Table 7 Colorful Accent 6" w:uiPriority="52"/>
-    <w:lsdException w:name="List Table 1 Light" w:uiPriority="46"/>
-    <w:lsdException w:name="List Table 2" w:uiPriority="47"/>
-    <w:lsdException w:name="List Table 3" w:uiPriority="48"/>
-    <w:lsdException w:name="List Table 4" w:uiPriority="49"/>
-    <w:lsdException w:name="List Table 5 Dark" w:uiPriority="50"/>
-    <w:lsdException w:name="List Table 6 Colorful" w:uiPriority="51"/>
-    <w:lsdException w:name="List Table 7 Colorful" w:uiPriority="52"/>
-    <w:lsdException w:name="List Table 1 Light Accent 1" w:uiPriority="46"/>
-    <w:lsdException w:name="List Table 2 Accent 1" w:uiPriority="47"/>
-    <w:lsdException w:name="List Table 3 Accent 1" w:uiPriority="48"/>
-    <w:lsdException w:name="List Table 4 Accent 1" w:uiPriority="49"/>
-    <w:lsdException w:name="List Table 5 Dark Accent 1" w:uiPriority="50"/>
-    <w:lsdException w:name="List Table 6 Colorful Accent 1" w:uiPriority="51"/>
-    <w:lsdException w:name="List Table 7 Colorful Accent 1" w:uiPriority="52"/>
-    <w:lsdException w:name="List Table 1 Light Accent 2" w:uiPriority="46"/>
-    <w:lsdException w:name="List Table 2 Accent 2" w:uiPriority="47"/>
-    <w:lsdException w:name="List Table 3 Accent 2" w:uiPriority="48"/>
-    <w:lsdException w:name="List Table 4 Accent 2" w:uiPriority="49"/>
-    <w:lsdException w:name="List Table 5 Dark Accent 2" w:uiPriority="50"/>
-    <w:lsdException w:name="List Table 6 Colorful Accent 2" w:uiPriority="51"/>
-    <w:lsdException w:name="List Table 7 Colorful Accent 2" w:uiPriority="52"/>
-    <w:lsdException w:name="List Table 1 Light Accent 3" w:uiPriority="46"/>
-    <w:lsdException w:name="List Table 2 Accent 3" w:uiPriority="47"/>
-    <w:lsdException w:name="List Table 3 Accent 3" w:uiPriority="48"/>
-    <w:lsdException w:name="List Table 4 Accent 3" w:uiPriority="49"/>
-    <w:lsdException w:name="List Table 5 Dark Accent 3" w:uiPriority="50"/>
-    <w:lsdException w:name="List Table 6 Colorful Accent 3" w:uiPriority="51"/>
-    <w:lsdException w:name="List Table 7 Colorful Accent 3" w:uiPriority="52"/>
-    <w:lsdException w:name="List Table 1 Light Accent 4" w:uiPriority="46"/>
-    <w:lsdException w:name="List Table 2 Accent 4" w:uiPriority="47"/>
-    <w:lsdException w:name="List Table 3 Accent 4" w:uiPriority="48"/>
-    <w:lsdException w:name="List Table 4 Accent 4" w:uiPriority="49"/>
-    <w:lsdException w:name="List Table 5 Dark Accent 4" w:uiPriority="50"/>
-    <w:lsdException w:name="List Table 6 Colorful Accent 4" w:uiPriority="51"/>
-    <w:lsdException w:name="List Table 7 Colorful Accent 4" w:uiPriority="52"/>
-    <w:lsdException w:name="List Table 1 Light Accent 5" w:uiPriority="46"/>
-    <w:lsdException w:name="List Table 2 Accent 5" w:uiPriority="47"/>
-    <w:lsdException w:name="List Table 3 Accent 5" w:uiPriority="48"/>
-    <w:lsdException w:name="List Table 4 Accent 5" w:uiPriority="49"/>
-    <w:lsdException w:name="List Table 5 Dark Accent 5" w:uiPriority="50"/>
-    <w:lsdException w:name="List Table 6 Colorful Accent 5" w:uiPriority="51"/>
-    <w:lsdException w:name="List Table 7 Colorful Accent 5" w:uiPriority="52"/>
-    <w:lsdException w:name="List Table 1 Light Accent 6" w:uiPriority="46"/>
-    <w:lsdException w:name="List Table 2 Accent 6" w:uiPriority="47"/>
-    <w:lsdException w:name="List Table 3 Accent 6" w:uiPriority="48"/>
-    <w:lsdException w:name="List Table 4 Accent 6" w:uiPriority="49"/>
-    <w:lsdException w:name="List Table 5 Dark Accent 6" w:uiPriority="50"/>
-    <w:lsdException w:name="List Table 6 Colorful Accent 6" w:uiPriority="51"/>
-    <w:lsdException w:name="List Table 7 Colorful Accent 6" w:uiPriority="52"/>
-  </w:latentStyles>
-  <w:style w:type="paragraph" w:default="1" w:styleId="Normal">
-    <w:name w:val="Normal"/>
-    <w:qFormat/>
-  </w:style>
-  <w:style w:type="character" w:default="1" w:styleId="DefaultParagraphFont">
-    <w:name w:val="Default Paragraph Font"/>
-    <w:uiPriority w:val="1"/>
+  <w:style w:type="paragraph" w:styleId="BalloonText">
+    <w:name w:val="Balloon Text"/>
+    <w:basedOn w:val="Normal"/>
+    <w:link w:val="BalloonTextChar"/>
     <w:semiHidden/>
     <w:unhideWhenUsed/>
+    <w:rsid w:val="00F528A4"/>
+    <w:pPr>
+      <w:spacing w:after="0"/>
+    </w:pPr>
+    <w:rPr>
+      <w:rFonts w:ascii="Segoe UI" w:hAnsi="Segoe UI" w:cs="Segoe UI"/>
+      <w:sz w:val="18"/>
+      <w:szCs w:val="18"/>
+    </w:rPr>
   </w:style>
-  <w:style w:type="table" w:default="1" w:styleId="TableNormal">
-    <w:name w:val="Normal Table"/>
-    <w:uiPriority w:val="99"/>
+  <w:style w:type="character" w:customStyle="1" w:styleId="BalloonTextChar">
+    <w:name w:val="Balloon Text Char"/>
+    <w:basedOn w:val="DefaultParagraphFont"/>
+    <w:link w:val="BalloonText"/>
     <w:semiHidden/>
-    <w:unhideWhenUsed/>
-    <w:tblPr>
-      <w:tblInd w:w="0" w:type="dxa"/>
-      <w:tblCellMar>
-        <w:top w:w="0" w:type="dxa"/>
-        <w:left w:w="108" w:type="dxa"/>
-        <w:bottom w:w="0" w:type="dxa"/>
-        <w:right w:w="108" w:type="dxa"/>
-      </w:tblCellMar>
-    </w:tblPr>
-  </w:style>
-  <w:style w:type="numbering" w:default="1" w:styleId="NoList">
-    <w:name w:val="No List"/>
-    <w:uiPriority w:val="99"/>
-    <w:semiHidden/>
-    <w:unhideWhenUsed/>
-  </w:style>
-  <w:style w:type="paragraph" w:customStyle="1" w:styleId="91B6D130E1BA487EB13092DE9B8E469B">
-    <w:name w:val="91B6D130E1BA487EB13092DE9B8E469B"/>
-    <w:rsid w:val="00802A02"/>
-  </w:style>
-  <w:style w:type="paragraph" w:customStyle="1" w:styleId="F62064D5872A46FC9736886F44B709C9">
-    <w:name w:val="F62064D5872A46FC9736886F44B709C9"/>
-    <w:rsid w:val="00802A02"/>
-  </w:style>
-  <w:style w:type="paragraph" w:customStyle="1" w:styleId="6F3694BC89AD4C4ABA0524384CE6C386">
-    <w:name w:val="6F3694BC89AD4C4ABA0524384CE6C386"/>
-    <w:rsid w:val="00802A02"/>
+    <w:rsid w:val="00F528A4"/>
+    <w:rPr>
+      <w:rFonts w:ascii="Segoe UI" w:hAnsi="Segoe UI" w:cs="Segoe UI"/>
+      <w:sz w:val="18"/>
+      <w:szCs w:val="18"/>
+    </w:rPr>
   </w:style>
 </w:styles>
-</file>
-
-<file path=word/glossary/webSettings.xml><?xml version="1.0" encoding="utf-8"?>
-<w:webSettings xmlns:mc="http://schemas.openxmlformats.org/markup-compatibility/2006" xmlns:r="http://schemas.openxmlformats.org/officeDocument/2006/relationships" xmlns:w="http://schemas.openxmlformats.org/wordprocessingml/2006/main" xmlns:w14="http://schemas.microsoft.com/office/word/2010/wordml" xmlns:w15="http://schemas.microsoft.com/office/word/2012/wordml" mc:Ignorable="w14 w15">
-  <w:optimizeForBrowser/>
-  <w:allowPNG/>
-</w:webSettings>
 </file>
 
 <file path=word/theme/theme1.xml><?xml version="1.0" encoding="utf-8"?>
@@ -13812,7 +13204,7 @@
 </file>
 
 <file path=customXml/itemProps1.xml><?xml version="1.0" encoding="utf-8"?>
-<ds:datastoreItem xmlns:ds="http://schemas.openxmlformats.org/officeDocument/2006/customXml" ds:itemID="{0DA9DB55-C7A4-408B-B036-D3F0C526B3B4}">
+<ds:datastoreItem xmlns:ds="http://schemas.openxmlformats.org/officeDocument/2006/customXml" ds:itemID="{9A793C85-8384-4C4E-AD6E-A9B8EDB07594}">
   <ds:schemaRefs>
     <ds:schemaRef ds:uri="http://schemas.openxmlformats.org/officeDocument/2006/bibliography"/>
   </ds:schemaRefs>

</xml_diff>

<commit_message>
Updated with comments from CS2101
</commit_message>
<xml_diff>
--- a/docs/DeveloperGuide.docx
+++ b/docs/DeveloperGuide.docx
@@ -12,9 +12,9 @@
         <w:t>Developer Guide</w:t>
       </w:r>
     </w:p>
-    <w:bookmarkStart w:id="1" w:name="introduction" w:displacedByCustomXml="next"/>
+    <w:bookmarkStart w:id="1" w:name="table-of-content" w:displacedByCustomXml="next"/>
     <w:bookmarkEnd w:id="1" w:displacedByCustomXml="next"/>
-    <w:bookmarkStart w:id="2" w:name="table-of-content" w:displacedByCustomXml="next"/>
+    <w:bookmarkStart w:id="2" w:name="introduction" w:displacedByCustomXml="next"/>
     <w:bookmarkEnd w:id="2" w:displacedByCustomXml="next"/>
     <w:sdt>
       <w:sdtPr>
@@ -366,7 +366,16 @@
                 <w:rStyle w:val="Hyperlink"/>
                 <w:noProof/>
               </w:rPr>
-              <w:t>3.2 UI component</w:t>
+              <w:t>3</w:t>
+            </w:r>
+            <w:bookmarkStart w:id="3" w:name="_GoBack"/>
+            <w:bookmarkEnd w:id="3"/>
+            <w:r>
+              <w:rPr>
+                <w:rStyle w:val="Hyperlink"/>
+                <w:noProof/>
+              </w:rPr>
+              <w:t>.2 UI component</w:t>
             </w:r>
             <w:r>
               <w:rPr>
@@ -1824,7 +1833,7 @@
           <w:rFonts w:asciiTheme="minorHAnsi" w:hAnsiTheme="minorHAnsi"/>
         </w:rPr>
       </w:pPr>
-      <w:bookmarkStart w:id="3" w:name="_Toc464424196"/>
+      <w:bookmarkStart w:id="4" w:name="_Toc464424196"/>
       <w:r>
         <w:rPr>
           <w:rFonts w:asciiTheme="minorHAnsi" w:hAnsiTheme="minorHAnsi"/>
@@ -1832,14 +1841,28 @@
         <w:lastRenderedPageBreak/>
         <w:t>1. Introduction</w:t>
       </w:r>
-      <w:bookmarkEnd w:id="3"/>
+      <w:bookmarkEnd w:id="4"/>
     </w:p>
     <w:p>
       <w:pPr>
         <w:pStyle w:val="FirstParagraph"/>
       </w:pPr>
       <w:r>
-        <w:t xml:space="preserve">Welcome to the developer guide for SmartyDo. This guide is meant to enable budding developers like yourself to better understand the implementation of our program. Through this guide, we hope that you will be able to learn not only about how SmartyDo is </w:t>
+        <w:t xml:space="preserve">Welcome to the developer guide for </w:t>
+      </w:r>
+      <w:commentRangeStart w:id="5"/>
+      <w:r>
+        <w:t>SmartyDo</w:t>
+      </w:r>
+      <w:commentRangeEnd w:id="5"/>
+      <w:r>
+        <w:rPr>
+          <w:rStyle w:val="CommentReference"/>
+        </w:rPr>
+        <w:commentReference w:id="5"/>
+      </w:r>
+      <w:r>
+        <w:t xml:space="preserve">. This guide is meant to enable budding developers like yourself to better understand the implementation of our program. Through this guide, we hope that you will be able to learn not only about how SmartyDo is </w:t>
       </w:r>
       <w:r>
         <w:rPr>
@@ -1858,16 +1881,16 @@
           <w:rFonts w:asciiTheme="minorHAnsi" w:hAnsiTheme="minorHAnsi"/>
         </w:rPr>
       </w:pPr>
-      <w:bookmarkStart w:id="4" w:name="setting-up"/>
-      <w:bookmarkStart w:id="5" w:name="_Toc464424197"/>
-      <w:bookmarkEnd w:id="4"/>
+      <w:bookmarkStart w:id="6" w:name="setting-up"/>
+      <w:bookmarkStart w:id="7" w:name="_Toc464424197"/>
+      <w:bookmarkEnd w:id="6"/>
       <w:r>
         <w:rPr>
           <w:rFonts w:asciiTheme="minorHAnsi" w:hAnsiTheme="minorHAnsi"/>
         </w:rPr>
         <w:t>2. Setting up</w:t>
       </w:r>
-      <w:bookmarkEnd w:id="5"/>
+      <w:bookmarkEnd w:id="7"/>
     </w:p>
     <w:p>
       <w:pPr>
@@ -1876,8 +1899,8 @@
           <w:rFonts w:asciiTheme="minorHAnsi" w:hAnsiTheme="minorHAnsi"/>
         </w:rPr>
       </w:pPr>
-      <w:bookmarkStart w:id="6" w:name="prerequisites"/>
-      <w:bookmarkEnd w:id="6"/>
+      <w:bookmarkStart w:id="8" w:name="prerequisites"/>
+      <w:bookmarkEnd w:id="8"/>
       <w:r>
         <w:rPr>
           <w:rFonts w:asciiTheme="minorHAnsi" w:hAnsiTheme="minorHAnsi"/>
@@ -2057,8 +2080,8 @@
           <w:rFonts w:asciiTheme="minorHAnsi" w:hAnsiTheme="minorHAnsi"/>
         </w:rPr>
       </w:pPr>
-      <w:bookmarkStart w:id="7" w:name="importing-the-project-into-eclipse"/>
-      <w:bookmarkEnd w:id="7"/>
+      <w:bookmarkStart w:id="9" w:name="importing-the-project-into-eclipse"/>
+      <w:bookmarkEnd w:id="9"/>
       <w:r>
         <w:rPr>
           <w:rFonts w:asciiTheme="minorHAnsi" w:hAnsiTheme="minorHAnsi"/>
@@ -2375,9 +2398,9 @@
           <w:rFonts w:asciiTheme="minorHAnsi" w:hAnsiTheme="minorHAnsi"/>
         </w:rPr>
       </w:pPr>
-      <w:bookmarkStart w:id="8" w:name="design"/>
-      <w:bookmarkStart w:id="9" w:name="_Toc464424198"/>
-      <w:bookmarkEnd w:id="8"/>
+      <w:bookmarkStart w:id="10" w:name="design"/>
+      <w:bookmarkStart w:id="11" w:name="_Toc464424198"/>
+      <w:bookmarkEnd w:id="10"/>
       <w:r>
         <w:rPr>
           <w:rFonts w:asciiTheme="minorHAnsi" w:hAnsiTheme="minorHAnsi"/>
@@ -2385,25 +2408,79 @@
         <w:lastRenderedPageBreak/>
         <w:t>3. Design</w:t>
       </w:r>
-      <w:bookmarkEnd w:id="9"/>
+      <w:bookmarkEnd w:id="11"/>
     </w:p>
     <w:p>
       <w:pPr>
         <w:pStyle w:val="Heading3"/>
         <w:rPr>
-          <w:rFonts w:asciiTheme="minorHAnsi" w:hAnsiTheme="minorHAnsi"/>
-        </w:rPr>
-      </w:pPr>
-      <w:bookmarkStart w:id="10" w:name="architecture"/>
-      <w:bookmarkStart w:id="11" w:name="_Toc464424199"/>
-      <w:bookmarkEnd w:id="10"/>
-      <w:r>
-        <w:rPr>
-          <w:rFonts w:asciiTheme="minorHAnsi" w:hAnsiTheme="minorHAnsi"/>
-        </w:rPr>
-        <w:t>3.1 Architecture</w:t>
-      </w:r>
-      <w:bookmarkEnd w:id="11"/>
+          <w:ins w:id="12" w:author="KDL XD" w:date="2016-10-20T12:59:00Z"/>
+          <w:rFonts w:asciiTheme="minorHAnsi" w:hAnsiTheme="minorHAnsi"/>
+        </w:rPr>
+      </w:pPr>
+      <w:bookmarkStart w:id="13" w:name="architecture"/>
+      <w:bookmarkStart w:id="14" w:name="_Toc464424199"/>
+      <w:bookmarkEnd w:id="13"/>
+      <w:r>
+        <w:rPr>
+          <w:rFonts w:asciiTheme="minorHAnsi" w:hAnsiTheme="minorHAnsi"/>
+        </w:rPr>
+        <w:t xml:space="preserve">3.1 </w:t>
+      </w:r>
+      <w:commentRangeStart w:id="15"/>
+      <w:r>
+        <w:rPr>
+          <w:rFonts w:asciiTheme="minorHAnsi" w:hAnsiTheme="minorHAnsi"/>
+        </w:rPr>
+        <w:t>Architecture</w:t>
+      </w:r>
+      <w:bookmarkEnd w:id="14"/>
+      <w:commentRangeEnd w:id="15"/>
+      <w:r>
+        <w:rPr>
+          <w:rStyle w:val="CommentReference"/>
+          <w:rFonts w:asciiTheme="minorHAnsi" w:eastAsiaTheme="minorHAnsi" w:hAnsiTheme="minorHAnsi" w:cstheme="minorBidi"/>
+          <w:b w:val="0"/>
+          <w:bCs w:val="0"/>
+          <w:color w:val="auto"/>
+        </w:rPr>
+        <w:commentReference w:id="15"/>
+      </w:r>
+    </w:p>
+    <w:p>
+      <w:pPr>
+        <w:pStyle w:val="BodyText"/>
+        <w:pPrChange w:id="16" w:author="KDL XD" w:date="2016-10-20T12:59:00Z">
+          <w:pPr>
+            <w:pStyle w:val="Heading3"/>
+          </w:pPr>
+        </w:pPrChange>
+      </w:pPr>
+      <w:ins w:id="17" w:author="KDL XD" w:date="2016-10-20T12:59:00Z">
+        <w:r>
+          <w:t xml:space="preserve">The </w:t>
+        </w:r>
+        <w:r>
+          <w:rPr>
+            <w:b/>
+            <w:i/>
+          </w:rPr>
+          <w:t>Architecture Diagram</w:t>
+        </w:r>
+        <w:r>
+          <w:t xml:space="preserve"> given </w:t>
+        </w:r>
+      </w:ins>
+      <w:ins w:id="18" w:author="KDL XD" w:date="2016-10-20T13:00:00Z">
+        <w:r>
+          <w:t>below</w:t>
+        </w:r>
+      </w:ins>
+      <w:ins w:id="19" w:author="KDL XD" w:date="2016-10-20T12:59:00Z">
+        <w:r>
+          <w:t xml:space="preserve"> will explain to you the high-level design of the App. Below, we will give you a quick overview of each component.</w:t>
+        </w:r>
+      </w:ins>
     </w:p>
     <w:p>
       <w:pPr>
@@ -2415,7 +2492,7 @@
           <w:lang w:val="en-GB" w:eastAsia="zh-CN"/>
         </w:rPr>
         <w:drawing>
-          <wp:inline distT="0" distB="0" distL="0" distR="0" wp14:anchorId="26863870" wp14:editId="062FF330">
+          <wp:inline distT="0" distB="0" distL="0" distR="0" wp14:anchorId="55626E00" wp14:editId="3C22D2B0">
             <wp:extent cx="5715000" cy="2697480"/>
             <wp:effectExtent l="0" t="0" r="0" b="0"/>
             <wp:docPr id="1" name="Picture 1" descr="https://github.com/CS2103AUG2016-W10-C3/main/raw/master/docs/images/Architecture.png"/>
@@ -2432,7 +2509,7 @@
                     </pic:cNvPicPr>
                   </pic:nvPicPr>
                   <pic:blipFill>
-                    <a:blip r:embed="rId8">
+                    <a:blip r:embed="rId10">
                       <a:extLst>
                         <a:ext uri="{28A0092B-C50C-407E-A947-70E740481C1C}">
                           <a14:useLocalDpi xmlns:a14="http://schemas.microsoft.com/office/drawing/2010/main" val="0"/>
@@ -2469,18 +2546,23 @@
         <w:pStyle w:val="FirstParagraph"/>
       </w:pPr>
       <w:r>
-        <w:t xml:space="preserve"> The </w:t>
-      </w:r>
-      <w:r>
-        <w:rPr>
-          <w:b/>
-          <w:i/>
-        </w:rPr>
-        <w:t>Architecture Diagram</w:t>
-      </w:r>
-      <w:r>
-        <w:t xml:space="preserve"> given above will explain to you the high-level design of the App. Below, we will give you a quick overview of each component.</w:t>
-      </w:r>
+        <w:t xml:space="preserve"> </w:t>
+      </w:r>
+      <w:del w:id="20" w:author="KDL XD" w:date="2016-10-20T12:59:00Z">
+        <w:r>
+          <w:delText xml:space="preserve">The </w:delText>
+        </w:r>
+        <w:r>
+          <w:rPr>
+            <w:b/>
+            <w:i/>
+          </w:rPr>
+          <w:delText>Architecture Diagram</w:delText>
+        </w:r>
+        <w:r>
+          <w:delText xml:space="preserve"> given above will explain to you the high-level design of the App. Below, we will give you a quick overview of each component.</w:delText>
+        </w:r>
+      </w:del>
     </w:p>
     <w:p>
       <w:pPr>
@@ -2497,7 +2579,7 @@
       <w:r>
         <w:t xml:space="preserve"> has only one class called </w:t>
       </w:r>
-      <w:hyperlink r:id="rId9">
+      <w:hyperlink r:id="rId11">
         <w:r>
           <w:rPr>
             <w:rStyle w:val="Hyperlink"/>
@@ -2595,7 +2677,7 @@
       <w:r>
         <w:t xml:space="preserve">: This class (written using </w:t>
       </w:r>
-      <w:hyperlink r:id="rId10">
+      <w:hyperlink r:id="rId12">
         <w:r>
           <w:rPr>
             <w:rStyle w:val="Hyperlink"/>
@@ -2766,7 +2848,6 @@
         <w:pStyle w:val="BodyText"/>
       </w:pPr>
       <w:r>
-        <w:lastRenderedPageBreak/>
         <w:t>E</w:t>
       </w:r>
       <w:r>
@@ -2888,7 +2969,7 @@
           <w:lang w:val="en-GB" w:eastAsia="zh-CN"/>
         </w:rPr>
         <w:drawing>
-          <wp:inline distT="0" distB="0" distL="0" distR="0" wp14:anchorId="78912B63" wp14:editId="743A6295">
+          <wp:inline distT="0" distB="0" distL="0" distR="0" wp14:anchorId="1EF977DE" wp14:editId="63782F87">
             <wp:extent cx="5943600" cy="4368546"/>
             <wp:effectExtent l="0" t="0" r="0" b="0"/>
             <wp:docPr id="2" name="Picture 2" descr="https://github.com/CS2103AUG2016-W10-C3/main/raw/master/docs/images/LogicClassDiagram.png"/>
@@ -2905,7 +2986,7 @@
                     </pic:cNvPicPr>
                   </pic:nvPicPr>
                   <pic:blipFill>
-                    <a:blip r:embed="rId11">
+                    <a:blip r:embed="rId13">
                       <a:extLst>
                         <a:ext uri="{28A0092B-C50C-407E-A947-70E740481C1C}">
                           <a14:useLocalDpi xmlns:a14="http://schemas.microsoft.com/office/drawing/2010/main" val="0"/>
@@ -3011,7 +3092,7 @@
           <w:lang w:val="en-GB" w:eastAsia="zh-CN"/>
         </w:rPr>
         <w:drawing>
-          <wp:inline distT="0" distB="0" distL="0" distR="0" wp14:anchorId="7EE4E470" wp14:editId="2E1C95B3">
+          <wp:inline distT="0" distB="0" distL="0" distR="0" wp14:anchorId="14C42A82" wp14:editId="449F763F">
             <wp:extent cx="5943600" cy="1450238"/>
             <wp:effectExtent l="0" t="0" r="0" b="0"/>
             <wp:docPr id="3" name="Picture 3" descr="https://github.com/CS2103AUG2016-W10-C3/main/raw/master/docs/images/SDforDeletePerson.png"/>
@@ -3028,7 +3109,7 @@
                     </pic:cNvPicPr>
                   </pic:nvPicPr>
                   <pic:blipFill>
-                    <a:blip r:embed="rId12" cstate="print">
+                    <a:blip r:embed="rId14" cstate="print">
                       <a:extLst>
                         <a:ext uri="{28A0092B-C50C-407E-A947-70E740481C1C}">
                           <a14:useLocalDpi xmlns:a14="http://schemas.microsoft.com/office/drawing/2010/main" val="0"/>
@@ -3163,7 +3244,7 @@
           <w:lang w:val="en-GB" w:eastAsia="zh-CN"/>
         </w:rPr>
         <w:drawing>
-          <wp:inline distT="0" distB="0" distL="0" distR="0" wp14:anchorId="19A7B4FE" wp14:editId="51D73A41">
+          <wp:inline distT="0" distB="0" distL="0" distR="0" wp14:anchorId="3488317E" wp14:editId="67DF8A1C">
             <wp:extent cx="5943600" cy="1462126"/>
             <wp:effectExtent l="0" t="0" r="0" b="0"/>
             <wp:docPr id="4" name="Picture 4" descr="https://github.com/CS2103AUG2016-W10-C3/main/raw/master/docs/images/SDforDeletePersonEventHandling.png"/>
@@ -3180,7 +3261,7 @@
                     </pic:cNvPicPr>
                   </pic:nvPicPr>
                   <pic:blipFill>
-                    <a:blip r:embed="rId13">
+                    <a:blip r:embed="rId15">
                       <a:extLst>
                         <a:ext uri="{28A0092B-C50C-407E-A947-70E740481C1C}">
                           <a14:useLocalDpi xmlns:a14="http://schemas.microsoft.com/office/drawing/2010/main" val="0"/>
@@ -3310,20 +3391,159 @@
       <w:pPr>
         <w:pStyle w:val="Heading3"/>
         <w:rPr>
-          <w:rFonts w:asciiTheme="minorHAnsi" w:hAnsiTheme="minorHAnsi"/>
-        </w:rPr>
-      </w:pPr>
-      <w:bookmarkStart w:id="12" w:name="ui-component"/>
-      <w:bookmarkStart w:id="13" w:name="_Toc464424200"/>
-      <w:bookmarkEnd w:id="12"/>
-      <w:r>
-        <w:rPr>
-          <w:rFonts w:asciiTheme="minorHAnsi" w:hAnsiTheme="minorHAnsi"/>
-        </w:rPr>
-        <w:lastRenderedPageBreak/>
+          <w:ins w:id="21" w:author="KDL XD" w:date="2016-10-20T13:00:00Z"/>
+          <w:rFonts w:asciiTheme="minorHAnsi" w:hAnsiTheme="minorHAnsi"/>
+        </w:rPr>
+      </w:pPr>
+      <w:bookmarkStart w:id="22" w:name="ui-component"/>
+      <w:bookmarkStart w:id="23" w:name="_Toc464424200"/>
+      <w:bookmarkEnd w:id="22"/>
+      <w:r>
+        <w:rPr>
+          <w:rFonts w:asciiTheme="minorHAnsi" w:hAnsiTheme="minorHAnsi"/>
+        </w:rPr>
         <w:t>3.2 UI component</w:t>
       </w:r>
-      <w:bookmarkEnd w:id="13"/>
+      <w:bookmarkEnd w:id="23"/>
+    </w:p>
+    <w:p>
+      <w:pPr>
+        <w:pStyle w:val="BodyText"/>
+        <w:rPr>
+          <w:ins w:id="24" w:author="KDL XD" w:date="2016-10-20T13:01:00Z"/>
+        </w:rPr>
+      </w:pPr>
+      <w:ins w:id="25" w:author="KDL XD" w:date="2016-10-20T13:01:00Z">
+        <w:r>
+          <w:t xml:space="preserve">The UI consists of a </w:t>
+        </w:r>
+        <w:r>
+          <w:rPr>
+            <w:rStyle w:val="VerbatimChar"/>
+            <w:rFonts w:asciiTheme="minorHAnsi" w:hAnsiTheme="minorHAnsi"/>
+            <w:sz w:val="24"/>
+          </w:rPr>
+          <w:t>MainWindow</w:t>
+        </w:r>
+        <w:r>
+          <w:t xml:space="preserve"> that is made up of parts e.g.</w:t>
+        </w:r>
+        <w:r>
+          <w:t xml:space="preserve"> </w:t>
+        </w:r>
+        <w:r>
+          <w:rPr>
+            <w:rStyle w:val="VerbatimChar"/>
+            <w:rFonts w:asciiTheme="minorHAnsi" w:hAnsiTheme="minorHAnsi"/>
+            <w:b/>
+            <w:sz w:val="24"/>
+          </w:rPr>
+          <w:t>CommandBox</w:t>
+        </w:r>
+        <w:r>
+          <w:t xml:space="preserve">, </w:t>
+        </w:r>
+        <w:r>
+          <w:rPr>
+            <w:rStyle w:val="VerbatimChar"/>
+            <w:rFonts w:asciiTheme="minorHAnsi" w:hAnsiTheme="minorHAnsi"/>
+            <w:b/>
+            <w:sz w:val="24"/>
+          </w:rPr>
+          <w:t>ResultDisplay</w:t>
+        </w:r>
+        <w:r>
+          <w:t xml:space="preserve">, </w:t>
+        </w:r>
+        <w:r>
+          <w:rPr>
+            <w:rStyle w:val="VerbatimChar"/>
+            <w:rFonts w:asciiTheme="minorHAnsi" w:hAnsiTheme="minorHAnsi"/>
+            <w:b/>
+            <w:sz w:val="24"/>
+          </w:rPr>
+          <w:t>TaskListPanel</w:t>
+        </w:r>
+        <w:r>
+          <w:t xml:space="preserve">, </w:t>
+        </w:r>
+        <w:r>
+          <w:rPr>
+            <w:rStyle w:val="VerbatimChar"/>
+            <w:rFonts w:asciiTheme="minorHAnsi" w:hAnsiTheme="minorHAnsi"/>
+            <w:b/>
+            <w:sz w:val="24"/>
+          </w:rPr>
+          <w:t>StatusBarFooter</w:t>
+        </w:r>
+        <w:r>
+          <w:t xml:space="preserve">, </w:t>
+        </w:r>
+        <w:r>
+          <w:rPr>
+            <w:rStyle w:val="VerbatimChar"/>
+            <w:rFonts w:asciiTheme="minorHAnsi" w:hAnsiTheme="minorHAnsi"/>
+            <w:b/>
+            <w:sz w:val="24"/>
+          </w:rPr>
+          <w:t>BrowserPanel</w:t>
+        </w:r>
+        <w:r>
+          <w:t xml:space="preserve"> etc. All these, including the </w:t>
+        </w:r>
+        <w:r>
+          <w:rPr>
+            <w:rStyle w:val="VerbatimChar"/>
+            <w:rFonts w:asciiTheme="minorHAnsi" w:hAnsiTheme="minorHAnsi"/>
+            <w:b/>
+            <w:sz w:val="24"/>
+          </w:rPr>
+          <w:t>MainWindow</w:t>
+        </w:r>
+        <w:r>
+          <w:t xml:space="preserve">, inherit from the abstract </w:t>
+        </w:r>
+        <w:r>
+          <w:rPr>
+            <w:rStyle w:val="VerbatimChar"/>
+            <w:rFonts w:asciiTheme="minorHAnsi" w:hAnsiTheme="minorHAnsi"/>
+            <w:sz w:val="24"/>
+          </w:rPr>
+          <w:t>UiPart</w:t>
+        </w:r>
+        <w:r>
+          <w:t xml:space="preserve"> class and they can be loaded using the </w:t>
+        </w:r>
+        <w:r>
+          <w:rPr>
+            <w:rStyle w:val="VerbatimChar"/>
+            <w:rFonts w:asciiTheme="minorHAnsi" w:hAnsiTheme="minorHAnsi"/>
+            <w:b/>
+            <w:sz w:val="24"/>
+          </w:rPr>
+          <w:t>UiPartLoader</w:t>
+        </w:r>
+        <w:r>
+          <w:t>.</w:t>
+        </w:r>
+      </w:ins>
+    </w:p>
+    <w:p>
+      <w:pPr>
+        <w:pStyle w:val="BodyText"/>
+        <w:rPr>
+          <w:rPrChange w:id="26" w:author="KDL XD" w:date="2016-10-20T13:00:00Z">
+            <w:rPr>
+              <w:rFonts w:asciiTheme="minorHAnsi" w:hAnsiTheme="minorHAnsi"/>
+            </w:rPr>
+          </w:rPrChange>
+        </w:rPr>
+        <w:pPrChange w:id="27" w:author="KDL XD" w:date="2016-10-20T13:00:00Z">
+          <w:pPr>
+            <w:pStyle w:val="Heading3"/>
+          </w:pPr>
+        </w:pPrChange>
+      </w:pPr>
     </w:p>
     <w:p>
       <w:pPr>
@@ -3334,8 +3554,9 @@
           <w:noProof/>
           <w:lang w:val="en-GB" w:eastAsia="zh-CN"/>
         </w:rPr>
+        <w:lastRenderedPageBreak/>
         <w:drawing>
-          <wp:inline distT="0" distB="0" distL="0" distR="0" wp14:anchorId="48E2C27A" wp14:editId="3E4BAD9E">
+          <wp:inline distT="0" distB="0" distL="0" distR="0" wp14:anchorId="05C23E20" wp14:editId="07D5FEF6">
             <wp:extent cx="5943600" cy="4457700"/>
             <wp:effectExtent l="0" t="0" r="0" b="0"/>
             <wp:docPr id="5" name="Picture 5" descr="https://github.com/CS2103AUG2016-W10-C3/main/raw/master/docs/images/UiClassDiagram.png"/>
@@ -3352,7 +3573,7 @@
                     </pic:cNvPicPr>
                   </pic:nvPicPr>
                   <pic:blipFill>
-                    <a:blip r:embed="rId14" cstate="print">
+                    <a:blip r:embed="rId16" cstate="print">
                       <a:extLst>
                         <a:ext uri="{28A0092B-C50C-407E-A947-70E740481C1C}">
                           <a14:useLocalDpi xmlns:a14="http://schemas.microsoft.com/office/drawing/2010/main" val="0"/>
@@ -3397,7 +3618,7 @@
       <w:r>
         <w:t xml:space="preserve"> : </w:t>
       </w:r>
-      <w:hyperlink r:id="rId15">
+      <w:hyperlink r:id="rId17">
         <w:r>
           <w:rPr>
             <w:rStyle w:val="Hyperlink"/>
@@ -3409,9 +3630,131 @@
     <w:p>
       <w:pPr>
         <w:pStyle w:val="BodyText"/>
-      </w:pPr>
-      <w:r>
-        <w:t xml:space="preserve">The UI consists of a </w:t>
+        <w:rPr>
+          <w:del w:id="28" w:author="KDL XD" w:date="2016-10-20T13:00:00Z"/>
+        </w:rPr>
+      </w:pPr>
+      <w:del w:id="29" w:author="KDL XD" w:date="2016-10-20T13:00:00Z">
+        <w:r>
+          <w:delText xml:space="preserve">The UI consists of a </w:delText>
+        </w:r>
+        <w:r>
+          <w:rPr>
+            <w:rStyle w:val="VerbatimChar"/>
+            <w:rFonts w:asciiTheme="minorHAnsi" w:hAnsiTheme="minorHAnsi"/>
+            <w:sz w:val="24"/>
+          </w:rPr>
+          <w:delText>MainWindow</w:delText>
+        </w:r>
+        <w:r>
+          <w:delText xml:space="preserve"> that is made up of parts e.g.</w:delText>
+        </w:r>
+        <w:r>
+          <w:delText xml:space="preserve"> </w:delText>
+        </w:r>
+        <w:r>
+          <w:rPr>
+            <w:rStyle w:val="VerbatimChar"/>
+            <w:rFonts w:asciiTheme="minorHAnsi" w:hAnsiTheme="minorHAnsi"/>
+            <w:b/>
+            <w:sz w:val="24"/>
+          </w:rPr>
+          <w:delText>CommandBox</w:delText>
+        </w:r>
+        <w:r>
+          <w:delText xml:space="preserve">, </w:delText>
+        </w:r>
+        <w:r>
+          <w:rPr>
+            <w:rStyle w:val="VerbatimChar"/>
+            <w:rFonts w:asciiTheme="minorHAnsi" w:hAnsiTheme="minorHAnsi"/>
+            <w:b/>
+            <w:sz w:val="24"/>
+          </w:rPr>
+          <w:delText>ResultDisplay</w:delText>
+        </w:r>
+        <w:r>
+          <w:delText xml:space="preserve">, </w:delText>
+        </w:r>
+        <w:r>
+          <w:rPr>
+            <w:rStyle w:val="VerbatimChar"/>
+            <w:rFonts w:asciiTheme="minorHAnsi" w:hAnsiTheme="minorHAnsi"/>
+            <w:b/>
+            <w:sz w:val="24"/>
+          </w:rPr>
+          <w:delText>TaskListPanel</w:delText>
+        </w:r>
+        <w:r>
+          <w:delText xml:space="preserve">, </w:delText>
+        </w:r>
+        <w:r>
+          <w:rPr>
+            <w:rStyle w:val="VerbatimChar"/>
+            <w:rFonts w:asciiTheme="minorHAnsi" w:hAnsiTheme="minorHAnsi"/>
+            <w:b/>
+            <w:sz w:val="24"/>
+          </w:rPr>
+          <w:delText>StatusBarFooter</w:delText>
+        </w:r>
+        <w:r>
+          <w:delText xml:space="preserve">, </w:delText>
+        </w:r>
+        <w:r>
+          <w:rPr>
+            <w:rStyle w:val="VerbatimChar"/>
+            <w:rFonts w:asciiTheme="minorHAnsi" w:hAnsiTheme="minorHAnsi"/>
+            <w:b/>
+            <w:sz w:val="24"/>
+          </w:rPr>
+          <w:delText>BrowserPanel</w:delText>
+        </w:r>
+        <w:r>
+          <w:delText xml:space="preserve"> etc. All these, including the </w:delText>
+        </w:r>
+        <w:r>
+          <w:rPr>
+            <w:rStyle w:val="VerbatimChar"/>
+            <w:rFonts w:asciiTheme="minorHAnsi" w:hAnsiTheme="minorHAnsi"/>
+            <w:b/>
+            <w:sz w:val="24"/>
+          </w:rPr>
+          <w:delText>MainWindow</w:delText>
+        </w:r>
+        <w:r>
+          <w:delText xml:space="preserve">, inherit from the abstract </w:delText>
+        </w:r>
+        <w:r>
+          <w:rPr>
+            <w:rStyle w:val="VerbatimChar"/>
+            <w:rFonts w:asciiTheme="minorHAnsi" w:hAnsiTheme="minorHAnsi"/>
+            <w:sz w:val="24"/>
+          </w:rPr>
+          <w:delText>UiPart</w:delText>
+        </w:r>
+        <w:r>
+          <w:delText xml:space="preserve"> class and they can be loaded using the </w:delText>
+        </w:r>
+        <w:r>
+          <w:rPr>
+            <w:rStyle w:val="VerbatimChar"/>
+            <w:rFonts w:asciiTheme="minorHAnsi" w:hAnsiTheme="minorHAnsi"/>
+            <w:b/>
+            <w:sz w:val="24"/>
+          </w:rPr>
+          <w:delText>UiPartLoader</w:delText>
+        </w:r>
+        <w:r>
+          <w:delText>.</w:delText>
+        </w:r>
+      </w:del>
+    </w:p>
+    <w:p>
+      <w:pPr>
+        <w:pStyle w:val="BodyText"/>
+      </w:pPr>
+      <w:r>
+        <w:t xml:space="preserve">The </w:t>
       </w:r>
       <w:r>
         <w:rPr>
@@ -3419,160 +3762,43 @@
           <w:rFonts w:asciiTheme="minorHAnsi" w:hAnsiTheme="minorHAnsi"/>
           <w:sz w:val="24"/>
         </w:rPr>
-        <w:t>MainWindow</w:t>
-      </w:r>
-      <w:r>
-        <w:t xml:space="preserve"> that is made up of parts e.g.</w:t>
-      </w:r>
-      <w:r>
-        <w:t xml:space="preserve"> </w:t>
+        <w:t>UI</w:t>
+      </w:r>
+      <w:r>
+        <w:t xml:space="preserve"> component uses JavaFx UI framework. The layout of these UI parts </w:t>
+      </w:r>
+      <w:r>
+        <w:rPr>
+          <w:noProof/>
+        </w:rPr>
+        <w:t>are</w:t>
+      </w:r>
+      <w:r>
+        <w:t xml:space="preserve"> defined in matching </w:t>
       </w:r>
       <w:r>
         <w:rPr>
           <w:rStyle w:val="VerbatimChar"/>
           <w:rFonts w:asciiTheme="minorHAnsi" w:hAnsiTheme="minorHAnsi"/>
-          <w:b/>
           <w:sz w:val="24"/>
         </w:rPr>
-        <w:t>CommandBox</w:t>
-      </w:r>
-      <w:r>
-        <w:t xml:space="preserve">, </w:t>
+        <w:t>.fxml</w:t>
+      </w:r>
+      <w:r>
+        <w:t xml:space="preserve"> files that are in the </w:t>
       </w:r>
       <w:r>
         <w:rPr>
           <w:rStyle w:val="VerbatimChar"/>
           <w:rFonts w:asciiTheme="minorHAnsi" w:hAnsiTheme="minorHAnsi"/>
-          <w:b/>
           <w:sz w:val="24"/>
         </w:rPr>
-        <w:t>ResultDisplay</w:t>
-      </w:r>
-      <w:r>
-        <w:t xml:space="preserve">, </w:t>
-      </w:r>
-      <w:r>
-        <w:rPr>
-          <w:rStyle w:val="VerbatimChar"/>
-          <w:rFonts w:asciiTheme="minorHAnsi" w:hAnsiTheme="minorHAnsi"/>
-          <w:b/>
-          <w:sz w:val="24"/>
-        </w:rPr>
-        <w:t>TaskListPanel</w:t>
-      </w:r>
-      <w:r>
-        <w:t xml:space="preserve">, </w:t>
-      </w:r>
-      <w:r>
-        <w:rPr>
-          <w:rStyle w:val="VerbatimChar"/>
-          <w:rFonts w:asciiTheme="minorHAnsi" w:hAnsiTheme="minorHAnsi"/>
-          <w:b/>
-          <w:sz w:val="24"/>
-        </w:rPr>
-        <w:t>StatusBarFooter</w:t>
-      </w:r>
-      <w:r>
-        <w:t xml:space="preserve">, </w:t>
-      </w:r>
-      <w:r>
-        <w:rPr>
-          <w:rStyle w:val="VerbatimChar"/>
-          <w:rFonts w:asciiTheme="minorHAnsi" w:hAnsiTheme="minorHAnsi"/>
-          <w:b/>
-          <w:sz w:val="24"/>
-        </w:rPr>
-        <w:t>BrowserPanel</w:t>
-      </w:r>
-      <w:r>
-        <w:t xml:space="preserve"> etc. All these, including the </w:t>
-      </w:r>
-      <w:r>
-        <w:rPr>
-          <w:rStyle w:val="VerbatimChar"/>
-          <w:rFonts w:asciiTheme="minorHAnsi" w:hAnsiTheme="minorHAnsi"/>
-          <w:b/>
-          <w:sz w:val="24"/>
-        </w:rPr>
-        <w:t>MainWindow</w:t>
-      </w:r>
-      <w:r>
-        <w:t xml:space="preserve">, inherit from the abstract </w:t>
-      </w:r>
-      <w:r>
-        <w:rPr>
-          <w:rStyle w:val="VerbatimChar"/>
-          <w:rFonts w:asciiTheme="minorHAnsi" w:hAnsiTheme="minorHAnsi"/>
-          <w:sz w:val="24"/>
-        </w:rPr>
-        <w:t>UiPart</w:t>
-      </w:r>
-      <w:r>
-        <w:t xml:space="preserve"> class and they can be loaded using the </w:t>
-      </w:r>
-      <w:r>
-        <w:rPr>
-          <w:rStyle w:val="VerbatimChar"/>
-          <w:rFonts w:asciiTheme="minorHAnsi" w:hAnsiTheme="minorHAnsi"/>
-          <w:b/>
-          <w:sz w:val="24"/>
-        </w:rPr>
-        <w:t>UiPartLoader</w:t>
-      </w:r>
-      <w:r>
-        <w:t>.</w:t>
-      </w:r>
-    </w:p>
-    <w:p>
-      <w:pPr>
-        <w:pStyle w:val="BodyText"/>
-      </w:pPr>
-      <w:r>
-        <w:t xml:space="preserve">The </w:t>
-      </w:r>
-      <w:r>
-        <w:rPr>
-          <w:rStyle w:val="VerbatimChar"/>
-          <w:rFonts w:asciiTheme="minorHAnsi" w:hAnsiTheme="minorHAnsi"/>
-          <w:sz w:val="24"/>
-        </w:rPr>
-        <w:t>UI</w:t>
-      </w:r>
-      <w:r>
-        <w:t xml:space="preserve"> component uses JavaFx UI framework. The layout of these UI parts </w:t>
-      </w:r>
-      <w:r>
-        <w:rPr>
-          <w:noProof/>
-        </w:rPr>
-        <w:t>are</w:t>
-      </w:r>
-      <w:r>
-        <w:t xml:space="preserve"> defined in matching </w:t>
-      </w:r>
-      <w:r>
-        <w:rPr>
-          <w:rStyle w:val="VerbatimChar"/>
-          <w:rFonts w:asciiTheme="minorHAnsi" w:hAnsiTheme="minorHAnsi"/>
-          <w:sz w:val="24"/>
-        </w:rPr>
-        <w:t>.fxml</w:t>
-      </w:r>
-      <w:r>
-        <w:t xml:space="preserve"> files that are in the </w:t>
-      </w:r>
-      <w:r>
-        <w:rPr>
-          <w:rStyle w:val="VerbatimChar"/>
-          <w:rFonts w:asciiTheme="minorHAnsi" w:hAnsiTheme="minorHAnsi"/>
-          <w:sz w:val="24"/>
-        </w:rPr>
         <w:t>src/main/resources/view</w:t>
       </w:r>
       <w:r>
         <w:t xml:space="preserve"> folder. For example, the layout of the </w:t>
       </w:r>
-      <w:hyperlink r:id="rId16">
+      <w:hyperlink r:id="rId18">
         <w:r>
           <w:rPr>
             <w:rStyle w:val="Hyperlink"/>
@@ -3583,7 +3809,7 @@
       <w:r>
         <w:t xml:space="preserve"> is specified in </w:t>
       </w:r>
-      <w:hyperlink r:id="rId17">
+      <w:hyperlink r:id="rId19">
         <w:r>
           <w:rPr>
             <w:rStyle w:val="Hyperlink"/>
@@ -3687,9 +3913,9 @@
           <w:rFonts w:asciiTheme="minorHAnsi" w:hAnsiTheme="minorHAnsi"/>
         </w:rPr>
       </w:pPr>
-      <w:bookmarkStart w:id="14" w:name="logic-component"/>
-      <w:bookmarkStart w:id="15" w:name="_Toc464424201"/>
-      <w:bookmarkEnd w:id="14"/>
+      <w:bookmarkStart w:id="30" w:name="logic-component"/>
+      <w:bookmarkStart w:id="31" w:name="_Toc464424201"/>
+      <w:bookmarkEnd w:id="30"/>
       <w:r>
         <w:rPr>
           <w:rFonts w:asciiTheme="minorHAnsi" w:hAnsiTheme="minorHAnsi"/>
@@ -3697,7 +3923,7 @@
         <w:lastRenderedPageBreak/>
         <w:t>3.3 Logic component</w:t>
       </w:r>
-      <w:bookmarkEnd w:id="15"/>
+      <w:bookmarkEnd w:id="31"/>
     </w:p>
     <w:p>
       <w:pPr>
@@ -3710,7 +3936,7 @@
           <w:lang w:val="en-GB" w:eastAsia="zh-CN"/>
         </w:rPr>
         <w:drawing>
-          <wp:inline distT="0" distB="0" distL="0" distR="0" wp14:anchorId="7850646E" wp14:editId="3F29CE97">
+          <wp:inline distT="0" distB="0" distL="0" distR="0" wp14:anchorId="37A2D2B9" wp14:editId="7C7AD540">
             <wp:extent cx="4654550" cy="3421093"/>
             <wp:effectExtent l="0" t="0" r="0" b="0"/>
             <wp:docPr id="6" name="Picture 6" descr="https://github.com/CS2103AUG2016-W10-C3/main/raw/master/docs/images/LogicClassDiagram.png"/>
@@ -3727,7 +3953,7 @@
                     </pic:cNvPicPr>
                   </pic:nvPicPr>
                   <pic:blipFill>
-                    <a:blip r:embed="rId11" cstate="print">
+                    <a:blip r:embed="rId13" cstate="print">
                       <a:extLst>
                         <a:ext uri="{28A0092B-C50C-407E-A947-70E740481C1C}">
                           <a14:useLocalDpi xmlns:a14="http://schemas.microsoft.com/office/drawing/2010/main" val="0"/>
@@ -3772,7 +3998,7 @@
       <w:r>
         <w:t xml:space="preserve"> : </w:t>
       </w:r>
-      <w:hyperlink r:id="rId18">
+      <w:hyperlink r:id="rId20">
         <w:r>
           <w:rPr>
             <w:rStyle w:val="Hyperlink"/>
@@ -3954,7 +4180,7 @@
           <w:lang w:val="en-GB" w:eastAsia="zh-CN"/>
         </w:rPr>
         <w:drawing>
-          <wp:inline distT="0" distB="0" distL="0" distR="0" wp14:anchorId="41E74FCC" wp14:editId="61ED0FE3">
+          <wp:inline distT="0" distB="0" distL="0" distR="0" wp14:anchorId="0F53F47C" wp14:editId="22D6F2D2">
             <wp:extent cx="5538452" cy="2470150"/>
             <wp:effectExtent l="0" t="0" r="0" b="0"/>
             <wp:docPr id="7" name="Picture 7" descr="https://github.com/CS2103AUG2016-W10-C3/main/raw/master/docs/images/DeletePersonSdForLogic.png"/>
@@ -3971,7 +4197,7 @@
                     </pic:cNvPicPr>
                   </pic:nvPicPr>
                   <pic:blipFill>
-                    <a:blip r:embed="rId19" cstate="print">
+                    <a:blip r:embed="rId21" cstate="print">
                       <a:extLst>
                         <a:ext uri="{28A0092B-C50C-407E-A947-70E740481C1C}">
                           <a14:useLocalDpi xmlns:a14="http://schemas.microsoft.com/office/drawing/2010/main" val="0"/>
@@ -4010,9 +4236,9 @@
           <w:rFonts w:asciiTheme="minorHAnsi" w:hAnsiTheme="minorHAnsi"/>
         </w:rPr>
       </w:pPr>
-      <w:bookmarkStart w:id="16" w:name="model-component"/>
-      <w:bookmarkStart w:id="17" w:name="_Toc464424202"/>
-      <w:bookmarkEnd w:id="16"/>
+      <w:bookmarkStart w:id="32" w:name="model-component"/>
+      <w:bookmarkStart w:id="33" w:name="_Toc464424202"/>
+      <w:bookmarkEnd w:id="32"/>
       <w:r>
         <w:rPr>
           <w:rFonts w:asciiTheme="minorHAnsi" w:hAnsiTheme="minorHAnsi"/>
@@ -4020,7 +4246,7 @@
         <w:lastRenderedPageBreak/>
         <w:t>3.4 Model component</w:t>
       </w:r>
-      <w:bookmarkEnd w:id="17"/>
+      <w:bookmarkEnd w:id="33"/>
     </w:p>
     <w:p>
       <w:pPr>
@@ -4032,7 +4258,7 @@
           <w:lang w:val="en-GB" w:eastAsia="zh-CN"/>
         </w:rPr>
         <w:drawing>
-          <wp:inline distT="0" distB="0" distL="0" distR="0" wp14:anchorId="5E875BF1" wp14:editId="09DF1CA6">
+          <wp:inline distT="0" distB="0" distL="0" distR="0" wp14:anchorId="2B2E177D" wp14:editId="2247EEE7">
             <wp:extent cx="5943600" cy="3821735"/>
             <wp:effectExtent l="0" t="0" r="0" b="0"/>
             <wp:docPr id="8" name="Picture 8" descr="https://github.com/CS2103AUG2016-W10-C3/main/raw/master/docs/images/ModelClassDiagram.png"/>
@@ -4049,7 +4275,7 @@
                     </pic:cNvPicPr>
                   </pic:nvPicPr>
                   <pic:blipFill>
-                    <a:blip r:embed="rId20" cstate="print">
+                    <a:blip r:embed="rId22" cstate="print">
                       <a:extLst>
                         <a:ext uri="{28A0092B-C50C-407E-A947-70E740481C1C}">
                           <a14:useLocalDpi xmlns:a14="http://schemas.microsoft.com/office/drawing/2010/main" val="0"/>
@@ -4094,7 +4320,7 @@
       <w:r>
         <w:t xml:space="preserve"> : </w:t>
       </w:r>
-      <w:hyperlink r:id="rId21">
+      <w:hyperlink r:id="rId23">
         <w:r>
           <w:rPr>
             <w:rStyle w:val="Hyperlink"/>
@@ -4207,9 +4433,9 @@
           <w:rFonts w:asciiTheme="minorHAnsi" w:hAnsiTheme="minorHAnsi"/>
         </w:rPr>
       </w:pPr>
-      <w:bookmarkStart w:id="18" w:name="storage-component"/>
-      <w:bookmarkStart w:id="19" w:name="_Toc464424203"/>
-      <w:bookmarkEnd w:id="18"/>
+      <w:bookmarkStart w:id="34" w:name="storage-component"/>
+      <w:bookmarkStart w:id="35" w:name="_Toc464424203"/>
+      <w:bookmarkEnd w:id="34"/>
       <w:r>
         <w:rPr>
           <w:rFonts w:asciiTheme="minorHAnsi" w:hAnsiTheme="minorHAnsi"/>
@@ -4217,7 +4443,7 @@
         <w:lastRenderedPageBreak/>
         <w:t>3.5 Storage component</w:t>
       </w:r>
-      <w:bookmarkEnd w:id="19"/>
+      <w:bookmarkEnd w:id="35"/>
     </w:p>
     <w:p>
       <w:pPr>
@@ -4229,7 +4455,7 @@
           <w:lang w:val="en-GB" w:eastAsia="zh-CN"/>
         </w:rPr>
         <w:drawing>
-          <wp:inline distT="0" distB="0" distL="0" distR="0" wp14:anchorId="4F5AB597" wp14:editId="65F53EEA">
+          <wp:inline distT="0" distB="0" distL="0" distR="0" wp14:anchorId="3CA4DB40" wp14:editId="1B7BFD18">
             <wp:extent cx="5943600" cy="1260043"/>
             <wp:effectExtent l="0" t="0" r="0" b="0"/>
             <wp:docPr id="9" name="Picture 9" descr="https://github.com/CS2103AUG2016-W10-C3/main/raw/master/docs/images/StorageClassDiagram.png"/>
@@ -4246,7 +4472,7 @@
                     </pic:cNvPicPr>
                   </pic:nvPicPr>
                   <pic:blipFill>
-                    <a:blip r:embed="rId22">
+                    <a:blip r:embed="rId24">
                       <a:extLst>
                         <a:ext uri="{28A0092B-C50C-407E-A947-70E740481C1C}">
                           <a14:useLocalDpi xmlns:a14="http://schemas.microsoft.com/office/drawing/2010/main" val="0"/>
@@ -4291,7 +4517,7 @@
       <w:r>
         <w:t xml:space="preserve"> : </w:t>
       </w:r>
-      <w:hyperlink r:id="rId23">
+      <w:hyperlink r:id="rId25">
         <w:r>
           <w:rPr>
             <w:rStyle w:val="Hyperlink"/>
@@ -4382,16 +4608,16 @@
           <w:rFonts w:asciiTheme="minorHAnsi" w:hAnsiTheme="minorHAnsi"/>
         </w:rPr>
       </w:pPr>
-      <w:bookmarkStart w:id="20" w:name="common-classes"/>
-      <w:bookmarkStart w:id="21" w:name="_Toc464424204"/>
-      <w:bookmarkEnd w:id="20"/>
+      <w:bookmarkStart w:id="36" w:name="common-classes"/>
+      <w:bookmarkStart w:id="37" w:name="_Toc464424204"/>
+      <w:bookmarkEnd w:id="36"/>
       <w:r>
         <w:rPr>
           <w:rFonts w:asciiTheme="minorHAnsi" w:hAnsiTheme="minorHAnsi"/>
         </w:rPr>
         <w:t>3.6 Common classes</w:t>
       </w:r>
-      <w:bookmarkEnd w:id="21"/>
+      <w:bookmarkEnd w:id="37"/>
     </w:p>
     <w:p>
       <w:pPr>
@@ -4426,8 +4652,8 @@
           <w:szCs w:val="32"/>
         </w:rPr>
       </w:pPr>
-      <w:bookmarkStart w:id="22" w:name="implementation"/>
-      <w:bookmarkEnd w:id="22"/>
+      <w:bookmarkStart w:id="38" w:name="implementation"/>
+      <w:bookmarkEnd w:id="38"/>
       <w:r>
         <w:br w:type="page"/>
       </w:r>
@@ -4439,7 +4665,7 @@
           <w:rFonts w:asciiTheme="minorHAnsi" w:hAnsiTheme="minorHAnsi"/>
         </w:rPr>
       </w:pPr>
-      <w:bookmarkStart w:id="23" w:name="_Toc464424205"/>
+      <w:bookmarkStart w:id="39" w:name="_Toc464424205"/>
       <w:r>
         <w:rPr>
           <w:rFonts w:asciiTheme="minorHAnsi" w:hAnsiTheme="minorHAnsi"/>
@@ -4447,7 +4673,7 @@
         <w:lastRenderedPageBreak/>
         <w:t>4. Implementation</w:t>
       </w:r>
-      <w:bookmarkEnd w:id="23"/>
+      <w:bookmarkEnd w:id="39"/>
     </w:p>
     <w:p>
       <w:pPr>
@@ -4456,16 +4682,16 @@
           <w:rFonts w:asciiTheme="minorHAnsi" w:hAnsiTheme="minorHAnsi"/>
         </w:rPr>
       </w:pPr>
-      <w:bookmarkStart w:id="24" w:name="logging"/>
-      <w:bookmarkStart w:id="25" w:name="_Toc464424206"/>
-      <w:bookmarkEnd w:id="24"/>
+      <w:bookmarkStart w:id="40" w:name="logging"/>
+      <w:bookmarkStart w:id="41" w:name="_Toc464424206"/>
+      <w:bookmarkEnd w:id="40"/>
       <w:r>
         <w:rPr>
           <w:rFonts w:asciiTheme="minorHAnsi" w:hAnsiTheme="minorHAnsi"/>
         </w:rPr>
         <w:t>4.1 Logging</w:t>
       </w:r>
-      <w:bookmarkEnd w:id="25"/>
+      <w:bookmarkEnd w:id="41"/>
     </w:p>
     <w:p>
       <w:pPr>
@@ -4891,16 +5117,16 @@
           <w:rFonts w:asciiTheme="minorHAnsi" w:hAnsiTheme="minorHAnsi"/>
         </w:rPr>
       </w:pPr>
-      <w:bookmarkStart w:id="26" w:name="configuration"/>
-      <w:bookmarkStart w:id="27" w:name="_Toc464424207"/>
-      <w:bookmarkEnd w:id="26"/>
+      <w:bookmarkStart w:id="42" w:name="configuration"/>
+      <w:bookmarkStart w:id="43" w:name="_Toc464424207"/>
+      <w:bookmarkEnd w:id="42"/>
       <w:r>
         <w:rPr>
           <w:rFonts w:asciiTheme="minorHAnsi" w:hAnsiTheme="minorHAnsi"/>
         </w:rPr>
         <w:t>4.2 Configuration</w:t>
       </w:r>
-      <w:bookmarkEnd w:id="27"/>
+      <w:bookmarkEnd w:id="43"/>
     </w:p>
     <w:p>
       <w:pPr>
@@ -4932,8 +5158,8 @@
           <w:szCs w:val="32"/>
         </w:rPr>
       </w:pPr>
-      <w:bookmarkStart w:id="28" w:name="testing"/>
-      <w:bookmarkEnd w:id="28"/>
+      <w:bookmarkStart w:id="44" w:name="testing"/>
+      <w:bookmarkEnd w:id="44"/>
       <w:r>
         <w:br w:type="page"/>
       </w:r>
@@ -4945,7 +5171,7 @@
           <w:rFonts w:asciiTheme="minorHAnsi" w:hAnsiTheme="minorHAnsi"/>
         </w:rPr>
       </w:pPr>
-      <w:bookmarkStart w:id="29" w:name="_Toc464424208"/>
+      <w:bookmarkStart w:id="45" w:name="_Toc464424208"/>
       <w:r>
         <w:rPr>
           <w:rFonts w:asciiTheme="minorHAnsi" w:hAnsiTheme="minorHAnsi"/>
@@ -4953,7 +5179,7 @@
         <w:lastRenderedPageBreak/>
         <w:t>5. Testing</w:t>
       </w:r>
-      <w:bookmarkEnd w:id="29"/>
+      <w:bookmarkEnd w:id="45"/>
     </w:p>
     <w:p>
       <w:pPr>
@@ -5002,7 +5228,7 @@
       <w:r>
         <w:t>in this link: (</w:t>
       </w:r>
-      <w:hyperlink r:id="rId24" w:history="1">
+      <w:hyperlink r:id="rId26" w:history="1">
         <w:r>
           <w:rPr>
             <w:rStyle w:val="Hyperlink"/>
@@ -5093,7 +5319,7 @@
       <w:r>
         <w:t xml:space="preserve">You may refer to </w:t>
       </w:r>
-      <w:hyperlink r:id="rId25">
+      <w:hyperlink r:id="rId27">
         <w:r>
           <w:rPr>
             <w:rStyle w:val="Hyperlink"/>
@@ -5310,7 +5536,7 @@
       <w:r>
         <w:t xml:space="preserve"> : Thanks to the </w:t>
       </w:r>
-      <w:hyperlink r:id="rId26">
+      <w:hyperlink r:id="rId28">
         <w:r>
           <w:rPr>
             <w:rStyle w:val="Hyperlink"/>
@@ -5330,7 +5556,7 @@
       <w:r>
         <w:t xml:space="preserve"> mode. In the headless mode, GUI tests do not show up on the screen. That means the developer can do other things on the Computer while the tests are running. See </w:t>
       </w:r>
-      <w:hyperlink r:id="rId27" w:anchor="running-tests">
+      <w:hyperlink r:id="rId29" w:anchor="running-tests">
         <w:r>
           <w:rPr>
             <w:rStyle w:val="Hyperlink"/>
@@ -5353,8 +5579,8 @@
           <w:szCs w:val="32"/>
         </w:rPr>
       </w:pPr>
-      <w:bookmarkStart w:id="30" w:name="dev-ops"/>
-      <w:bookmarkEnd w:id="30"/>
+      <w:bookmarkStart w:id="46" w:name="dev-ops"/>
+      <w:bookmarkEnd w:id="46"/>
       <w:r>
         <w:br w:type="page"/>
       </w:r>
@@ -5366,7 +5592,7 @@
           <w:rFonts w:asciiTheme="minorHAnsi" w:hAnsiTheme="minorHAnsi"/>
         </w:rPr>
       </w:pPr>
-      <w:bookmarkStart w:id="31" w:name="_Toc464424209"/>
+      <w:bookmarkStart w:id="47" w:name="_Toc464424209"/>
       <w:r>
         <w:rPr>
           <w:rFonts w:asciiTheme="minorHAnsi" w:hAnsiTheme="minorHAnsi"/>
@@ -5374,7 +5600,7 @@
         <w:lastRenderedPageBreak/>
         <w:t>6. Dev Ops</w:t>
       </w:r>
-      <w:bookmarkEnd w:id="31"/>
+      <w:bookmarkEnd w:id="47"/>
     </w:p>
     <w:p>
       <w:pPr>
@@ -5383,16 +5609,16 @@
           <w:rFonts w:asciiTheme="minorHAnsi" w:hAnsiTheme="minorHAnsi"/>
         </w:rPr>
       </w:pPr>
-      <w:bookmarkStart w:id="32" w:name="build-automation"/>
-      <w:bookmarkStart w:id="33" w:name="_Toc464424210"/>
-      <w:bookmarkEnd w:id="32"/>
+      <w:bookmarkStart w:id="48" w:name="build-automation"/>
+      <w:bookmarkStart w:id="49" w:name="_Toc464424210"/>
+      <w:bookmarkEnd w:id="48"/>
       <w:r>
         <w:rPr>
           <w:rFonts w:asciiTheme="minorHAnsi" w:hAnsiTheme="minorHAnsi"/>
         </w:rPr>
         <w:t>6.1 Build Automation</w:t>
       </w:r>
-      <w:bookmarkEnd w:id="33"/>
+      <w:bookmarkEnd w:id="49"/>
     </w:p>
     <w:p>
       <w:pPr>
@@ -5401,7 +5627,7 @@
       <w:r>
         <w:t xml:space="preserve">You may read </w:t>
       </w:r>
-      <w:hyperlink r:id="rId28">
+      <w:hyperlink r:id="rId30">
         <w:r>
           <w:rPr>
             <w:rStyle w:val="Hyperlink"/>
@@ -5420,16 +5646,16 @@
           <w:rFonts w:asciiTheme="minorHAnsi" w:hAnsiTheme="minorHAnsi"/>
         </w:rPr>
       </w:pPr>
-      <w:bookmarkStart w:id="34" w:name="continuous-integration"/>
-      <w:bookmarkStart w:id="35" w:name="_Toc464424211"/>
-      <w:bookmarkEnd w:id="34"/>
+      <w:bookmarkStart w:id="50" w:name="continuous-integration"/>
+      <w:bookmarkStart w:id="51" w:name="_Toc464424211"/>
+      <w:bookmarkEnd w:id="50"/>
       <w:r>
         <w:rPr>
           <w:rFonts w:asciiTheme="minorHAnsi" w:hAnsiTheme="minorHAnsi"/>
         </w:rPr>
         <w:t>6.2 Continuous Integration</w:t>
       </w:r>
-      <w:bookmarkEnd w:id="35"/>
+      <w:bookmarkEnd w:id="51"/>
     </w:p>
     <w:p>
       <w:pPr>
@@ -5438,7 +5664,7 @@
       <w:r>
         <w:t xml:space="preserve">We use </w:t>
       </w:r>
-      <w:hyperlink r:id="rId29">
+      <w:hyperlink r:id="rId31">
         <w:r>
           <w:rPr>
             <w:rStyle w:val="Hyperlink"/>
@@ -5458,7 +5684,7 @@
       <w:r>
         <w:t xml:space="preserve"> on our projects. You may read </w:t>
       </w:r>
-      <w:hyperlink r:id="rId30">
+      <w:hyperlink r:id="rId32">
         <w:r>
           <w:rPr>
             <w:rStyle w:val="Hyperlink"/>
@@ -5477,28 +5703,38 @@
           <w:rFonts w:asciiTheme="minorHAnsi" w:hAnsiTheme="minorHAnsi"/>
         </w:rPr>
       </w:pPr>
-      <w:bookmarkStart w:id="36" w:name="making-a-release"/>
-      <w:bookmarkStart w:id="37" w:name="_Toc464424212"/>
-      <w:bookmarkEnd w:id="36"/>
+      <w:bookmarkStart w:id="52" w:name="making-a-release"/>
+      <w:bookmarkStart w:id="53" w:name="_Toc464424212"/>
+      <w:bookmarkEnd w:id="52"/>
       <w:r>
         <w:rPr>
           <w:rFonts w:asciiTheme="minorHAnsi" w:hAnsiTheme="minorHAnsi"/>
         </w:rPr>
         <w:t xml:space="preserve">6.3 Making </w:t>
       </w:r>
-      <w:r>
-        <w:rPr>
-          <w:rFonts w:asciiTheme="minorHAnsi" w:hAnsiTheme="minorHAnsi"/>
-        </w:rPr>
-        <w:t>A</w:t>
-      </w:r>
+      <w:ins w:id="54" w:author="KDL XD" w:date="2016-10-20T13:02:00Z">
+        <w:r>
+          <w:rPr>
+            <w:rFonts w:asciiTheme="minorHAnsi" w:hAnsiTheme="minorHAnsi"/>
+          </w:rPr>
+          <w:t>a</w:t>
+        </w:r>
+      </w:ins>
+      <w:del w:id="55" w:author="KDL XD" w:date="2016-10-20T13:02:00Z">
+        <w:r>
+          <w:rPr>
+            <w:rFonts w:asciiTheme="minorHAnsi" w:hAnsiTheme="minorHAnsi"/>
+          </w:rPr>
+          <w:delText>A</w:delText>
+        </w:r>
+      </w:del>
       <w:r>
         <w:rPr>
           <w:rFonts w:asciiTheme="minorHAnsi" w:hAnsiTheme="minorHAnsi"/>
         </w:rPr>
         <w:t xml:space="preserve"> Release</w:t>
       </w:r>
-      <w:bookmarkEnd w:id="37"/>
+      <w:bookmarkEnd w:id="53"/>
     </w:p>
     <w:p>
       <w:pPr>
@@ -5519,7 +5755,7 @@
       <w:r>
         <w:t xml:space="preserve">Generate a JAR file </w:t>
       </w:r>
-      <w:hyperlink r:id="rId31" w:anchor="creating-the-jar-file">
+      <w:hyperlink r:id="rId33" w:anchor="creating-the-jar-file">
         <w:r>
           <w:rPr>
             <w:rStyle w:val="Hyperlink"/>
@@ -5579,7 +5815,7 @@
           <w:numId w:val="8"/>
         </w:numPr>
       </w:pPr>
-      <w:hyperlink r:id="rId32">
+      <w:hyperlink r:id="rId34">
         <w:r>
           <w:rPr>
             <w:rStyle w:val="Hyperlink"/>
@@ -5608,8 +5844,6 @@
         </w:rPr>
         <w:t>you</w:t>
       </w:r>
-      <w:bookmarkStart w:id="38" w:name="_GoBack"/>
-      <w:bookmarkEnd w:id="38"/>
       <w:r>
         <w:t xml:space="preserve"> created.</w:t>
       </w:r>
@@ -5621,16 +5855,16 @@
           <w:rFonts w:asciiTheme="minorHAnsi" w:hAnsiTheme="minorHAnsi"/>
         </w:rPr>
       </w:pPr>
-      <w:bookmarkStart w:id="39" w:name="managing-dependencies"/>
-      <w:bookmarkStart w:id="40" w:name="_Toc464424213"/>
-      <w:bookmarkEnd w:id="39"/>
+      <w:bookmarkStart w:id="56" w:name="managing-dependencies"/>
+      <w:bookmarkStart w:id="57" w:name="_Toc464424213"/>
+      <w:bookmarkEnd w:id="56"/>
       <w:r>
         <w:rPr>
           <w:rFonts w:asciiTheme="minorHAnsi" w:hAnsiTheme="minorHAnsi"/>
         </w:rPr>
         <w:t>6.4 Managing Dependencies</w:t>
       </w:r>
-      <w:bookmarkEnd w:id="40"/>
+      <w:bookmarkEnd w:id="57"/>
     </w:p>
     <w:p>
       <w:pPr>
@@ -5639,7 +5873,7 @@
       <w:r>
         <w:t xml:space="preserve">A project often depends on third-party libraries. For example, SmartyDo depends on the </w:t>
       </w:r>
-      <w:hyperlink r:id="rId33">
+      <w:hyperlink r:id="rId35">
         <w:r>
           <w:rPr>
             <w:rStyle w:val="Hyperlink"/>
@@ -5701,8 +5935,8 @@
           <w:szCs w:val="32"/>
         </w:rPr>
       </w:pPr>
-      <w:bookmarkStart w:id="41" w:name="appendix"/>
-      <w:bookmarkEnd w:id="41"/>
+      <w:bookmarkStart w:id="58" w:name="appendix"/>
+      <w:bookmarkEnd w:id="58"/>
       <w:r>
         <w:br w:type="page"/>
       </w:r>
@@ -5714,7 +5948,7 @@
           <w:rFonts w:asciiTheme="minorHAnsi" w:hAnsiTheme="minorHAnsi"/>
         </w:rPr>
       </w:pPr>
-      <w:bookmarkStart w:id="42" w:name="_Toc464424214"/>
+      <w:bookmarkStart w:id="59" w:name="_Toc464424214"/>
       <w:r>
         <w:rPr>
           <w:rFonts w:asciiTheme="minorHAnsi" w:hAnsiTheme="minorHAnsi"/>
@@ -5722,7 +5956,7 @@
         <w:lastRenderedPageBreak/>
         <w:t>7. Appendix</w:t>
       </w:r>
-      <w:bookmarkEnd w:id="42"/>
+      <w:bookmarkEnd w:id="59"/>
     </w:p>
     <w:p>
       <w:pPr>
@@ -5731,9 +5965,9 @@
           <w:rFonts w:asciiTheme="minorHAnsi" w:hAnsiTheme="minorHAnsi"/>
         </w:rPr>
       </w:pPr>
-      <w:bookmarkStart w:id="43" w:name="appendix-a-user-stories"/>
-      <w:bookmarkStart w:id="44" w:name="_Toc464424215"/>
-      <w:bookmarkEnd w:id="43"/>
+      <w:bookmarkStart w:id="60" w:name="appendix-a-user-stories"/>
+      <w:bookmarkStart w:id="61" w:name="_Toc464424215"/>
+      <w:bookmarkEnd w:id="60"/>
       <w:r>
         <w:rPr>
           <w:rFonts w:asciiTheme="minorHAnsi" w:hAnsiTheme="minorHAnsi"/>
@@ -5746,7 +5980,7 @@
         </w:rPr>
         <w:t>: User Stories</w:t>
       </w:r>
-      <w:bookmarkEnd w:id="44"/>
+      <w:bookmarkEnd w:id="61"/>
     </w:p>
     <w:p>
       <w:pPr>
@@ -5798,21 +6032,53 @@
           <w:insideV w:val="single" w:sz="4" w:space="0" w:color="auto"/>
         </w:tblBorders>
         <w:tblLook w:val="07E0" w:firstRow="1" w:lastRow="1" w:firstColumn="1" w:lastColumn="1" w:noHBand="1" w:noVBand="1"/>
+        <w:tblPrChange w:id="62" w:author="KDL XD" w:date="2016-10-20T13:03:00Z">
+          <w:tblPr>
+            <w:tblW w:w="5467" w:type="pct"/>
+            <w:tblBorders>
+              <w:top w:val="single" w:sz="4" w:space="0" w:color="auto"/>
+              <w:left w:val="single" w:sz="4" w:space="0" w:color="auto"/>
+              <w:bottom w:val="single" w:sz="4" w:space="0" w:color="auto"/>
+              <w:right w:val="single" w:sz="4" w:space="0" w:color="auto"/>
+              <w:insideH w:val="single" w:sz="4" w:space="0" w:color="auto"/>
+              <w:insideV w:val="single" w:sz="4" w:space="0" w:color="auto"/>
+            </w:tblBorders>
+            <w:tblLook w:val="07E0" w:firstRow="1" w:lastRow="1" w:firstColumn="1" w:lastColumn="1" w:noHBand="1" w:noVBand="1"/>
+          </w:tblPr>
+        </w:tblPrChange>
       </w:tblPr>
       <w:tblGrid>
         <w:gridCol w:w="1014"/>
         <w:gridCol w:w="2510"/>
         <w:gridCol w:w="3230"/>
         <w:gridCol w:w="3716"/>
+        <w:tblGridChange w:id="63">
+          <w:tblGrid>
+            <w:gridCol w:w="1014"/>
+            <w:gridCol w:w="2510"/>
+            <w:gridCol w:w="3230"/>
+            <w:gridCol w:w="3716"/>
+          </w:tblGrid>
+        </w:tblGridChange>
       </w:tblGrid>
       <w:tr>
         <w:trPr>
-          <w:trHeight w:val="619"/>
+          <w:trPrChange w:id="64" w:author="KDL XD" w:date="2016-10-20T13:03:00Z">
+            <w:trPr>
+              <w:trHeight w:val="619"/>
+            </w:trPr>
+          </w:trPrChange>
         </w:trPr>
         <w:tc>
           <w:tcPr>
             <w:tcW w:w="0" w:type="auto"/>
             <w:vAlign w:val="bottom"/>
+            <w:tcPrChange w:id="65" w:author="KDL XD" w:date="2016-10-20T13:03:00Z">
+              <w:tcPr>
+                <w:tcW w:w="0" w:type="auto"/>
+                <w:vAlign w:val="bottom"/>
+              </w:tcPr>
+            </w:tcPrChange>
           </w:tcPr>
           <w:p>
             <w:pPr>
@@ -5833,6 +6099,12 @@
           <w:tcPr>
             <w:tcW w:w="0" w:type="auto"/>
             <w:vAlign w:val="bottom"/>
+            <w:tcPrChange w:id="66" w:author="KDL XD" w:date="2016-10-20T13:03:00Z">
+              <w:tcPr>
+                <w:tcW w:w="0" w:type="auto"/>
+                <w:vAlign w:val="bottom"/>
+              </w:tcPr>
+            </w:tcPrChange>
           </w:tcPr>
           <w:p>
             <w:pPr>
@@ -5853,6 +6125,12 @@
           <w:tcPr>
             <w:tcW w:w="0" w:type="auto"/>
             <w:vAlign w:val="bottom"/>
+            <w:tcPrChange w:id="67" w:author="KDL XD" w:date="2016-10-20T13:03:00Z">
+              <w:tcPr>
+                <w:tcW w:w="0" w:type="auto"/>
+                <w:vAlign w:val="bottom"/>
+              </w:tcPr>
+            </w:tcPrChange>
           </w:tcPr>
           <w:p>
             <w:pPr>
@@ -5873,6 +6151,12 @@
           <w:tcPr>
             <w:tcW w:w="0" w:type="auto"/>
             <w:vAlign w:val="bottom"/>
+            <w:tcPrChange w:id="68" w:author="KDL XD" w:date="2016-10-20T13:03:00Z">
+              <w:tcPr>
+                <w:tcW w:w="0" w:type="auto"/>
+                <w:vAlign w:val="bottom"/>
+              </w:tcPr>
+            </w:tcPrChange>
           </w:tcPr>
           <w:p>
             <w:pPr>
@@ -5892,11 +6176,20 @@
       </w:tr>
       <w:tr>
         <w:trPr>
-          <w:trHeight w:val="1695"/>
+          <w:trPrChange w:id="69" w:author="KDL XD" w:date="2016-10-20T13:03:00Z">
+            <w:trPr>
+              <w:trHeight w:val="1695"/>
+            </w:trPr>
+          </w:trPrChange>
         </w:trPr>
         <w:tc>
           <w:tcPr>
             <w:tcW w:w="0" w:type="auto"/>
+            <w:tcPrChange w:id="70" w:author="KDL XD" w:date="2016-10-20T13:03:00Z">
+              <w:tcPr>
+                <w:tcW w:w="0" w:type="auto"/>
+              </w:tcPr>
+            </w:tcPrChange>
           </w:tcPr>
           <w:p>
             <w:pPr>
@@ -5915,6 +6208,11 @@
         <w:tc>
           <w:tcPr>
             <w:tcW w:w="0" w:type="auto"/>
+            <w:tcPrChange w:id="71" w:author="KDL XD" w:date="2016-10-20T13:03:00Z">
+              <w:tcPr>
+                <w:tcW w:w="0" w:type="auto"/>
+              </w:tcPr>
+            </w:tcPrChange>
           </w:tcPr>
           <w:p>
             <w:pPr>
@@ -5928,6 +6226,11 @@
         <w:tc>
           <w:tcPr>
             <w:tcW w:w="0" w:type="auto"/>
+            <w:tcPrChange w:id="72" w:author="KDL XD" w:date="2016-10-20T13:03:00Z">
+              <w:tcPr>
+                <w:tcW w:w="0" w:type="auto"/>
+              </w:tcPr>
+            </w:tcPrChange>
           </w:tcPr>
           <w:p>
             <w:pPr>
@@ -5941,6 +6244,11 @@
         <w:tc>
           <w:tcPr>
             <w:tcW w:w="0" w:type="auto"/>
+            <w:tcPrChange w:id="73" w:author="KDL XD" w:date="2016-10-20T13:03:00Z">
+              <w:tcPr>
+                <w:tcW w:w="0" w:type="auto"/>
+              </w:tcPr>
+            </w:tcPrChange>
           </w:tcPr>
           <w:p>
             <w:pPr>
@@ -5954,11 +6262,20 @@
       </w:tr>
       <w:tr>
         <w:trPr>
-          <w:trHeight w:val="1450"/>
+          <w:trPrChange w:id="74" w:author="KDL XD" w:date="2016-10-20T13:03:00Z">
+            <w:trPr>
+              <w:trHeight w:val="1450"/>
+            </w:trPr>
+          </w:trPrChange>
         </w:trPr>
         <w:tc>
           <w:tcPr>
             <w:tcW w:w="0" w:type="auto"/>
+            <w:tcPrChange w:id="75" w:author="KDL XD" w:date="2016-10-20T13:03:00Z">
+              <w:tcPr>
+                <w:tcW w:w="0" w:type="auto"/>
+              </w:tcPr>
+            </w:tcPrChange>
           </w:tcPr>
           <w:p>
             <w:pPr>
@@ -5977,6 +6294,11 @@
         <w:tc>
           <w:tcPr>
             <w:tcW w:w="0" w:type="auto"/>
+            <w:tcPrChange w:id="76" w:author="KDL XD" w:date="2016-10-20T13:03:00Z">
+              <w:tcPr>
+                <w:tcW w:w="0" w:type="auto"/>
+              </w:tcPr>
+            </w:tcPrChange>
           </w:tcPr>
           <w:p>
             <w:pPr>
@@ -5990,6 +6312,11 @@
         <w:tc>
           <w:tcPr>
             <w:tcW w:w="0" w:type="auto"/>
+            <w:tcPrChange w:id="77" w:author="KDL XD" w:date="2016-10-20T13:03:00Z">
+              <w:tcPr>
+                <w:tcW w:w="0" w:type="auto"/>
+              </w:tcPr>
+            </w:tcPrChange>
           </w:tcPr>
           <w:p>
             <w:pPr>
@@ -6003,6 +6330,11 @@
         <w:tc>
           <w:tcPr>
             <w:tcW w:w="0" w:type="auto"/>
+            <w:tcPrChange w:id="78" w:author="KDL XD" w:date="2016-10-20T13:03:00Z">
+              <w:tcPr>
+                <w:tcW w:w="0" w:type="auto"/>
+              </w:tcPr>
+            </w:tcPrChange>
           </w:tcPr>
           <w:p>
             <w:pPr>
@@ -6016,11 +6348,20 @@
       </w:tr>
       <w:tr>
         <w:trPr>
-          <w:trHeight w:val="1158"/>
+          <w:trPrChange w:id="79" w:author="KDL XD" w:date="2016-10-20T13:03:00Z">
+            <w:trPr>
+              <w:trHeight w:val="1158"/>
+            </w:trPr>
+          </w:trPrChange>
         </w:trPr>
         <w:tc>
           <w:tcPr>
             <w:tcW w:w="0" w:type="auto"/>
+            <w:tcPrChange w:id="80" w:author="KDL XD" w:date="2016-10-20T13:03:00Z">
+              <w:tcPr>
+                <w:tcW w:w="0" w:type="auto"/>
+              </w:tcPr>
+            </w:tcPrChange>
           </w:tcPr>
           <w:p>
             <w:pPr>
@@ -6039,6 +6380,11 @@
         <w:tc>
           <w:tcPr>
             <w:tcW w:w="0" w:type="auto"/>
+            <w:tcPrChange w:id="81" w:author="KDL XD" w:date="2016-10-20T13:03:00Z">
+              <w:tcPr>
+                <w:tcW w:w="0" w:type="auto"/>
+              </w:tcPr>
+            </w:tcPrChange>
           </w:tcPr>
           <w:p>
             <w:pPr>
@@ -6052,6 +6398,11 @@
         <w:tc>
           <w:tcPr>
             <w:tcW w:w="0" w:type="auto"/>
+            <w:tcPrChange w:id="82" w:author="KDL XD" w:date="2016-10-20T13:03:00Z">
+              <w:tcPr>
+                <w:tcW w:w="0" w:type="auto"/>
+              </w:tcPr>
+            </w:tcPrChange>
           </w:tcPr>
           <w:p>
             <w:pPr>
@@ -6065,6 +6416,11 @@
         <w:tc>
           <w:tcPr>
             <w:tcW w:w="0" w:type="auto"/>
+            <w:tcPrChange w:id="83" w:author="KDL XD" w:date="2016-10-20T13:03:00Z">
+              <w:tcPr>
+                <w:tcW w:w="0" w:type="auto"/>
+              </w:tcPr>
+            </w:tcPrChange>
           </w:tcPr>
           <w:p>
             <w:pPr>
@@ -6078,11 +6434,20 @@
       </w:tr>
       <w:tr>
         <w:trPr>
-          <w:trHeight w:val="1684"/>
+          <w:trPrChange w:id="84" w:author="KDL XD" w:date="2016-10-20T13:03:00Z">
+            <w:trPr>
+              <w:trHeight w:val="1684"/>
+            </w:trPr>
+          </w:trPrChange>
         </w:trPr>
         <w:tc>
           <w:tcPr>
             <w:tcW w:w="0" w:type="auto"/>
+            <w:tcPrChange w:id="85" w:author="KDL XD" w:date="2016-10-20T13:03:00Z">
+              <w:tcPr>
+                <w:tcW w:w="0" w:type="auto"/>
+              </w:tcPr>
+            </w:tcPrChange>
           </w:tcPr>
           <w:p>
             <w:pPr>
@@ -6101,6 +6466,11 @@
         <w:tc>
           <w:tcPr>
             <w:tcW w:w="0" w:type="auto"/>
+            <w:tcPrChange w:id="86" w:author="KDL XD" w:date="2016-10-20T13:03:00Z">
+              <w:tcPr>
+                <w:tcW w:w="0" w:type="auto"/>
+              </w:tcPr>
+            </w:tcPrChange>
           </w:tcPr>
           <w:p>
             <w:pPr>
@@ -6114,6 +6484,11 @@
         <w:tc>
           <w:tcPr>
             <w:tcW w:w="0" w:type="auto"/>
+            <w:tcPrChange w:id="87" w:author="KDL XD" w:date="2016-10-20T13:03:00Z">
+              <w:tcPr>
+                <w:tcW w:w="0" w:type="auto"/>
+              </w:tcPr>
+            </w:tcPrChange>
           </w:tcPr>
           <w:p>
             <w:pPr>
@@ -6127,6 +6502,11 @@
         <w:tc>
           <w:tcPr>
             <w:tcW w:w="0" w:type="auto"/>
+            <w:tcPrChange w:id="88" w:author="KDL XD" w:date="2016-10-20T13:03:00Z">
+              <w:tcPr>
+                <w:tcW w:w="0" w:type="auto"/>
+              </w:tcPr>
+            </w:tcPrChange>
           </w:tcPr>
           <w:p>
             <w:pPr>
@@ -6140,11 +6520,20 @@
       </w:tr>
       <w:tr>
         <w:trPr>
-          <w:trHeight w:val="1169"/>
+          <w:trPrChange w:id="89" w:author="KDL XD" w:date="2016-10-20T13:03:00Z">
+            <w:trPr>
+              <w:trHeight w:val="1169"/>
+            </w:trPr>
+          </w:trPrChange>
         </w:trPr>
         <w:tc>
           <w:tcPr>
             <w:tcW w:w="0" w:type="auto"/>
+            <w:tcPrChange w:id="90" w:author="KDL XD" w:date="2016-10-20T13:03:00Z">
+              <w:tcPr>
+                <w:tcW w:w="0" w:type="auto"/>
+              </w:tcPr>
+            </w:tcPrChange>
           </w:tcPr>
           <w:p>
             <w:pPr>
@@ -6163,6 +6552,11 @@
         <w:tc>
           <w:tcPr>
             <w:tcW w:w="0" w:type="auto"/>
+            <w:tcPrChange w:id="91" w:author="KDL XD" w:date="2016-10-20T13:03:00Z">
+              <w:tcPr>
+                <w:tcW w:w="0" w:type="auto"/>
+              </w:tcPr>
+            </w:tcPrChange>
           </w:tcPr>
           <w:p>
             <w:pPr>
@@ -6176,6 +6570,11 @@
         <w:tc>
           <w:tcPr>
             <w:tcW w:w="0" w:type="auto"/>
+            <w:tcPrChange w:id="92" w:author="KDL XD" w:date="2016-10-20T13:03:00Z">
+              <w:tcPr>
+                <w:tcW w:w="0" w:type="auto"/>
+              </w:tcPr>
+            </w:tcPrChange>
           </w:tcPr>
           <w:p>
             <w:pPr>
@@ -6189,6 +6588,11 @@
         <w:tc>
           <w:tcPr>
             <w:tcW w:w="0" w:type="auto"/>
+            <w:tcPrChange w:id="93" w:author="KDL XD" w:date="2016-10-20T13:03:00Z">
+              <w:tcPr>
+                <w:tcW w:w="0" w:type="auto"/>
+              </w:tcPr>
+            </w:tcPrChange>
           </w:tcPr>
           <w:p>
             <w:pPr>
@@ -6202,11 +6606,20 @@
       </w:tr>
       <w:tr>
         <w:trPr>
-          <w:trHeight w:val="900"/>
+          <w:trPrChange w:id="94" w:author="KDL XD" w:date="2016-10-20T13:03:00Z">
+            <w:trPr>
+              <w:trHeight w:val="900"/>
+            </w:trPr>
+          </w:trPrChange>
         </w:trPr>
         <w:tc>
           <w:tcPr>
             <w:tcW w:w="0" w:type="auto"/>
+            <w:tcPrChange w:id="95" w:author="KDL XD" w:date="2016-10-20T13:03:00Z">
+              <w:tcPr>
+                <w:tcW w:w="0" w:type="auto"/>
+              </w:tcPr>
+            </w:tcPrChange>
           </w:tcPr>
           <w:p>
             <w:pPr>
@@ -6225,6 +6638,11 @@
         <w:tc>
           <w:tcPr>
             <w:tcW w:w="0" w:type="auto"/>
+            <w:tcPrChange w:id="96" w:author="KDL XD" w:date="2016-10-20T13:03:00Z">
+              <w:tcPr>
+                <w:tcW w:w="0" w:type="auto"/>
+              </w:tcPr>
+            </w:tcPrChange>
           </w:tcPr>
           <w:p>
             <w:pPr>
@@ -6244,6 +6662,11 @@
         <w:tc>
           <w:tcPr>
             <w:tcW w:w="0" w:type="auto"/>
+            <w:tcPrChange w:id="97" w:author="KDL XD" w:date="2016-10-20T13:03:00Z">
+              <w:tcPr>
+                <w:tcW w:w="0" w:type="auto"/>
+              </w:tcPr>
+            </w:tcPrChange>
           </w:tcPr>
           <w:p>
             <w:pPr>
@@ -6257,6 +6680,11 @@
         <w:tc>
           <w:tcPr>
             <w:tcW w:w="0" w:type="auto"/>
+            <w:tcPrChange w:id="98" w:author="KDL XD" w:date="2016-10-20T13:03:00Z">
+              <w:tcPr>
+                <w:tcW w:w="0" w:type="auto"/>
+              </w:tcPr>
+            </w:tcPrChange>
           </w:tcPr>
           <w:p>
             <w:pPr>
@@ -6270,11 +6698,20 @@
       </w:tr>
       <w:tr>
         <w:trPr>
-          <w:trHeight w:val="1158"/>
+          <w:trPrChange w:id="99" w:author="KDL XD" w:date="2016-10-20T13:03:00Z">
+            <w:trPr>
+              <w:trHeight w:val="1158"/>
+            </w:trPr>
+          </w:trPrChange>
         </w:trPr>
         <w:tc>
           <w:tcPr>
             <w:tcW w:w="0" w:type="auto"/>
+            <w:tcPrChange w:id="100" w:author="KDL XD" w:date="2016-10-20T13:03:00Z">
+              <w:tcPr>
+                <w:tcW w:w="0" w:type="auto"/>
+              </w:tcPr>
+            </w:tcPrChange>
           </w:tcPr>
           <w:p>
             <w:pPr>
@@ -6293,6 +6730,11 @@
         <w:tc>
           <w:tcPr>
             <w:tcW w:w="0" w:type="auto"/>
+            <w:tcPrChange w:id="101" w:author="KDL XD" w:date="2016-10-20T13:03:00Z">
+              <w:tcPr>
+                <w:tcW w:w="0" w:type="auto"/>
+              </w:tcPr>
+            </w:tcPrChange>
           </w:tcPr>
           <w:p>
             <w:pPr>
@@ -6312,6 +6754,11 @@
         <w:tc>
           <w:tcPr>
             <w:tcW w:w="0" w:type="auto"/>
+            <w:tcPrChange w:id="102" w:author="KDL XD" w:date="2016-10-20T13:03:00Z">
+              <w:tcPr>
+                <w:tcW w:w="0" w:type="auto"/>
+              </w:tcPr>
+            </w:tcPrChange>
           </w:tcPr>
           <w:p>
             <w:pPr>
@@ -6340,6 +6787,11 @@
         <w:tc>
           <w:tcPr>
             <w:tcW w:w="0" w:type="auto"/>
+            <w:tcPrChange w:id="103" w:author="KDL XD" w:date="2016-10-20T13:03:00Z">
+              <w:tcPr>
+                <w:tcW w:w="0" w:type="auto"/>
+              </w:tcPr>
+            </w:tcPrChange>
           </w:tcPr>
           <w:p>
             <w:pPr>
@@ -6368,11 +6820,20 @@
       </w:tr>
       <w:tr>
         <w:trPr>
-          <w:trHeight w:val="1719"/>
+          <w:trPrChange w:id="104" w:author="KDL XD" w:date="2016-10-20T13:03:00Z">
+            <w:trPr>
+              <w:trHeight w:val="1719"/>
+            </w:trPr>
+          </w:trPrChange>
         </w:trPr>
         <w:tc>
           <w:tcPr>
             <w:tcW w:w="0" w:type="auto"/>
+            <w:tcPrChange w:id="105" w:author="KDL XD" w:date="2016-10-20T13:03:00Z">
+              <w:tcPr>
+                <w:tcW w:w="0" w:type="auto"/>
+              </w:tcPr>
+            </w:tcPrChange>
           </w:tcPr>
           <w:p>
             <w:pPr>
@@ -6384,7 +6845,6 @@
                 <w:rFonts w:asciiTheme="minorHAnsi" w:hAnsiTheme="minorHAnsi"/>
                 <w:sz w:val="24"/>
               </w:rPr>
-              <w:lastRenderedPageBreak/>
               <w:t>* *</w:t>
             </w:r>
           </w:p>
@@ -6392,6 +6852,11 @@
         <w:tc>
           <w:tcPr>
             <w:tcW w:w="0" w:type="auto"/>
+            <w:tcPrChange w:id="106" w:author="KDL XD" w:date="2016-10-20T13:03:00Z">
+              <w:tcPr>
+                <w:tcW w:w="0" w:type="auto"/>
+              </w:tcPr>
+            </w:tcPrChange>
           </w:tcPr>
           <w:p>
             <w:pPr>
@@ -6432,6 +6897,11 @@
         <w:tc>
           <w:tcPr>
             <w:tcW w:w="0" w:type="auto"/>
+            <w:tcPrChange w:id="107" w:author="KDL XD" w:date="2016-10-20T13:03:00Z">
+              <w:tcPr>
+                <w:tcW w:w="0" w:type="auto"/>
+              </w:tcPr>
+            </w:tcPrChange>
           </w:tcPr>
           <w:p>
             <w:pPr>
@@ -6445,6 +6915,11 @@
         <w:tc>
           <w:tcPr>
             <w:tcW w:w="0" w:type="auto"/>
+            <w:tcPrChange w:id="108" w:author="KDL XD" w:date="2016-10-20T13:03:00Z">
+              <w:tcPr>
+                <w:tcW w:w="0" w:type="auto"/>
+              </w:tcPr>
+            </w:tcPrChange>
           </w:tcPr>
           <w:p>
             <w:pPr>
@@ -6458,11 +6933,20 @@
       </w:tr>
       <w:tr>
         <w:trPr>
-          <w:trHeight w:val="1169"/>
+          <w:trPrChange w:id="109" w:author="KDL XD" w:date="2016-10-20T13:03:00Z">
+            <w:trPr>
+              <w:trHeight w:val="1169"/>
+            </w:trPr>
+          </w:trPrChange>
         </w:trPr>
         <w:tc>
           <w:tcPr>
             <w:tcW w:w="0" w:type="auto"/>
+            <w:tcPrChange w:id="110" w:author="KDL XD" w:date="2016-10-20T13:03:00Z">
+              <w:tcPr>
+                <w:tcW w:w="0" w:type="auto"/>
+              </w:tcPr>
+            </w:tcPrChange>
           </w:tcPr>
           <w:p>
             <w:pPr>
@@ -6481,6 +6965,11 @@
         <w:tc>
           <w:tcPr>
             <w:tcW w:w="0" w:type="auto"/>
+            <w:tcPrChange w:id="111" w:author="KDL XD" w:date="2016-10-20T13:03:00Z">
+              <w:tcPr>
+                <w:tcW w:w="0" w:type="auto"/>
+              </w:tcPr>
+            </w:tcPrChange>
           </w:tcPr>
           <w:p>
             <w:pPr>
@@ -6494,6 +6983,11 @@
         <w:tc>
           <w:tcPr>
             <w:tcW w:w="0" w:type="auto"/>
+            <w:tcPrChange w:id="112" w:author="KDL XD" w:date="2016-10-20T13:03:00Z">
+              <w:tcPr>
+                <w:tcW w:w="0" w:type="auto"/>
+              </w:tcPr>
+            </w:tcPrChange>
           </w:tcPr>
           <w:p>
             <w:pPr>
@@ -6507,6 +7001,11 @@
         <w:tc>
           <w:tcPr>
             <w:tcW w:w="0" w:type="auto"/>
+            <w:tcPrChange w:id="113" w:author="KDL XD" w:date="2016-10-20T13:03:00Z">
+              <w:tcPr>
+                <w:tcW w:w="0" w:type="auto"/>
+              </w:tcPr>
+            </w:tcPrChange>
           </w:tcPr>
           <w:p>
             <w:pPr>
@@ -6520,11 +7019,20 @@
       </w:tr>
       <w:tr>
         <w:trPr>
-          <w:trHeight w:val="1169"/>
+          <w:trPrChange w:id="114" w:author="KDL XD" w:date="2016-10-20T13:03:00Z">
+            <w:trPr>
+              <w:trHeight w:val="1169"/>
+            </w:trPr>
+          </w:trPrChange>
         </w:trPr>
         <w:tc>
           <w:tcPr>
             <w:tcW w:w="0" w:type="auto"/>
+            <w:tcPrChange w:id="115" w:author="KDL XD" w:date="2016-10-20T13:03:00Z">
+              <w:tcPr>
+                <w:tcW w:w="0" w:type="auto"/>
+              </w:tcPr>
+            </w:tcPrChange>
           </w:tcPr>
           <w:p>
             <w:pPr>
@@ -6543,6 +7051,11 @@
         <w:tc>
           <w:tcPr>
             <w:tcW w:w="0" w:type="auto"/>
+            <w:tcPrChange w:id="116" w:author="KDL XD" w:date="2016-10-20T13:03:00Z">
+              <w:tcPr>
+                <w:tcW w:w="0" w:type="auto"/>
+              </w:tcPr>
+            </w:tcPrChange>
           </w:tcPr>
           <w:p>
             <w:pPr>
@@ -6556,6 +7069,11 @@
         <w:tc>
           <w:tcPr>
             <w:tcW w:w="0" w:type="auto"/>
+            <w:tcPrChange w:id="117" w:author="KDL XD" w:date="2016-10-20T13:03:00Z">
+              <w:tcPr>
+                <w:tcW w:w="0" w:type="auto"/>
+              </w:tcPr>
+            </w:tcPrChange>
           </w:tcPr>
           <w:p>
             <w:pPr>
@@ -6569,6 +7087,11 @@
         <w:tc>
           <w:tcPr>
             <w:tcW w:w="0" w:type="auto"/>
+            <w:tcPrChange w:id="118" w:author="KDL XD" w:date="2016-10-20T13:03:00Z">
+              <w:tcPr>
+                <w:tcW w:w="0" w:type="auto"/>
+              </w:tcPr>
+            </w:tcPrChange>
           </w:tcPr>
           <w:p>
             <w:pPr>
@@ -6607,8 +7130,8 @@
           <w:sz w:val="28"/>
         </w:rPr>
       </w:pPr>
-      <w:bookmarkStart w:id="45" w:name="appendix-b-use-cases"/>
-      <w:bookmarkEnd w:id="45"/>
+      <w:bookmarkStart w:id="119" w:name="appendix-b-use-cases"/>
+      <w:bookmarkEnd w:id="119"/>
     </w:p>
     <w:p>
       <w:pPr>
@@ -6630,7 +7153,7 @@
           <w:rFonts w:asciiTheme="minorHAnsi" w:hAnsiTheme="minorHAnsi"/>
         </w:rPr>
       </w:pPr>
-      <w:bookmarkStart w:id="46" w:name="_Toc464424216"/>
+      <w:bookmarkStart w:id="120" w:name="_Toc464424216"/>
       <w:r>
         <w:rPr>
           <w:rFonts w:asciiTheme="minorHAnsi" w:hAnsiTheme="minorHAnsi"/>
@@ -6644,7 +7167,7 @@
         </w:rPr>
         <w:t>: Use Cases</w:t>
       </w:r>
-      <w:bookmarkEnd w:id="46"/>
+      <w:bookmarkEnd w:id="120"/>
     </w:p>
     <w:p>
       <w:pPr>
@@ -6702,8 +7225,8 @@
           <w:rFonts w:asciiTheme="minorHAnsi" w:hAnsiTheme="minorHAnsi"/>
         </w:rPr>
       </w:pPr>
-      <w:bookmarkStart w:id="47" w:name="use-case-add-task"/>
-      <w:bookmarkEnd w:id="47"/>
+      <w:bookmarkStart w:id="121" w:name="use-case-add-task"/>
+      <w:bookmarkEnd w:id="121"/>
       <w:r>
         <w:rPr>
           <w:rFonts w:asciiTheme="minorHAnsi" w:hAnsiTheme="minorHAnsi"/>
@@ -6816,8 +7339,8 @@
           <w:rFonts w:asciiTheme="minorHAnsi" w:hAnsiTheme="minorHAnsi"/>
         </w:rPr>
       </w:pPr>
-      <w:bookmarkStart w:id="48" w:name="use-case-edit-task"/>
-      <w:bookmarkEnd w:id="48"/>
+      <w:bookmarkStart w:id="122" w:name="use-case-edit-task"/>
+      <w:bookmarkEnd w:id="122"/>
       <w:r>
         <w:rPr>
           <w:rFonts w:asciiTheme="minorHAnsi" w:hAnsiTheme="minorHAnsi"/>
@@ -6994,8 +7517,8 @@
           <w:rFonts w:asciiTheme="minorHAnsi" w:hAnsiTheme="minorHAnsi"/>
         </w:rPr>
       </w:pPr>
-      <w:bookmarkStart w:id="49" w:name="use-case-undo-task"/>
-      <w:bookmarkEnd w:id="49"/>
+      <w:bookmarkStart w:id="123" w:name="use-case-undo-task"/>
+      <w:bookmarkEnd w:id="123"/>
       <w:r>
         <w:rPr>
           <w:rFonts w:asciiTheme="minorHAnsi" w:hAnsiTheme="minorHAnsi"/>
@@ -7105,8 +7628,8 @@
           <w:rFonts w:asciiTheme="minorHAnsi" w:hAnsiTheme="minorHAnsi"/>
         </w:rPr>
       </w:pPr>
-      <w:bookmarkStart w:id="50" w:name="use-case-redo-task"/>
-      <w:bookmarkEnd w:id="50"/>
+      <w:bookmarkStart w:id="124" w:name="use-case-redo-task"/>
+      <w:bookmarkEnd w:id="124"/>
       <w:r>
         <w:rPr>
           <w:rFonts w:asciiTheme="minorHAnsi" w:hAnsiTheme="minorHAnsi"/>
@@ -7220,8 +7743,8 @@
           <w:rFonts w:asciiTheme="minorHAnsi" w:hAnsiTheme="minorHAnsi"/>
         </w:rPr>
       </w:pPr>
-      <w:bookmarkStart w:id="51" w:name="use-case-view-task"/>
-      <w:bookmarkEnd w:id="51"/>
+      <w:bookmarkStart w:id="125" w:name="use-case-view-task"/>
+      <w:bookmarkEnd w:id="125"/>
       <w:r>
         <w:rPr>
           <w:rFonts w:asciiTheme="minorHAnsi" w:hAnsiTheme="minorHAnsi"/>
@@ -7306,8 +7829,8 @@
           <w:rFonts w:asciiTheme="minorHAnsi" w:hAnsiTheme="minorHAnsi"/>
         </w:rPr>
       </w:pPr>
-      <w:bookmarkStart w:id="52" w:name="use-case-mark-task"/>
-      <w:bookmarkEnd w:id="52"/>
+      <w:bookmarkStart w:id="126" w:name="use-case-mark-task"/>
+      <w:bookmarkEnd w:id="126"/>
       <w:r>
         <w:rPr>
           <w:rFonts w:asciiTheme="minorHAnsi" w:hAnsiTheme="minorHAnsi"/>
@@ -7483,8 +8006,8 @@
           <w:rFonts w:asciiTheme="minorHAnsi" w:hAnsiTheme="minorHAnsi"/>
         </w:rPr>
       </w:pPr>
-      <w:bookmarkStart w:id="53" w:name="use-case-delete-task"/>
-      <w:bookmarkEnd w:id="53"/>
+      <w:bookmarkStart w:id="127" w:name="use-case-delete-task"/>
+      <w:bookmarkEnd w:id="127"/>
       <w:r>
         <w:rPr>
           <w:rFonts w:asciiTheme="minorHAnsi" w:hAnsiTheme="minorHAnsi"/>
@@ -7661,9 +8184,9 @@
           <w:rFonts w:asciiTheme="minorHAnsi" w:hAnsiTheme="minorHAnsi"/>
         </w:rPr>
       </w:pPr>
-      <w:bookmarkStart w:id="54" w:name="appendix-c-non-functional-requirements"/>
-      <w:bookmarkStart w:id="55" w:name="_Toc464424217"/>
-      <w:bookmarkEnd w:id="54"/>
+      <w:bookmarkStart w:id="128" w:name="appendix-c-non-functional-requirements"/>
+      <w:bookmarkStart w:id="129" w:name="_Toc464424217"/>
+      <w:bookmarkEnd w:id="128"/>
       <w:r>
         <w:rPr>
           <w:rFonts w:asciiTheme="minorHAnsi" w:hAnsiTheme="minorHAnsi"/>
@@ -7703,7 +8226,7 @@
         </w:rPr>
         <w:t xml:space="preserve"> Requirements</w:t>
       </w:r>
-      <w:bookmarkEnd w:id="55"/>
+      <w:bookmarkEnd w:id="129"/>
     </w:p>
     <w:p>
       <w:pPr>
@@ -7781,9 +8304,9 @@
           <w:rFonts w:asciiTheme="minorHAnsi" w:hAnsiTheme="minorHAnsi"/>
         </w:rPr>
       </w:pPr>
-      <w:bookmarkStart w:id="56" w:name="appendix-d-glossary"/>
-      <w:bookmarkStart w:id="57" w:name="_Toc464424218"/>
-      <w:bookmarkEnd w:id="56"/>
+      <w:bookmarkStart w:id="130" w:name="appendix-d-glossary"/>
+      <w:bookmarkStart w:id="131" w:name="_Toc464424218"/>
+      <w:bookmarkEnd w:id="130"/>
       <w:r>
         <w:rPr>
           <w:rFonts w:asciiTheme="minorHAnsi" w:hAnsiTheme="minorHAnsi"/>
@@ -7796,7 +8319,7 @@
         </w:rPr>
         <w:t>: Glossary</w:t>
       </w:r>
-      <w:bookmarkEnd w:id="57"/>
+      <w:bookmarkEnd w:id="131"/>
     </w:p>
     <w:p>
       <w:pPr>
@@ -7805,8 +8328,8 @@
           <w:rFonts w:asciiTheme="minorHAnsi" w:hAnsiTheme="minorHAnsi"/>
         </w:rPr>
       </w:pPr>
-      <w:bookmarkStart w:id="58" w:name="mainstream-os"/>
-      <w:bookmarkEnd w:id="58"/>
+      <w:bookmarkStart w:id="132" w:name="mainstream-os"/>
+      <w:bookmarkEnd w:id="132"/>
       <w:r>
         <w:rPr>
           <w:rFonts w:asciiTheme="minorHAnsi" w:hAnsiTheme="minorHAnsi"/>
@@ -7831,8 +8354,8 @@
         </w:rPr>
         <w:t>Windows, Linux, Unix, OS-X</w:t>
       </w:r>
-      <w:bookmarkStart w:id="59" w:name="private-contact-detail"/>
-      <w:bookmarkEnd w:id="59"/>
+      <w:bookmarkStart w:id="133" w:name="private-contact-detail"/>
+      <w:bookmarkEnd w:id="133"/>
       <w:r>
         <w:br w:type="page"/>
       </w:r>
@@ -7844,9 +8367,9 @@
           <w:rFonts w:asciiTheme="minorHAnsi" w:hAnsiTheme="minorHAnsi"/>
         </w:rPr>
       </w:pPr>
-      <w:bookmarkStart w:id="60" w:name="appendix-e-product-survey"/>
-      <w:bookmarkStart w:id="61" w:name="_Toc464424219"/>
-      <w:bookmarkEnd w:id="60"/>
+      <w:bookmarkStart w:id="134" w:name="appendix-e-product-survey"/>
+      <w:bookmarkStart w:id="135" w:name="_Toc464424219"/>
+      <w:bookmarkEnd w:id="134"/>
       <w:r>
         <w:rPr>
           <w:rFonts w:asciiTheme="minorHAnsi" w:hAnsiTheme="minorHAnsi"/>
@@ -7860,7 +8383,7 @@
         </w:rPr>
         <w:t>: Product Survey</w:t>
       </w:r>
-      <w:bookmarkEnd w:id="61"/>
+      <w:bookmarkEnd w:id="135"/>
     </w:p>
     <w:tbl>
       <w:tblPr>
@@ -8410,13 +8933,57 @@
     </w:tbl>
     <w:p/>
     <w:sectPr>
-      <w:footerReference w:type="default" r:id="rId34"/>
+      <w:footerReference w:type="default" r:id="rId36"/>
       <w:pgSz w:w="12240" w:h="15840"/>
       <w:pgMar w:top="1440" w:right="1440" w:bottom="1440" w:left="1440" w:header="720" w:footer="720" w:gutter="0"/>
       <w:cols w:space="720"/>
     </w:sectPr>
   </w:body>
 </w:document>
+</file>
+
+<file path=word/comments.xml><?xml version="1.0" encoding="utf-8"?>
+<w:comments xmlns:wpc="http://schemas.microsoft.com/office/word/2010/wordprocessingCanvas" xmlns:mc="http://schemas.openxmlformats.org/markup-compatibility/2006" xmlns:o="urn:schemas-microsoft-com:office:office" xmlns:r="http://schemas.openxmlformats.org/officeDocument/2006/relationships" xmlns:m="http://schemas.openxmlformats.org/officeDocument/2006/math" xmlns:v="urn:schemas-microsoft-com:vml" xmlns:wp14="http://schemas.microsoft.com/office/word/2010/wordprocessingDrawing" xmlns:wp="http://schemas.openxmlformats.org/drawingml/2006/wordprocessingDrawing" xmlns:w10="urn:schemas-microsoft-com:office:word" xmlns:w="http://schemas.openxmlformats.org/wordprocessingml/2006/main" xmlns:w14="http://schemas.microsoft.com/office/word/2010/wordml" xmlns:w15="http://schemas.microsoft.com/office/word/2012/wordml" xmlns:wpg="http://schemas.microsoft.com/office/word/2010/wordprocessingGroup" xmlns:wpi="http://schemas.microsoft.com/office/word/2010/wordprocessingInk" xmlns:wne="http://schemas.microsoft.com/office/word/2006/wordml" xmlns:wps="http://schemas.microsoft.com/office/word/2010/wordprocessingShape" mc:Ignorable="w14 w15 wp14">
+  <w:comment w:id="5" w:author="KDL XD" w:date="2016-10-20T12:57:00Z" w:initials="KX">
+    <w:p>
+      <w:pPr>
+        <w:pStyle w:val="CommentText"/>
+      </w:pPr>
+      <w:r>
+        <w:rPr>
+          <w:rStyle w:val="CommentReference"/>
+        </w:rPr>
+        <w:annotationRef/>
+      </w:r>
+      <w:r>
+        <w:t>Product information: aint clear what is the product soupposed to do</w:t>
+      </w:r>
+    </w:p>
+  </w:comment>
+  <w:comment w:id="15" w:author="KDL XD" w:date="2016-10-20T12:58:00Z" w:initials="KX">
+    <w:p>
+      <w:pPr>
+        <w:pStyle w:val="CommentText"/>
+      </w:pPr>
+      <w:r>
+        <w:rPr>
+          <w:rStyle w:val="CommentReference"/>
+        </w:rPr>
+        <w:annotationRef/>
+      </w:r>
+      <w:r>
+        <w:t>Diagram label</w:t>
+      </w:r>
+    </w:p>
+  </w:comment>
+</w:comments>
+</file>
+
+<file path=word/commentsExtended.xml><?xml version="1.0" encoding="utf-8"?>
+<w15:commentsEx xmlns:wpc="http://schemas.microsoft.com/office/word/2010/wordprocessingCanvas" xmlns:mc="http://schemas.openxmlformats.org/markup-compatibility/2006" xmlns:o="urn:schemas-microsoft-com:office:office" xmlns:r="http://schemas.openxmlformats.org/officeDocument/2006/relationships" xmlns:m="http://schemas.openxmlformats.org/officeDocument/2006/math" xmlns:v="urn:schemas-microsoft-com:vml" xmlns:wp14="http://schemas.microsoft.com/office/word/2010/wordprocessingDrawing" xmlns:wp="http://schemas.openxmlformats.org/drawingml/2006/wordprocessingDrawing" xmlns:w10="urn:schemas-microsoft-com:office:word" xmlns:w="http://schemas.openxmlformats.org/wordprocessingml/2006/main" xmlns:w14="http://schemas.microsoft.com/office/word/2010/wordml" xmlns:w15="http://schemas.microsoft.com/office/word/2012/wordml" xmlns:wpg="http://schemas.microsoft.com/office/word/2010/wordprocessingGroup" xmlns:wpi="http://schemas.microsoft.com/office/word/2010/wordprocessingInk" xmlns:wne="http://schemas.microsoft.com/office/word/2006/wordml" xmlns:wps="http://schemas.microsoft.com/office/word/2010/wordprocessingShape" mc:Ignorable="w14 w15 wp14">
+  <w15:commentEx w15:paraId="1F849BE5" w15:done="0"/>
+  <w15:commentEx w15:paraId="3D5D614E" w15:done="0"/>
+</w15:commentsEx>
 </file>
 
 <file path=word/endnotes.xml><?xml version="1.0" encoding="utf-8"?>
@@ -8478,7 +9045,7 @@
           <w:rPr>
             <w:noProof/>
           </w:rPr>
-          <w:t>15</w:t>
+          <w:t>4</w:t>
         </w:r>
         <w:r>
           <w:rPr>
@@ -11715,6 +12282,14 @@
   </w:num>
   <w:numIdMacAtCleanup w:val="33"/>
 </w:numbering>
+</file>
+
+<file path=word/people.xml><?xml version="1.0" encoding="utf-8"?>
+<w15:people xmlns:wpc="http://schemas.microsoft.com/office/word/2010/wordprocessingCanvas" xmlns:mc="http://schemas.openxmlformats.org/markup-compatibility/2006" xmlns:o="urn:schemas-microsoft-com:office:office" xmlns:r="http://schemas.openxmlformats.org/officeDocument/2006/relationships" xmlns:m="http://schemas.openxmlformats.org/officeDocument/2006/math" xmlns:v="urn:schemas-microsoft-com:vml" xmlns:wp14="http://schemas.microsoft.com/office/word/2010/wordprocessingDrawing" xmlns:wp="http://schemas.openxmlformats.org/drawingml/2006/wordprocessingDrawing" xmlns:w10="urn:schemas-microsoft-com:office:word" xmlns:w="http://schemas.openxmlformats.org/wordprocessingml/2006/main" xmlns:w14="http://schemas.microsoft.com/office/word/2010/wordml" xmlns:w15="http://schemas.microsoft.com/office/word/2012/wordml" xmlns:wpg="http://schemas.microsoft.com/office/word/2010/wordprocessingGroup" xmlns:wpi="http://schemas.microsoft.com/office/word/2010/wordprocessingInk" xmlns:wne="http://schemas.microsoft.com/office/word/2006/wordml" xmlns:wps="http://schemas.microsoft.com/office/word/2010/wordprocessingShape" mc:Ignorable="w14 w15 wp14">
+  <w15:person w15:author="KDL XD">
+    <w15:presenceInfo w15:providerId="Windows Live" w15:userId="d29b1c08b4850d34"/>
+  </w15:person>
+</w15:people>
 </file>
 
 <file path=word/styles.xml><?xml version="1.0" encoding="utf-8"?>
@@ -12878,6 +13453,66 @@
       <w:szCs w:val="18"/>
     </w:rPr>
   </w:style>
+  <w:style w:type="character" w:styleId="CommentReference">
+    <w:name w:val="annotation reference"/>
+    <w:basedOn w:val="DefaultParagraphFont"/>
+    <w:semiHidden/>
+    <w:unhideWhenUsed/>
+    <w:rsid w:val="00212605"/>
+    <w:rPr>
+      <w:sz w:val="16"/>
+      <w:szCs w:val="16"/>
+    </w:rPr>
+  </w:style>
+  <w:style w:type="paragraph" w:styleId="CommentText">
+    <w:name w:val="annotation text"/>
+    <w:basedOn w:val="Normal"/>
+    <w:link w:val="CommentTextChar"/>
+    <w:semiHidden/>
+    <w:unhideWhenUsed/>
+    <w:rsid w:val="00212605"/>
+    <w:rPr>
+      <w:sz w:val="20"/>
+      <w:szCs w:val="20"/>
+    </w:rPr>
+  </w:style>
+  <w:style w:type="character" w:customStyle="1" w:styleId="CommentTextChar">
+    <w:name w:val="Comment Text Char"/>
+    <w:basedOn w:val="DefaultParagraphFont"/>
+    <w:link w:val="CommentText"/>
+    <w:semiHidden/>
+    <w:rsid w:val="00212605"/>
+    <w:rPr>
+      <w:sz w:val="20"/>
+      <w:szCs w:val="20"/>
+    </w:rPr>
+  </w:style>
+  <w:style w:type="paragraph" w:styleId="CommentSubject">
+    <w:name w:val="annotation subject"/>
+    <w:basedOn w:val="CommentText"/>
+    <w:next w:val="CommentText"/>
+    <w:link w:val="CommentSubjectChar"/>
+    <w:semiHidden/>
+    <w:unhideWhenUsed/>
+    <w:rsid w:val="00212605"/>
+    <w:rPr>
+      <w:b/>
+      <w:bCs/>
+    </w:rPr>
+  </w:style>
+  <w:style w:type="character" w:customStyle="1" w:styleId="CommentSubjectChar">
+    <w:name w:val="Comment Subject Char"/>
+    <w:basedOn w:val="CommentTextChar"/>
+    <w:link w:val="CommentSubject"/>
+    <w:semiHidden/>
+    <w:rsid w:val="00212605"/>
+    <w:rPr>
+      <w:b/>
+      <w:bCs/>
+      <w:sz w:val="20"/>
+      <w:szCs w:val="20"/>
+    </w:rPr>
+  </w:style>
 </w:styles>
 </file>
 
@@ -13204,7 +13839,7 @@
 </file>
 
 <file path=customXml/itemProps1.xml><?xml version="1.0" encoding="utf-8"?>
-<ds:datastoreItem xmlns:ds="http://schemas.openxmlformats.org/officeDocument/2006/customXml" ds:itemID="{9A793C85-8384-4C4E-AD6E-A9B8EDB07594}">
+<ds:datastoreItem xmlns:ds="http://schemas.openxmlformats.org/officeDocument/2006/customXml" ds:itemID="{A0A90320-D133-4A92-8F82-124EE06207F5}">
   <ds:schemaRefs>
     <ds:schemaRef ds:uri="http://schemas.openxmlformats.org/officeDocument/2006/bibliography"/>
   </ds:schemaRefs>

</xml_diff>